<commit_message>
Re-arranged screenshots order for OCAPI settings on BM.
Re-arranged screenshots order for OCAPI settings on BM.
</commit_message>
<xml_diff>
--- a/documentation/B2C Commerce - PRIOS INTEGRATION.docx
+++ b/documentation/B2C Commerce - PRIOS INTEGRATION.docx
@@ -333,7 +333,7 @@
           <w:r>
             <w:fldChar w:fldCharType="separate"/>
           </w:r>
-          <w:hyperlink w:anchor="_Toc32843065" w:history="1">
+          <w:hyperlink w:anchor="_Toc33179070" w:history="1">
             <w:r>
               <w:rPr>
                 <w:rStyle w:val="Hyperlink"/>
@@ -379,7 +379,7 @@
                 <w:noProof/>
                 <w:webHidden/>
               </w:rPr>
-              <w:instrText xml:space="preserve"> PAGEREF _Toc32843065 \h </w:instrText>
+              <w:instrText xml:space="preserve"> PAGEREF _Toc33179070 \h </w:instrText>
             </w:r>
             <w:r>
               <w:rPr>
@@ -427,7 +427,7 @@
               <w:lang w:val="en-IN"/>
             </w:rPr>
           </w:pPr>
-          <w:hyperlink w:anchor="_Toc32843066" w:history="1">
+          <w:hyperlink w:anchor="_Toc33179071" w:history="1">
             <w:r>
               <w:rPr>
                 <w:rStyle w:val="Hyperlink"/>
@@ -473,7 +473,7 @@
                 <w:noProof/>
                 <w:webHidden/>
               </w:rPr>
-              <w:instrText xml:space="preserve"> PAGEREF _Toc32843066 \h </w:instrText>
+              <w:instrText xml:space="preserve"> PAGEREF _Toc33179071 \h </w:instrText>
             </w:r>
             <w:r>
               <w:rPr>
@@ -520,7 +520,7 @@
               <w:lang w:val="en-IN"/>
             </w:rPr>
           </w:pPr>
-          <w:hyperlink w:anchor="_Toc32843067" w:history="1">
+          <w:hyperlink w:anchor="_Toc33179072" w:history="1">
             <w:r>
               <w:rPr>
                 <w:rStyle w:val="Hyperlink"/>
@@ -547,7 +547,7 @@
                 <w:noProof/>
                 <w:webHidden/>
               </w:rPr>
-              <w:instrText xml:space="preserve"> PAGEREF _Toc32843067 \h </w:instrText>
+              <w:instrText xml:space="preserve"> PAGEREF _Toc33179072 \h </w:instrText>
             </w:r>
             <w:r>
               <w:rPr>
@@ -594,7 +594,7 @@
               <w:lang w:val="en-IN"/>
             </w:rPr>
           </w:pPr>
-          <w:hyperlink w:anchor="_Toc32843068" w:history="1">
+          <w:hyperlink w:anchor="_Toc33179073" w:history="1">
             <w:r>
               <w:rPr>
                 <w:rStyle w:val="Hyperlink"/>
@@ -621,7 +621,7 @@
                 <w:noProof/>
                 <w:webHidden/>
               </w:rPr>
-              <w:instrText xml:space="preserve"> PAGEREF _Toc32843068 \h </w:instrText>
+              <w:instrText xml:space="preserve"> PAGEREF _Toc33179073 \h </w:instrText>
             </w:r>
             <w:r>
               <w:rPr>
@@ -668,7 +668,7 @@
               <w:lang w:val="en-IN"/>
             </w:rPr>
           </w:pPr>
-          <w:hyperlink w:anchor="_Toc32843069" w:history="1">
+          <w:hyperlink w:anchor="_Toc33179074" w:history="1">
             <w:r>
               <w:rPr>
                 <w:rStyle w:val="Hyperlink"/>
@@ -695,7 +695,7 @@
                 <w:noProof/>
                 <w:webHidden/>
               </w:rPr>
-              <w:instrText xml:space="preserve"> PAGEREF _Toc32843069 \h </w:instrText>
+              <w:instrText xml:space="preserve"> PAGEREF _Toc33179074 \h </w:instrText>
             </w:r>
             <w:r>
               <w:rPr>
@@ -742,7 +742,7 @@
               <w:lang w:val="en-IN"/>
             </w:rPr>
           </w:pPr>
-          <w:hyperlink w:anchor="_Toc32843070" w:history="1">
+          <w:hyperlink w:anchor="_Toc33179075" w:history="1">
             <w:r>
               <w:rPr>
                 <w:rStyle w:val="Hyperlink"/>
@@ -769,7 +769,7 @@
                 <w:noProof/>
                 <w:webHidden/>
               </w:rPr>
-              <w:instrText xml:space="preserve"> PAGEREF _Toc32843070 \h </w:instrText>
+              <w:instrText xml:space="preserve"> PAGEREF _Toc33179075 \h </w:instrText>
             </w:r>
             <w:r>
               <w:rPr>
@@ -814,7 +814,7 @@
               <w:lang w:val="en-IN"/>
             </w:rPr>
           </w:pPr>
-          <w:hyperlink w:anchor="_Toc32843071" w:history="1">
+          <w:hyperlink w:anchor="_Toc33179076" w:history="1">
             <w:r>
               <w:rPr>
                 <w:rStyle w:val="Hyperlink"/>
@@ -842,7 +842,7 @@
                 <w:noProof/>
                 <w:webHidden/>
               </w:rPr>
-              <w:instrText xml:space="preserve"> PAGEREF _Toc32843071 \h </w:instrText>
+              <w:instrText xml:space="preserve"> PAGEREF _Toc33179076 \h </w:instrText>
             </w:r>
             <w:r>
               <w:rPr>
@@ -889,7 +889,7 @@
               <w:lang w:val="en-IN"/>
             </w:rPr>
           </w:pPr>
-          <w:hyperlink w:anchor="_Toc32843072" w:history="1">
+          <w:hyperlink w:anchor="_Toc33179077" w:history="1">
             <w:r>
               <w:rPr>
                 <w:rStyle w:val="Hyperlink"/>
@@ -916,7 +916,7 @@
                 <w:noProof/>
                 <w:webHidden/>
               </w:rPr>
-              <w:instrText xml:space="preserve"> PAGEREF _Toc32843072 \h </w:instrText>
+              <w:instrText xml:space="preserve"> PAGEREF _Toc33179077 \h </w:instrText>
             </w:r>
             <w:r>
               <w:rPr>
@@ -964,7 +964,7 @@
               <w:lang w:val="en-IN"/>
             </w:rPr>
           </w:pPr>
-          <w:hyperlink w:anchor="_Toc32843073" w:history="1">
+          <w:hyperlink w:anchor="_Toc33179078" w:history="1">
             <w:r>
               <w:rPr>
                 <w:rStyle w:val="Hyperlink"/>
@@ -1010,7 +1010,7 @@
                 <w:noProof/>
                 <w:webHidden/>
               </w:rPr>
-              <w:instrText xml:space="preserve"> PAGEREF _Toc32843073 \h </w:instrText>
+              <w:instrText xml:space="preserve"> PAGEREF _Toc33179078 \h </w:instrText>
             </w:r>
             <w:r>
               <w:rPr>
@@ -1057,7 +1057,7 @@
               <w:lang w:val="en-IN"/>
             </w:rPr>
           </w:pPr>
-          <w:hyperlink w:anchor="_Toc32843074" w:history="1">
+          <w:hyperlink w:anchor="_Toc33179079" w:history="1">
             <w:r>
               <w:rPr>
                 <w:rStyle w:val="Hyperlink"/>
@@ -1084,7 +1084,7 @@
                 <w:noProof/>
                 <w:webHidden/>
               </w:rPr>
-              <w:instrText xml:space="preserve"> PAGEREF _Toc32843074 \h </w:instrText>
+              <w:instrText xml:space="preserve"> PAGEREF _Toc33179079 \h </w:instrText>
             </w:r>
             <w:r>
               <w:rPr>
@@ -1131,7 +1131,7 @@
               <w:lang w:val="en-IN"/>
             </w:rPr>
           </w:pPr>
-          <w:hyperlink w:anchor="_Toc32843075" w:history="1">
+          <w:hyperlink w:anchor="_Toc33179080" w:history="1">
             <w:r>
               <w:rPr>
                 <w:rStyle w:val="Hyperlink"/>
@@ -1158,7 +1158,7 @@
                 <w:noProof/>
                 <w:webHidden/>
               </w:rPr>
-              <w:instrText xml:space="preserve"> PAGEREF _Toc32843075 \h </w:instrText>
+              <w:instrText xml:space="preserve"> PAGEREF _Toc33179080 \h </w:instrText>
             </w:r>
             <w:r>
               <w:rPr>
@@ -1205,7 +1205,7 @@
               <w:lang w:val="en-IN"/>
             </w:rPr>
           </w:pPr>
-          <w:hyperlink w:anchor="_Toc32843076" w:history="1">
+          <w:hyperlink w:anchor="_Toc33179081" w:history="1">
             <w:r>
               <w:rPr>
                 <w:rStyle w:val="Hyperlink"/>
@@ -1232,7 +1232,7 @@
                 <w:noProof/>
                 <w:webHidden/>
               </w:rPr>
-              <w:instrText xml:space="preserve"> PAGEREF _Toc32843076 \h </w:instrText>
+              <w:instrText xml:space="preserve"> PAGEREF _Toc33179081 \h </w:instrText>
             </w:r>
             <w:r>
               <w:rPr>
@@ -1252,7 +1252,7 @@
                 <w:noProof/>
                 <w:webHidden/>
               </w:rPr>
-              <w:t>12</w:t>
+              <w:t>13</w:t>
             </w:r>
             <w:r>
               <w:rPr>
@@ -1279,7 +1279,7 @@
               <w:lang w:val="en-IN"/>
             </w:rPr>
           </w:pPr>
-          <w:hyperlink w:anchor="_Toc32843077" w:history="1">
+          <w:hyperlink w:anchor="_Toc33179082" w:history="1">
             <w:r>
               <w:rPr>
                 <w:rStyle w:val="Hyperlink"/>
@@ -1306,7 +1306,7 @@
                 <w:noProof/>
                 <w:webHidden/>
               </w:rPr>
-              <w:instrText xml:space="preserve"> PAGEREF _Toc32843077 \h </w:instrText>
+              <w:instrText xml:space="preserve"> PAGEREF _Toc33179082 \h </w:instrText>
             </w:r>
             <w:r>
               <w:rPr>
@@ -1326,7 +1326,7 @@
                 <w:noProof/>
                 <w:webHidden/>
               </w:rPr>
-              <w:t>12</w:t>
+              <w:t>13</w:t>
             </w:r>
             <w:r>
               <w:rPr>
@@ -1353,7 +1353,7 @@
               <w:lang w:val="en-IN"/>
             </w:rPr>
           </w:pPr>
-          <w:hyperlink w:anchor="_Toc32843078" w:history="1">
+          <w:hyperlink w:anchor="_Toc33179083" w:history="1">
             <w:r>
               <w:rPr>
                 <w:rStyle w:val="Hyperlink"/>
@@ -1380,7 +1380,7 @@
                 <w:noProof/>
                 <w:webHidden/>
               </w:rPr>
-              <w:instrText xml:space="preserve"> PAGEREF _Toc32843078 \h </w:instrText>
+              <w:instrText xml:space="preserve"> PAGEREF _Toc33179083 \h </w:instrText>
             </w:r>
             <w:r>
               <w:rPr>
@@ -1400,7 +1400,7 @@
                 <w:noProof/>
                 <w:webHidden/>
               </w:rPr>
-              <w:t>12</w:t>
+              <w:t>13</w:t>
             </w:r>
             <w:r>
               <w:rPr>
@@ -1428,7 +1428,7 @@
               <w:lang w:val="en-IN"/>
             </w:rPr>
           </w:pPr>
-          <w:hyperlink w:anchor="_Toc32843079" w:history="1">
+          <w:hyperlink w:anchor="_Toc33179084" w:history="1">
             <w:r>
               <w:rPr>
                 <w:rStyle w:val="Hyperlink"/>
@@ -1474,7 +1474,7 @@
                 <w:noProof/>
                 <w:webHidden/>
               </w:rPr>
-              <w:instrText xml:space="preserve"> PAGEREF _Toc32843079 \h </w:instrText>
+              <w:instrText xml:space="preserve"> PAGEREF _Toc33179084 \h </w:instrText>
             </w:r>
             <w:r>
               <w:rPr>
@@ -1494,7 +1494,7 @@
                 <w:noProof/>
                 <w:webHidden/>
               </w:rPr>
-              <w:t>13</w:t>
+              <w:t>14</w:t>
             </w:r>
             <w:r>
               <w:rPr>
@@ -1522,7 +1522,7 @@
               <w:lang w:val="en-IN"/>
             </w:rPr>
           </w:pPr>
-          <w:hyperlink w:anchor="_Toc32843080" w:history="1">
+          <w:hyperlink w:anchor="_Toc33179085" w:history="1">
             <w:r>
               <w:rPr>
                 <w:rStyle w:val="Hyperlink"/>
@@ -1568,7 +1568,7 @@
                 <w:noProof/>
                 <w:webHidden/>
               </w:rPr>
-              <w:instrText xml:space="preserve"> PAGEREF _Toc32843080 \h </w:instrText>
+              <w:instrText xml:space="preserve"> PAGEREF _Toc33179085 \h </w:instrText>
             </w:r>
             <w:r>
               <w:rPr>
@@ -1588,7 +1588,7 @@
                 <w:noProof/>
                 <w:webHidden/>
               </w:rPr>
-              <w:t>14</w:t>
+              <w:t>15</w:t>
             </w:r>
             <w:r>
               <w:rPr>
@@ -1615,7 +1615,7 @@
               <w:lang w:val="en-IN"/>
             </w:rPr>
           </w:pPr>
-          <w:hyperlink w:anchor="_Toc32843081" w:history="1">
+          <w:hyperlink w:anchor="_Toc33179086" w:history="1">
             <w:r>
               <w:rPr>
                 <w:rStyle w:val="Hyperlink"/>
@@ -1642,7 +1642,7 @@
                 <w:noProof/>
                 <w:webHidden/>
               </w:rPr>
-              <w:instrText xml:space="preserve"> PAGEREF _Toc32843081 \h </w:instrText>
+              <w:instrText xml:space="preserve"> PAGEREF _Toc33179086 \h </w:instrText>
             </w:r>
             <w:r>
               <w:rPr>
@@ -1662,7 +1662,7 @@
                 <w:noProof/>
                 <w:webHidden/>
               </w:rPr>
-              <w:t>14</w:t>
+              <w:t>15</w:t>
             </w:r>
             <w:r>
               <w:rPr>
@@ -1689,7 +1689,7 @@
               <w:lang w:val="en-IN"/>
             </w:rPr>
           </w:pPr>
-          <w:hyperlink w:anchor="_Toc32843082" w:history="1">
+          <w:hyperlink w:anchor="_Toc33179087" w:history="1">
             <w:r>
               <w:rPr>
                 <w:rStyle w:val="Hyperlink"/>
@@ -1716,7 +1716,7 @@
                 <w:noProof/>
                 <w:webHidden/>
               </w:rPr>
-              <w:instrText xml:space="preserve"> PAGEREF _Toc32843082 \h </w:instrText>
+              <w:instrText xml:space="preserve"> PAGEREF _Toc33179087 \h </w:instrText>
             </w:r>
             <w:r>
               <w:rPr>
@@ -1736,7 +1736,7 @@
                 <w:noProof/>
                 <w:webHidden/>
               </w:rPr>
-              <w:t>14</w:t>
+              <w:t>15</w:t>
             </w:r>
             <w:r>
               <w:rPr>
@@ -1763,7 +1763,7 @@
               <w:lang w:val="en-IN"/>
             </w:rPr>
           </w:pPr>
-          <w:hyperlink w:anchor="_Toc32843083" w:history="1">
+          <w:hyperlink w:anchor="_Toc33179088" w:history="1">
             <w:r>
               <w:rPr>
                 <w:rStyle w:val="Hyperlink"/>
@@ -1790,7 +1790,7 @@
                 <w:noProof/>
                 <w:webHidden/>
               </w:rPr>
-              <w:instrText xml:space="preserve"> PAGEREF _Toc32843083 \h </w:instrText>
+              <w:instrText xml:space="preserve"> PAGEREF _Toc33179088 \h </w:instrText>
             </w:r>
             <w:r>
               <w:rPr>
@@ -1810,7 +1810,7 @@
                 <w:noProof/>
                 <w:webHidden/>
               </w:rPr>
-              <w:t>14</w:t>
+              <w:t>15</w:t>
             </w:r>
             <w:r>
               <w:rPr>
@@ -1837,7 +1837,7 @@
               <w:lang w:val="en-IN"/>
             </w:rPr>
           </w:pPr>
-          <w:hyperlink w:anchor="_Toc32843084" w:history="1">
+          <w:hyperlink w:anchor="_Toc33179089" w:history="1">
             <w:r>
               <w:rPr>
                 <w:rStyle w:val="Hyperlink"/>
@@ -1864,7 +1864,7 @@
                 <w:noProof/>
                 <w:webHidden/>
               </w:rPr>
-              <w:instrText xml:space="preserve"> PAGEREF _Toc32843084 \h </w:instrText>
+              <w:instrText xml:space="preserve"> PAGEREF _Toc33179089 \h </w:instrText>
             </w:r>
             <w:r>
               <w:rPr>
@@ -1884,7 +1884,7 @@
                 <w:noProof/>
                 <w:webHidden/>
               </w:rPr>
-              <w:t>14</w:t>
+              <w:t>15</w:t>
             </w:r>
             <w:r>
               <w:rPr>
@@ -1912,7 +1912,7 @@
               <w:lang w:val="en-IN"/>
             </w:rPr>
           </w:pPr>
-          <w:hyperlink w:anchor="_Toc32843085" w:history="1">
+          <w:hyperlink w:anchor="_Toc33179090" w:history="1">
             <w:r>
               <w:rPr>
                 <w:rStyle w:val="Hyperlink"/>
@@ -1958,7 +1958,7 @@
                 <w:noProof/>
                 <w:webHidden/>
               </w:rPr>
-              <w:instrText xml:space="preserve"> PAGEREF _Toc32843085 \h </w:instrText>
+              <w:instrText xml:space="preserve"> PAGEREF _Toc33179090 \h </w:instrText>
             </w:r>
             <w:r>
               <w:rPr>
@@ -1978,7 +1978,7 @@
                 <w:noProof/>
                 <w:webHidden/>
               </w:rPr>
-              <w:t>15</w:t>
+              <w:t>16</w:t>
             </w:r>
             <w:r>
               <w:rPr>
@@ -2005,7 +2005,7 @@
               <w:lang w:val="en-IN"/>
             </w:rPr>
           </w:pPr>
-          <w:hyperlink w:anchor="_Toc32843086" w:history="1">
+          <w:hyperlink w:anchor="_Toc33179091" w:history="1">
             <w:r>
               <w:rPr>
                 <w:rStyle w:val="Hyperlink"/>
@@ -2032,7 +2032,7 @@
                 <w:noProof/>
                 <w:webHidden/>
               </w:rPr>
-              <w:instrText xml:space="preserve"> PAGEREF _Toc32843086 \h </w:instrText>
+              <w:instrText xml:space="preserve"> PAGEREF _Toc33179091 \h </w:instrText>
             </w:r>
             <w:r>
               <w:rPr>
@@ -2052,7 +2052,7 @@
                 <w:noProof/>
                 <w:webHidden/>
               </w:rPr>
-              <w:t>15</w:t>
+              <w:t>16</w:t>
             </w:r>
             <w:r>
               <w:rPr>
@@ -2079,7 +2079,7 @@
               <w:lang w:val="en-IN"/>
             </w:rPr>
           </w:pPr>
-          <w:hyperlink w:anchor="_Toc32843087" w:history="1">
+          <w:hyperlink w:anchor="_Toc33179092" w:history="1">
             <w:r>
               <w:rPr>
                 <w:rStyle w:val="Hyperlink"/>
@@ -2106,7 +2106,7 @@
                 <w:noProof/>
                 <w:webHidden/>
               </w:rPr>
-              <w:instrText xml:space="preserve"> PAGEREF _Toc32843087 \h </w:instrText>
+              <w:instrText xml:space="preserve"> PAGEREF _Toc33179092 \h </w:instrText>
             </w:r>
             <w:r>
               <w:rPr>
@@ -2126,7 +2126,7 @@
                 <w:noProof/>
                 <w:webHidden/>
               </w:rPr>
-              <w:t>15</w:t>
+              <w:t>16</w:t>
             </w:r>
             <w:r>
               <w:rPr>
@@ -2153,7 +2153,7 @@
               <w:lang w:val="en-IN"/>
             </w:rPr>
           </w:pPr>
-          <w:hyperlink w:anchor="_Toc32843088" w:history="1">
+          <w:hyperlink w:anchor="_Toc33179093" w:history="1">
             <w:r>
               <w:rPr>
                 <w:rStyle w:val="Hyperlink"/>
@@ -2180,7 +2180,7 @@
                 <w:noProof/>
                 <w:webHidden/>
               </w:rPr>
-              <w:instrText xml:space="preserve"> PAGEREF _Toc32843088 \h </w:instrText>
+              <w:instrText xml:space="preserve"> PAGEREF _Toc33179093 \h </w:instrText>
             </w:r>
             <w:r>
               <w:rPr>
@@ -2228,7 +2228,7 @@
               <w:lang w:val="en-IN"/>
             </w:rPr>
           </w:pPr>
-          <w:hyperlink w:anchor="_Toc32843089" w:history="1">
+          <w:hyperlink w:anchor="_Toc33179094" w:history="1">
             <w:r>
               <w:rPr>
                 <w:rStyle w:val="Hyperlink"/>
@@ -2274,7 +2274,7 @@
                 <w:noProof/>
                 <w:webHidden/>
               </w:rPr>
-              <w:instrText xml:space="preserve"> PAGEREF _Toc32843089 \h </w:instrText>
+              <w:instrText xml:space="preserve"> PAGEREF _Toc33179094 \h </w:instrText>
             </w:r>
             <w:r>
               <w:rPr>
@@ -2322,7 +2322,7 @@
               <w:lang w:val="en-IN"/>
             </w:rPr>
           </w:pPr>
-          <w:hyperlink w:anchor="_Toc32843090" w:history="1">
+          <w:hyperlink w:anchor="_Toc33179095" w:history="1">
             <w:r>
               <w:rPr>
                 <w:rStyle w:val="Hyperlink"/>
@@ -2368,7 +2368,7 @@
                 <w:noProof/>
                 <w:webHidden/>
               </w:rPr>
-              <w:instrText xml:space="preserve"> PAGEREF _Toc32843090 \h </w:instrText>
+              <w:instrText xml:space="preserve"> PAGEREF _Toc33179095 \h </w:instrText>
             </w:r>
             <w:r>
               <w:rPr>
@@ -2446,7 +2446,7 @@
         </w:numPr>
         <w:jc w:val="both"/>
       </w:pPr>
-      <w:bookmarkStart w:id="0" w:name="_Toc32843065"/>
+      <w:bookmarkStart w:id="0" w:name="_Toc33179070"/>
       <w:r>
         <w:lastRenderedPageBreak/>
         <w:t>Summary</w:t>
@@ -2602,7 +2602,7 @@
           <w:b/>
         </w:rPr>
       </w:pPr>
-      <w:bookmarkStart w:id="1" w:name="_Toc32843066"/>
+      <w:bookmarkStart w:id="1" w:name="_Toc33179071"/>
       <w:r>
         <w:rPr>
           <w:b/>
@@ -2625,7 +2625,7 @@
           <w:color w:val="7B7B7B"/>
         </w:rPr>
       </w:pPr>
-      <w:bookmarkStart w:id="2" w:name="_Toc32843067"/>
+      <w:bookmarkStart w:id="2" w:name="_Toc33179072"/>
       <w:r>
         <w:rPr>
           <w:color w:val="7B7B7B"/>
@@ -3717,7 +3717,7 @@
           <w:color w:val="7B7B7B"/>
         </w:rPr>
       </w:pPr>
-      <w:bookmarkStart w:id="3" w:name="_Toc32843068"/>
+      <w:bookmarkStart w:id="3" w:name="_Toc33179073"/>
       <w:r>
         <w:rPr>
           <w:color w:val="7B7B7B"/>
@@ -6393,7 +6393,7 @@
           <v:shape id="_x0000_i1025" type="#_x0000_t75" style="width:76.4pt;height:49.45pt" o:ole="">
             <v:imagedata r:id="rId19" o:title=""/>
           </v:shape>
-          <o:OLEObject Type="Embed" ProgID="Excel.Sheet.12" ShapeID="_x0000_i1025" DrawAspect="Icon" ObjectID="_1643629506" r:id="rId20"/>
+          <o:OLEObject Type="Embed" ProgID="Excel.Sheet.12" ShapeID="_x0000_i1025" DrawAspect="Icon" ObjectID="_1643791902" r:id="rId20"/>
         </w:object>
       </w:r>
     </w:p>
@@ -6421,7 +6421,7 @@
           <w:color w:val="7B7B7B"/>
         </w:rPr>
       </w:pPr>
-      <w:bookmarkStart w:id="5" w:name="_Toc32843069"/>
+      <w:bookmarkStart w:id="5" w:name="_Toc33179074"/>
       <w:r>
         <w:rPr>
           <w:color w:val="7B7B7B"/>
@@ -6493,7 +6493,7 @@
           <w:color w:val="7B7B7B"/>
         </w:rPr>
       </w:pPr>
-      <w:bookmarkStart w:id="6" w:name="_Toc32843070"/>
+      <w:bookmarkStart w:id="6" w:name="_Toc33179075"/>
       <w:r>
         <w:rPr>
           <w:color w:val="7B7B7B"/>
@@ -6534,7 +6534,7 @@
           <w:szCs w:val="20"/>
         </w:rPr>
       </w:pPr>
-      <w:bookmarkStart w:id="7" w:name="_Toc32843071"/>
+      <w:bookmarkStart w:id="7" w:name="_Toc33179076"/>
       <w:r>
         <w:rPr>
           <w:b w:val="0"/>
@@ -6641,38 +6641,36 @@
         </w:rPr>
         <w:t xml:space="preserve">Tested against compatibility </w:t>
       </w:r>
-      <w:bookmarkStart w:id="8" w:name="_GoBack"/>
+      <w:r>
+        <w:rPr>
+          <w:i/>
+        </w:rPr>
+        <w:t>mode:</w:t>
+      </w:r>
+      <w:r>
+        <w:rPr>
+          <w:i/>
+        </w:rPr>
+        <w:t xml:space="preserve"> 19.10</w:t>
+      </w:r>
+    </w:p>
+    <w:p/>
+    <w:p>
+      <w:pPr>
+        <w:pStyle w:val="Heading2"/>
+        <w:jc w:val="both"/>
+        <w:rPr>
+          <w:color w:val="7B7B7B"/>
+        </w:rPr>
+      </w:pPr>
+      <w:bookmarkStart w:id="8" w:name="_Toc33179077"/>
+      <w:r>
+        <w:rPr>
+          <w:color w:val="7B7B7B"/>
+        </w:rPr>
+        <w:t>Privacy, Payment</w:t>
+      </w:r>
       <w:bookmarkEnd w:id="8"/>
-      <w:r>
-        <w:rPr>
-          <w:i/>
-        </w:rPr>
-        <w:t>mode:</w:t>
-      </w:r>
-      <w:r>
-        <w:rPr>
-          <w:i/>
-        </w:rPr>
-        <w:t xml:space="preserve"> 19.10</w:t>
-      </w:r>
-    </w:p>
-    <w:p/>
-    <w:p>
-      <w:pPr>
-        <w:pStyle w:val="Heading2"/>
-        <w:jc w:val="both"/>
-        <w:rPr>
-          <w:color w:val="7B7B7B"/>
-        </w:rPr>
-      </w:pPr>
-      <w:bookmarkStart w:id="9" w:name="_Toc32843072"/>
-      <w:r>
-        <w:rPr>
-          <w:color w:val="7B7B7B"/>
-        </w:rPr>
-        <w:t>Privacy, Payment</w:t>
-      </w:r>
-      <w:bookmarkEnd w:id="9"/>
     </w:p>
     <w:p>
       <w:pPr>
@@ -6708,34 +6706,34 @@
         </w:numPr>
         <w:jc w:val="both"/>
       </w:pPr>
-      <w:bookmarkStart w:id="10" w:name="_Toc32843073"/>
+      <w:bookmarkStart w:id="9" w:name="_Toc33179078"/>
       <w:r>
         <w:lastRenderedPageBreak/>
         <w:t>Implementation Guide</w:t>
       </w:r>
+      <w:bookmarkEnd w:id="9"/>
+    </w:p>
+    <w:p>
+      <w:pPr>
+        <w:jc w:val="both"/>
+      </w:pPr>
+    </w:p>
+    <w:p>
+      <w:pPr>
+        <w:pStyle w:val="Heading2"/>
+        <w:jc w:val="both"/>
+        <w:rPr>
+          <w:color w:val="7B7B7B"/>
+        </w:rPr>
+      </w:pPr>
+      <w:bookmarkStart w:id="10" w:name="_Toc33179079"/>
+      <w:r>
+        <w:rPr>
+          <w:color w:val="7B7B7B"/>
+        </w:rPr>
+        <w:t>Setup of Business Manager</w:t>
+      </w:r>
       <w:bookmarkEnd w:id="10"/>
-    </w:p>
-    <w:p>
-      <w:pPr>
-        <w:jc w:val="both"/>
-      </w:pPr>
-    </w:p>
-    <w:p>
-      <w:pPr>
-        <w:pStyle w:val="Heading2"/>
-        <w:jc w:val="both"/>
-        <w:rPr>
-          <w:color w:val="7B7B7B"/>
-        </w:rPr>
-      </w:pPr>
-      <w:bookmarkStart w:id="11" w:name="_Toc32843074"/>
-      <w:r>
-        <w:rPr>
-          <w:color w:val="7B7B7B"/>
-        </w:rPr>
-        <w:t>Setup of Business Manager</w:t>
-      </w:r>
-      <w:bookmarkEnd w:id="11"/>
     </w:p>
     <w:p>
       <w:pPr>
@@ -7051,8 +7049,8 @@
         </w:rPr>
         <w:t>Add the cartridge to your site cartridge path in Business Manager</w:t>
       </w:r>
-      <w:bookmarkStart w:id="12" w:name="Bookmark"/>
-      <w:bookmarkEnd w:id="12"/>
+      <w:bookmarkStart w:id="11" w:name="Bookmark"/>
+      <w:bookmarkEnd w:id="11"/>
     </w:p>
     <w:p>
       <w:pPr>
@@ -7505,8 +7503,8 @@
           <w:iCs/>
         </w:rPr>
       </w:pPr>
-      <w:bookmarkStart w:id="13" w:name="_heading=h.2s8eyo1" w:colFirst="0" w:colLast="0"/>
-      <w:bookmarkEnd w:id="13"/>
+      <w:bookmarkStart w:id="12" w:name="_heading=h.2s8eyo1" w:colFirst="0" w:colLast="0"/>
+      <w:bookmarkEnd w:id="12"/>
       <w:r>
         <w:rPr>
           <w:i/>
@@ -8627,14 +8625,14 @@
           <w:color w:val="7B7B7B"/>
         </w:rPr>
       </w:pPr>
-      <w:bookmarkStart w:id="14" w:name="_Toc32843075"/>
+      <w:bookmarkStart w:id="13" w:name="_Toc33179080"/>
       <w:r>
         <w:rPr>
           <w:color w:val="7B7B7B"/>
         </w:rPr>
         <w:t>Configuration</w:t>
       </w:r>
-      <w:bookmarkEnd w:id="14"/>
+      <w:bookmarkEnd w:id="13"/>
     </w:p>
     <w:p>
       <w:pPr>
@@ -8750,55 +8748,9 @@
           <w:kern w:val="0"/>
           <w:lang w:eastAsia="en-IN"/>
         </w:rPr>
-        <w:t>Select Shop from the type dropdown, and enter the valid shop API details</w:t>
-      </w:r>
-    </w:p>
-    <w:p>
-      <w:pPr>
-        <w:pStyle w:val="ListParagraph"/>
-        <w:numPr>
-          <w:ilvl w:val="0"/>
-          <w:numId w:val="21"/>
-        </w:numPr>
-        <w:spacing w:line="100" w:lineRule="atLeast"/>
-        <w:ind w:left="851" w:hanging="283"/>
-        <w:jc w:val="both"/>
-        <w:rPr>
-          <w:i/>
-          <w:iCs/>
-        </w:rPr>
-      </w:pPr>
-      <w:r>
-        <w:rPr>
-          <w:i/>
-          <w:iCs/>
-        </w:rPr>
-        <w:t>Note: Replace the “client_id” with the actual value and replace the “allowed_origins” with your sandbox</w:t>
-      </w:r>
-      <w:r>
-        <w:rPr>
-          <w:i/>
-          <w:iCs/>
-        </w:rPr>
-        <w:t>(s)</w:t>
-      </w:r>
-      <w:r>
-        <w:rPr>
-          <w:i/>
-          <w:iCs/>
-        </w:rPr>
-        <w:t xml:space="preserve"> URL.</w:t>
-      </w:r>
-    </w:p>
-    <w:p>
-      <w:pPr>
-        <w:pStyle w:val="body"/>
-        <w:numPr>
-          <w:ilvl w:val="0"/>
-          <w:numId w:val="21"/>
-        </w:numPr>
-        <w:ind w:left="851" w:hanging="283"/>
-        <w:jc w:val="both"/>
+        <w:t xml:space="preserve">Select Shop from the type dropdown, and </w:t>
+      </w:r>
+      <w:r>
         <w:rPr>
           <w:rFonts w:ascii="Calibri" w:eastAsia="Calibri" w:hAnsi="Calibri" w:cs="Calibri"/>
           <w:i/>
@@ -8807,7 +8759,8 @@
           <w:kern w:val="0"/>
           <w:lang w:eastAsia="en-IN"/>
         </w:rPr>
-      </w:pPr>
+        <w:t xml:space="preserve">merge </w:t>
+      </w:r>
       <w:r>
         <w:rPr>
           <w:rFonts w:ascii="Calibri" w:eastAsia="Calibri" w:hAnsi="Calibri" w:cs="Calibri"/>
@@ -8817,67 +8770,8 @@
           <w:kern w:val="0"/>
           <w:lang w:eastAsia="en-IN"/>
         </w:rPr>
-        <w:t>Select Data form the type dropdown, and enter the valid data API details</w:t>
-      </w:r>
-    </w:p>
-    <w:p>
-      <w:pPr>
-        <w:pStyle w:val="ListParagraph"/>
-        <w:numPr>
-          <w:ilvl w:val="0"/>
-          <w:numId w:val="21"/>
-        </w:numPr>
-        <w:spacing w:line="100" w:lineRule="atLeast"/>
-        <w:ind w:left="851" w:hanging="283"/>
-        <w:jc w:val="both"/>
-        <w:rPr>
-          <w:i/>
-          <w:iCs/>
-        </w:rPr>
-      </w:pPr>
-      <w:r>
-        <w:rPr>
-          <w:i/>
-          <w:iCs/>
-        </w:rPr>
-        <w:t>Note: Replace the “client_id” with the actual value and replace the “all</w:t>
-      </w:r>
-      <w:r>
-        <w:rPr>
-          <w:i/>
-          <w:iCs/>
-        </w:rPr>
-        <w:t>owed_origins” with your sandbox</w:t>
-      </w:r>
-      <w:r>
-        <w:rPr>
-          <w:i/>
-          <w:iCs/>
-        </w:rPr>
-        <w:t>(s)</w:t>
-      </w:r>
-      <w:r>
-        <w:rPr>
-          <w:i/>
-          <w:iCs/>
-        </w:rPr>
-        <w:t xml:space="preserve"> URL.</w:t>
-      </w:r>
-    </w:p>
-    <w:p>
-      <w:pPr>
-        <w:pStyle w:val="body"/>
-        <w:numPr>
-          <w:ilvl w:val="0"/>
-          <w:numId w:val="21"/>
-        </w:numPr>
-        <w:ind w:left="851" w:hanging="283"/>
-        <w:jc w:val="both"/>
-        <w:rPr>
-          <w:i/>
-          <w:iCs/>
-        </w:rPr>
-      </w:pPr>
+        <w:t xml:space="preserve">the </w:t>
+      </w:r>
       <w:r>
         <w:rPr>
           <w:rFonts w:ascii="Calibri" w:eastAsia="Calibri" w:hAnsi="Calibri" w:cs="Calibri"/>
@@ -8887,159 +8781,9 @@
           <w:kern w:val="0"/>
           <w:lang w:eastAsia="en-IN"/>
         </w:rPr>
-        <w:t>Save the data.</w:t>
-      </w:r>
-    </w:p>
-    <w:p>
-      <w:pPr>
-        <w:pStyle w:val="Heading2"/>
-        <w:jc w:val="both"/>
-        <w:rPr>
-          <w:color w:val="7B7B7B"/>
-        </w:rPr>
-      </w:pPr>
-      <w:bookmarkStart w:id="15" w:name="_Toc32843076"/>
-      <w:r>
-        <w:rPr>
-          <w:color w:val="7B7B7B"/>
-        </w:rPr>
-        <w:t>Custom Code</w:t>
-      </w:r>
-      <w:bookmarkEnd w:id="15"/>
-    </w:p>
-    <w:p>
-      <w:pPr>
-        <w:jc w:val="both"/>
-      </w:pPr>
-    </w:p>
-    <w:p>
-      <w:pPr>
-        <w:jc w:val="both"/>
-        <w:rPr>
-          <w:i/>
-        </w:rPr>
-      </w:pPr>
-      <w:r>
-        <w:rPr>
-          <w:i/>
-        </w:rPr>
-        <w:t>NA</w:t>
-      </w:r>
-    </w:p>
-    <w:p>
-      <w:pPr>
-        <w:jc w:val="both"/>
-      </w:pPr>
-    </w:p>
-    <w:p>
-      <w:pPr>
-        <w:pStyle w:val="Heading2"/>
-        <w:jc w:val="both"/>
-        <w:rPr>
-          <w:color w:val="7B7B7B"/>
-        </w:rPr>
-      </w:pPr>
-      <w:bookmarkStart w:id="16" w:name="_Toc32843077"/>
-      <w:r>
-        <w:rPr>
-          <w:color w:val="7B7B7B"/>
-        </w:rPr>
-        <w:t>External Interfaces</w:t>
-      </w:r>
-      <w:bookmarkEnd w:id="16"/>
-    </w:p>
-    <w:p>
-      <w:pPr>
-        <w:jc w:val="both"/>
-      </w:pPr>
-    </w:p>
-    <w:p>
-      <w:pPr>
-        <w:ind w:hanging="2"/>
-        <w:jc w:val="both"/>
-      </w:pPr>
-      <w:r>
-        <w:rPr>
-          <w:i/>
-        </w:rPr>
-        <w:t>NA</w:t>
-      </w:r>
-    </w:p>
-    <w:p>
-      <w:pPr>
-        <w:pStyle w:val="Heading2"/>
-        <w:jc w:val="both"/>
-        <w:rPr>
-          <w:color w:val="7B7B7B"/>
-        </w:rPr>
-      </w:pPr>
-      <w:bookmarkStart w:id="17" w:name="_Toc32843078"/>
-      <w:r>
-        <w:rPr>
-          <w:color w:val="7B7B7B"/>
-        </w:rPr>
-        <w:t>Firewall Requirements</w:t>
-      </w:r>
-      <w:bookmarkEnd w:id="17"/>
-    </w:p>
-    <w:p>
-      <w:pPr>
-        <w:jc w:val="both"/>
-      </w:pPr>
-    </w:p>
-    <w:p>
-      <w:pPr>
-        <w:jc w:val="both"/>
-        <w:rPr>
-          <w:i/>
-        </w:rPr>
-      </w:pPr>
-      <w:r>
-        <w:rPr>
-          <w:i/>
-        </w:rPr>
-        <w:t>NA</w:t>
-      </w:r>
-    </w:p>
-    <w:p>
-      <w:pPr>
-        <w:jc w:val="both"/>
-        <w:rPr>
-          <w:i/>
-        </w:rPr>
-      </w:pPr>
-      <w:r>
-        <w:rPr>
-          <w:i/>
-        </w:rPr>
-        <w:br w:type="page"/>
-      </w:r>
-    </w:p>
-    <w:p>
-      <w:pPr>
-        <w:pStyle w:val="Heading1"/>
-        <w:numPr>
-          <w:ilvl w:val="0"/>
-          <w:numId w:val="5"/>
-        </w:numPr>
-        <w:jc w:val="both"/>
-      </w:pPr>
-      <w:bookmarkStart w:id="18" w:name="_Toc32843079"/>
-      <w:r>
-        <w:lastRenderedPageBreak/>
-        <w:t>Testing</w:t>
-      </w:r>
-      <w:bookmarkEnd w:id="18"/>
-    </w:p>
-    <w:p>
-      <w:pPr>
-        <w:pStyle w:val="body"/>
-        <w:numPr>
-          <w:ilvl w:val="0"/>
-          <w:numId w:val="23"/>
-        </w:numPr>
-        <w:ind w:left="851" w:hanging="284"/>
-        <w:jc w:val="both"/>
+        <w:t xml:space="preserve">below </w:t>
+      </w:r>
+      <w:r>
         <w:rPr>
           <w:rFonts w:ascii="Calibri" w:eastAsia="Calibri" w:hAnsi="Calibri" w:cs="Calibri"/>
           <w:i/>
@@ -9048,7 +8792,8 @@
           <w:kern w:val="0"/>
           <w:lang w:eastAsia="en-IN"/>
         </w:rPr>
-      </w:pPr>
+        <w:t>shop API details</w:t>
+      </w:r>
       <w:r>
         <w:rPr>
           <w:rFonts w:ascii="Calibri" w:eastAsia="Calibri" w:hAnsi="Calibri" w:cs="Calibri"/>
@@ -9058,258 +8803,71 @@
           <w:kern w:val="0"/>
           <w:lang w:eastAsia="en-IN"/>
         </w:rPr>
-        <w:t xml:space="preserve">For testing </w:t>
-      </w:r>
-      <w:r>
-        <w:rPr>
-          <w:rFonts w:ascii="Calibri" w:eastAsia="Calibri" w:hAnsi="Calibri" w:cs="Calibri"/>
-          <w:i/>
-          <w:iCs/>
-          <w:color w:val="auto"/>
-          <w:kern w:val="0"/>
-          <w:lang w:eastAsia="en-IN"/>
-        </w:rPr>
-        <w:t>purposes,</w:t>
-      </w:r>
-      <w:r>
-        <w:rPr>
-          <w:rFonts w:ascii="Calibri" w:eastAsia="Calibri" w:hAnsi="Calibri" w:cs="Calibri"/>
-          <w:i/>
-          <w:iCs/>
-          <w:color w:val="auto"/>
-          <w:kern w:val="0"/>
-          <w:lang w:eastAsia="en-IN"/>
-        </w:rPr>
-        <w:t xml:space="preserve"> you can use a default Client ID as “aaaaaaaaaaaaaaaaaaaaaaaaaaaaaa”.</w:t>
-      </w:r>
-    </w:p>
-    <w:p>
-      <w:pPr>
-        <w:pStyle w:val="body"/>
-        <w:numPr>
-          <w:ilvl w:val="0"/>
-          <w:numId w:val="23"/>
-        </w:numPr>
-        <w:ind w:left="851" w:hanging="284"/>
-        <w:jc w:val="both"/>
-        <w:rPr>
-          <w:rFonts w:ascii="Calibri" w:eastAsia="Calibri" w:hAnsi="Calibri" w:cs="Calibri"/>
-          <w:i/>
-          <w:iCs/>
-          <w:color w:val="auto"/>
-          <w:kern w:val="0"/>
-          <w:lang w:eastAsia="en-IN"/>
-        </w:rPr>
-      </w:pPr>
-      <w:r>
-        <w:rPr>
-          <w:rFonts w:ascii="Calibri" w:eastAsia="Calibri" w:hAnsi="Calibri" w:cs="Calibri"/>
-          <w:i/>
-          <w:iCs/>
-          <w:color w:val="auto"/>
-          <w:kern w:val="0"/>
-          <w:lang w:eastAsia="en-IN"/>
-        </w:rPr>
-        <w:t>For checking response of the Open Commerce API’s outside of the Mobile A</w:t>
-      </w:r>
-      <w:r>
-        <w:rPr>
-          <w:rFonts w:ascii="Calibri" w:eastAsia="Calibri" w:hAnsi="Calibri" w:cs="Calibri"/>
-          <w:i/>
-          <w:iCs/>
-          <w:color w:val="auto"/>
-          <w:kern w:val="0"/>
-          <w:lang w:eastAsia="en-IN"/>
-        </w:rPr>
-        <w:t>pp</w:t>
-      </w:r>
-      <w:r>
-        <w:rPr>
-          <w:rFonts w:ascii="Calibri" w:eastAsia="Calibri" w:hAnsi="Calibri" w:cs="Calibri"/>
-          <w:i/>
-          <w:iCs/>
-          <w:color w:val="auto"/>
-          <w:kern w:val="0"/>
-          <w:lang w:eastAsia="en-IN"/>
-        </w:rPr>
-        <w:t>, we can use postman tool.</w:t>
-      </w:r>
-    </w:p>
-    <w:p>
-      <w:pPr>
-        <w:pStyle w:val="body"/>
-        <w:numPr>
-          <w:ilvl w:val="0"/>
-          <w:numId w:val="23"/>
-        </w:numPr>
-        <w:ind w:left="851" w:hanging="284"/>
-        <w:jc w:val="both"/>
-        <w:rPr>
-          <w:rFonts w:ascii="Calibri" w:eastAsia="Calibri" w:hAnsi="Calibri" w:cs="Calibri"/>
-          <w:i/>
-          <w:iCs/>
-          <w:color w:val="auto"/>
-          <w:kern w:val="0"/>
-          <w:lang w:eastAsia="en-IN"/>
-        </w:rPr>
-      </w:pPr>
-      <w:r>
-        <w:rPr>
-          <w:rFonts w:ascii="Calibri" w:eastAsia="Calibri" w:hAnsi="Calibri" w:cs="Calibri"/>
-          <w:i/>
-          <w:iCs/>
-          <w:color w:val="auto"/>
-          <w:kern w:val="0"/>
-          <w:lang w:eastAsia="en-IN"/>
-        </w:rPr>
-        <w:t>We can download the chrome extension for P</w:t>
-      </w:r>
-      <w:r>
-        <w:rPr>
-          <w:rFonts w:ascii="Calibri" w:eastAsia="Calibri" w:hAnsi="Calibri" w:cs="Calibri"/>
-          <w:i/>
-          <w:iCs/>
-          <w:color w:val="auto"/>
-          <w:kern w:val="0"/>
-          <w:lang w:eastAsia="en-IN"/>
-        </w:rPr>
-        <w:t>ostman</w:t>
-      </w:r>
-      <w:r>
-        <w:rPr>
-          <w:rFonts w:ascii="Calibri" w:eastAsia="Calibri" w:hAnsi="Calibri" w:cs="Calibri"/>
-          <w:i/>
-          <w:iCs/>
-          <w:color w:val="auto"/>
-          <w:kern w:val="0"/>
-          <w:lang w:eastAsia="en-IN"/>
-        </w:rPr>
-        <w:t xml:space="preserve">. </w:t>
-      </w:r>
-    </w:p>
-    <w:p>
-      <w:pPr>
-        <w:pStyle w:val="body"/>
-        <w:numPr>
-          <w:ilvl w:val="0"/>
-          <w:numId w:val="23"/>
-        </w:numPr>
-        <w:ind w:left="851" w:hanging="284"/>
-        <w:jc w:val="both"/>
-        <w:rPr>
-          <w:rFonts w:ascii="Calibri" w:eastAsia="Calibri" w:hAnsi="Calibri" w:cs="Calibri"/>
-          <w:i/>
-          <w:iCs/>
-          <w:color w:val="auto"/>
-          <w:kern w:val="0"/>
-          <w:lang w:eastAsia="en-IN"/>
-        </w:rPr>
-      </w:pPr>
-      <w:r>
-        <w:rPr>
-          <w:rFonts w:ascii="Calibri" w:eastAsia="Calibri" w:hAnsi="Calibri" w:cs="Calibri"/>
-          <w:i/>
-          <w:iCs/>
-          <w:color w:val="auto"/>
-          <w:kern w:val="0"/>
-          <w:lang w:eastAsia="en-IN"/>
-        </w:rPr>
-        <w:t>Further, create a new Tab and Add the URL along with its HTTP Method.</w:t>
-      </w:r>
-    </w:p>
-    <w:p>
-      <w:pPr>
-        <w:pStyle w:val="body"/>
-        <w:numPr>
-          <w:ilvl w:val="0"/>
-          <w:numId w:val="23"/>
-        </w:numPr>
-        <w:ind w:left="851" w:hanging="284"/>
-        <w:jc w:val="both"/>
-        <w:rPr>
-          <w:rFonts w:ascii="Calibri" w:eastAsia="Calibri" w:hAnsi="Calibri" w:cs="Calibri"/>
-          <w:i/>
-          <w:iCs/>
-          <w:color w:val="auto"/>
-          <w:kern w:val="0"/>
-          <w:lang w:eastAsia="en-IN"/>
-        </w:rPr>
-      </w:pPr>
-      <w:r>
-        <w:rPr>
-          <w:rFonts w:ascii="Calibri" w:eastAsia="Calibri" w:hAnsi="Calibri" w:cs="Calibri"/>
-          <w:i/>
-          <w:iCs/>
-          <w:color w:val="auto"/>
-          <w:kern w:val="0"/>
-          <w:lang w:eastAsia="en-IN"/>
-        </w:rPr>
-        <w:t>Further add the required Headers i.e. (Authorization, Origin and Content-Type).</w:t>
-      </w:r>
-    </w:p>
-    <w:p>
-      <w:pPr>
-        <w:pStyle w:val="body"/>
-        <w:numPr>
-          <w:ilvl w:val="0"/>
-          <w:numId w:val="23"/>
-        </w:numPr>
-        <w:ind w:left="851" w:hanging="284"/>
-        <w:jc w:val="both"/>
-        <w:rPr>
-          <w:rFonts w:ascii="Calibri" w:eastAsia="Calibri" w:hAnsi="Calibri" w:cs="Calibri"/>
-          <w:i/>
-          <w:iCs/>
-          <w:color w:val="auto"/>
-          <w:kern w:val="0"/>
-          <w:lang w:eastAsia="en-IN"/>
-        </w:rPr>
-      </w:pPr>
-      <w:r>
-        <w:rPr>
-          <w:rFonts w:ascii="Calibri" w:eastAsia="Calibri" w:hAnsi="Calibri" w:cs="Calibri"/>
-          <w:i/>
-          <w:iCs/>
-          <w:color w:val="auto"/>
-          <w:kern w:val="0"/>
-          <w:lang w:eastAsia="en-IN"/>
-        </w:rPr>
-        <w:t>If that URL requires a body, add that in the body by selecting raw (If it requires JSON input).</w:t>
-      </w:r>
-    </w:p>
-    <w:p>
-      <w:pPr>
-        <w:pStyle w:val="body"/>
-        <w:numPr>
-          <w:ilvl w:val="0"/>
-          <w:numId w:val="23"/>
-        </w:numPr>
-        <w:ind w:left="851" w:hanging="284"/>
-        <w:jc w:val="both"/>
-        <w:rPr>
-          <w:rFonts w:ascii="Calibri" w:eastAsia="Calibri" w:hAnsi="Calibri" w:cs="Calibri"/>
-          <w:i/>
-          <w:iCs/>
-          <w:color w:val="auto"/>
-          <w:kern w:val="0"/>
-          <w:lang w:eastAsia="en-IN"/>
-        </w:rPr>
-      </w:pPr>
-      <w:r>
-        <w:rPr>
-          <w:rFonts w:ascii="Calibri" w:eastAsia="Calibri" w:hAnsi="Calibri" w:cs="Calibri"/>
-          <w:i/>
-          <w:iCs/>
-          <w:color w:val="auto"/>
-          <w:kern w:val="0"/>
-          <w:lang w:eastAsia="en-IN"/>
-        </w:rPr>
-        <w:t xml:space="preserve">We can import/export Postman Collections having all the API details in JSON format. </w:t>
-      </w:r>
-    </w:p>
-    <w:p>
-      <w:pPr>
-        <w:jc w:val="center"/>
+        <w:t xml:space="preserve"> with existing OCAPI details</w:t>
+      </w:r>
+    </w:p>
+    <w:p>
+      <w:pPr>
+        <w:spacing w:before="200"/>
+        <w:ind w:left="131" w:right="360" w:firstLine="720"/>
+        <w:jc w:val="both"/>
+        <w:rPr>
+          <w:i/>
+        </w:rPr>
+      </w:pPr>
+      <w:r>
+        <w:rPr>
+          <w:i/>
+        </w:rPr>
+        <w:t>For SHOP API:</w:t>
+      </w:r>
+    </w:p>
+    <w:p>
+      <w:pPr>
+        <w:pStyle w:val="ListParagraph"/>
+        <w:spacing w:before="200"/>
+        <w:ind w:left="1286" w:right="360"/>
+        <w:jc w:val="both"/>
+        <w:rPr>
+          <w:i/>
+        </w:rPr>
+      </w:pPr>
+      <w:r>
+        <w:rPr>
+          <w:i/>
+        </w:rPr>
+        <w:t xml:space="preserve">File: </w:t>
+      </w:r>
+      <w:r>
+        <w:object w:dxaOrig="3915" w:dyaOrig="810" w14:anchorId="1BF03DAA">
+          <v:shape id="_x0000_i1026" type="#_x0000_t75" style="width:195.95pt;height:40.7pt" o:ole="">
+            <v:imagedata r:id="rId24" o:title=""/>
+          </v:shape>
+          <o:OLEObject Type="Embed" ProgID="Package" ShapeID="_x0000_i1026" DrawAspect="Content" ObjectID="_1643791903" r:id="rId25"/>
+        </w:object>
+      </w:r>
+    </w:p>
+    <w:p>
+      <w:pPr>
+        <w:spacing w:before="200"/>
+        <w:ind w:left="851" w:right="360"/>
+        <w:jc w:val="both"/>
+        <w:rPr>
+          <w:i/>
+        </w:rPr>
+      </w:pPr>
+      <w:r>
+        <w:rPr>
+          <w:i/>
+        </w:rPr>
+        <w:t>Note: Update allowed_origins value in the above file with allowed origin ID.</w:t>
+      </w:r>
+    </w:p>
+    <w:p>
+      <w:pPr>
+        <w:pStyle w:val="ListParagraph"/>
+        <w:spacing w:before="200"/>
+        <w:ind w:left="1286" w:right="360"/>
       </w:pPr>
       <w:r>
         <w:rPr>
@@ -9317,468 +8875,7 @@
           <w:lang w:val="en-IN"/>
         </w:rPr>
         <w:drawing>
-          <wp:inline distT="0" distB="0" distL="0" distR="0" wp14:anchorId="7A09FA82" wp14:editId="7C809BD7">
-            <wp:extent cx="4933950" cy="2437130"/>
-            <wp:effectExtent l="0" t="0" r="0" b="1270"/>
-            <wp:docPr id="12" name="Picture 12"/>
-            <wp:cNvGraphicFramePr>
-              <a:graphicFrameLocks xmlns:a="http://schemas.openxmlformats.org/drawingml/2006/main" noChangeAspect="1"/>
-            </wp:cNvGraphicFramePr>
-            <a:graphic xmlns:a="http://schemas.openxmlformats.org/drawingml/2006/main">
-              <a:graphicData uri="http://schemas.openxmlformats.org/drawingml/2006/picture">
-                <pic:pic xmlns:pic="http://schemas.openxmlformats.org/drawingml/2006/picture">
-                  <pic:nvPicPr>
-                    <pic:cNvPr id="0" name=""/>
-                    <pic:cNvPicPr/>
-                  </pic:nvPicPr>
-                  <pic:blipFill>
-                    <a:blip r:embed="rId24"/>
-                    <a:stretch>
-                      <a:fillRect/>
-                    </a:stretch>
-                  </pic:blipFill>
-                  <pic:spPr>
-                    <a:xfrm>
-                      <a:off x="0" y="0"/>
-                      <a:ext cx="4933950" cy="2437130"/>
-                    </a:xfrm>
-                    <a:prstGeom prst="rect">
-                      <a:avLst/>
-                    </a:prstGeom>
-                  </pic:spPr>
-                </pic:pic>
-              </a:graphicData>
-            </a:graphic>
-          </wp:inline>
-        </w:drawing>
-      </w:r>
-    </w:p>
-    <w:p>
-      <w:pPr>
-        <w:jc w:val="both"/>
-      </w:pPr>
-      <w:r>
-        <w:br w:type="page"/>
-      </w:r>
-    </w:p>
-    <w:p>
-      <w:pPr>
-        <w:pStyle w:val="Heading1"/>
-        <w:numPr>
-          <w:ilvl w:val="0"/>
-          <w:numId w:val="5"/>
-        </w:numPr>
-        <w:jc w:val="both"/>
-      </w:pPr>
-      <w:bookmarkStart w:id="19" w:name="_Toc32843080"/>
-      <w:r>
-        <w:lastRenderedPageBreak/>
-        <w:t>Operations, Maintenance</w:t>
-      </w:r>
-      <w:bookmarkEnd w:id="19"/>
-    </w:p>
-    <w:p>
-      <w:pPr>
-        <w:jc w:val="both"/>
-      </w:pPr>
-    </w:p>
-    <w:p>
-      <w:pPr>
-        <w:pStyle w:val="Heading2"/>
-        <w:jc w:val="both"/>
-        <w:rPr>
-          <w:color w:val="7B7B7B"/>
-        </w:rPr>
-      </w:pPr>
-      <w:bookmarkStart w:id="20" w:name="_Toc32843081"/>
-      <w:r>
-        <w:rPr>
-          <w:color w:val="7B7B7B"/>
-        </w:rPr>
-        <w:t>Data Storage</w:t>
-      </w:r>
-      <w:bookmarkEnd w:id="20"/>
-    </w:p>
-    <w:p>
-      <w:pPr>
-        <w:jc w:val="both"/>
-      </w:pPr>
-    </w:p>
-    <w:p>
-      <w:pPr>
-        <w:jc w:val="both"/>
-        <w:rPr>
-          <w:i/>
-        </w:rPr>
-      </w:pPr>
-      <w:r>
-        <w:rPr>
-          <w:i/>
-        </w:rPr>
-        <w:t>Created global custom object for custom object type PriosNewsLetterSubscription to store email id for the customer and it woul</w:t>
-      </w:r>
-      <w:r>
-        <w:rPr>
-          <w:i/>
-        </w:rPr>
-        <w:t>d be used for email subscription.</w:t>
-      </w:r>
-    </w:p>
-    <w:p>
-      <w:pPr>
-        <w:jc w:val="both"/>
-      </w:pPr>
-    </w:p>
-    <w:p>
-      <w:pPr>
-        <w:pStyle w:val="Heading2"/>
-        <w:jc w:val="both"/>
-        <w:rPr>
-          <w:color w:val="7B7B7B"/>
-        </w:rPr>
-      </w:pPr>
-      <w:bookmarkStart w:id="21" w:name="_Toc32843082"/>
-      <w:r>
-        <w:rPr>
-          <w:color w:val="7B7B7B"/>
-        </w:rPr>
-        <w:t>Availability</w:t>
-      </w:r>
-      <w:bookmarkEnd w:id="21"/>
-    </w:p>
-    <w:p>
-      <w:pPr>
-        <w:jc w:val="both"/>
-      </w:pPr>
-    </w:p>
-    <w:p>
-      <w:pPr>
-        <w:jc w:val="both"/>
-        <w:rPr>
-          <w:i/>
-        </w:rPr>
-      </w:pPr>
-      <w:r>
-        <w:rPr>
-          <w:i/>
-        </w:rPr>
-        <w:t>Since this Integration is based on Open Commerce API and no External Service is being used so there will be continuous uptime</w:t>
-      </w:r>
-      <w:r>
-        <w:rPr>
-          <w:i/>
-        </w:rPr>
-        <w:t>.</w:t>
-      </w:r>
-    </w:p>
-    <w:p>
-      <w:pPr>
-        <w:jc w:val="both"/>
-        <w:rPr>
-          <w:i/>
-        </w:rPr>
-      </w:pPr>
-    </w:p>
-    <w:p>
-      <w:pPr>
-        <w:pStyle w:val="Heading2"/>
-        <w:jc w:val="both"/>
-      </w:pPr>
-      <w:bookmarkStart w:id="22" w:name="_Toc32843083"/>
-      <w:r>
-        <w:t>Failover/Recovery Process</w:t>
-      </w:r>
-      <w:bookmarkEnd w:id="22"/>
-    </w:p>
-    <w:p>
-      <w:pPr>
-        <w:jc w:val="both"/>
-      </w:pPr>
-    </w:p>
-    <w:p>
-      <w:pPr>
-        <w:pStyle w:val="ListParagraph"/>
-        <w:numPr>
-          <w:ilvl w:val="0"/>
-          <w:numId w:val="14"/>
-        </w:numPr>
-        <w:jc w:val="both"/>
-        <w:rPr>
-          <w:i/>
-        </w:rPr>
-      </w:pPr>
-      <w:r>
-        <w:rPr>
-          <w:i/>
-        </w:rPr>
-        <w:t>Check</w:t>
-      </w:r>
-      <w:r>
-        <w:rPr>
-          <w:i/>
-        </w:rPr>
-        <w:t xml:space="preserve"> all the BM configurations, cartridge upload onto server.</w:t>
-      </w:r>
-    </w:p>
-    <w:p>
-      <w:pPr>
-        <w:pStyle w:val="ListParagraph"/>
-        <w:numPr>
-          <w:ilvl w:val="0"/>
-          <w:numId w:val="14"/>
-        </w:numPr>
-        <w:jc w:val="both"/>
-      </w:pPr>
-      <w:r>
-        <w:rPr>
-          <w:i/>
-        </w:rPr>
-        <w:t>Check</w:t>
-      </w:r>
-      <w:r>
-        <w:rPr>
-          <w:i/>
-        </w:rPr>
-        <w:t xml:space="preserve"> if the B2C Commerce instance is up and running.</w:t>
-      </w:r>
-    </w:p>
-    <w:p>
-      <w:pPr>
-        <w:jc w:val="both"/>
-      </w:pPr>
-    </w:p>
-    <w:p>
-      <w:pPr>
-        <w:pStyle w:val="Heading2"/>
-        <w:jc w:val="both"/>
-        <w:rPr>
-          <w:color w:val="7B7B7B"/>
-        </w:rPr>
-      </w:pPr>
-      <w:bookmarkStart w:id="23" w:name="_Toc32843084"/>
-      <w:r>
-        <w:rPr>
-          <w:color w:val="7B7B7B"/>
-        </w:rPr>
-        <w:t>Support</w:t>
-      </w:r>
-      <w:bookmarkEnd w:id="23"/>
-    </w:p>
-    <w:p>
-      <w:pPr>
-        <w:jc w:val="both"/>
-      </w:pPr>
-    </w:p>
-    <w:p>
-      <w:pPr>
-        <w:jc w:val="both"/>
-        <w:rPr>
-          <w:i/>
-        </w:rPr>
-      </w:pPr>
-      <w:r>
-        <w:rPr>
-          <w:i/>
-        </w:rPr>
-        <w:t>For Support Purpose, please contact sfcc@aspiresys.com.</w:t>
-      </w:r>
-    </w:p>
-    <w:p>
-      <w:pPr>
-        <w:jc w:val="both"/>
-      </w:pPr>
-      <w:r>
-        <w:br w:type="page"/>
-      </w:r>
-    </w:p>
-    <w:p>
-      <w:pPr>
-        <w:pStyle w:val="Heading1"/>
-        <w:numPr>
-          <w:ilvl w:val="0"/>
-          <w:numId w:val="5"/>
-        </w:numPr>
-        <w:jc w:val="both"/>
-      </w:pPr>
-      <w:bookmarkStart w:id="24" w:name="_Toc32843085"/>
-      <w:r>
-        <w:lastRenderedPageBreak/>
-        <w:t>User Guide</w:t>
-      </w:r>
-      <w:bookmarkEnd w:id="24"/>
-    </w:p>
-    <w:p>
-      <w:pPr>
-        <w:pStyle w:val="Heading2"/>
-        <w:jc w:val="both"/>
-        <w:rPr>
-          <w:color w:val="7B7B7B"/>
-        </w:rPr>
-      </w:pPr>
-      <w:bookmarkStart w:id="25" w:name="_Toc32843086"/>
-      <w:r>
-        <w:rPr>
-          <w:color w:val="7B7B7B"/>
-        </w:rPr>
-        <w:t>Roles, Responsibilities</w:t>
-      </w:r>
-      <w:bookmarkEnd w:id="25"/>
-    </w:p>
-    <w:p>
-      <w:pPr>
-        <w:jc w:val="both"/>
-        <w:rPr>
-          <w:i/>
-        </w:rPr>
-      </w:pPr>
-    </w:p>
-    <w:p>
-      <w:pPr>
-        <w:jc w:val="both"/>
-        <w:rPr>
-          <w:i/>
-        </w:rPr>
-      </w:pPr>
-      <w:r>
-        <w:rPr>
-          <w:i/>
-        </w:rPr>
-        <w:t>Apart from the Cartridge Integration, no other recurring task is required.</w:t>
-      </w:r>
-      <w:r>
-        <w:rPr>
-          <w:i/>
-        </w:rPr>
-        <w:t xml:space="preserve"> </w:t>
-      </w:r>
-    </w:p>
-    <w:p>
-      <w:pPr>
-        <w:jc w:val="both"/>
-        <w:rPr>
-          <w:i/>
-        </w:rPr>
-      </w:pPr>
-    </w:p>
-    <w:p>
-      <w:pPr>
-        <w:pStyle w:val="Heading2"/>
-        <w:jc w:val="both"/>
-        <w:rPr>
-          <w:color w:val="7B7B7B"/>
-        </w:rPr>
-      </w:pPr>
-      <w:bookmarkStart w:id="26" w:name="_Toc32843087"/>
-      <w:r>
-        <w:rPr>
-          <w:color w:val="7B7B7B"/>
-        </w:rPr>
-        <w:t>Business Manager</w:t>
-      </w:r>
-      <w:bookmarkEnd w:id="26"/>
-    </w:p>
-    <w:p>
-      <w:pPr>
-        <w:spacing w:before="200"/>
-        <w:ind w:right="360"/>
-        <w:jc w:val="both"/>
-        <w:rPr>
-          <w:i/>
-        </w:rPr>
-      </w:pPr>
-      <w:r>
-        <w:rPr>
-          <w:i/>
-        </w:rPr>
-        <w:t>For SHOP API:</w:t>
-      </w:r>
-    </w:p>
-    <w:p>
-      <w:pPr>
-        <w:spacing w:before="200"/>
-        <w:ind w:right="360" w:firstLine="720"/>
-        <w:jc w:val="both"/>
-        <w:rPr>
-          <w:i/>
-        </w:rPr>
-      </w:pPr>
-      <w:r>
-        <w:rPr>
-          <w:i/>
-        </w:rPr>
-        <w:t>File:</w:t>
-      </w:r>
-      <w:r>
-        <w:rPr>
-          <w:i/>
-        </w:rPr>
-        <w:t xml:space="preserve"> </w:t>
-      </w:r>
-      <w:r>
-        <w:rPr>
-          <w:i/>
-        </w:rPr>
-        <w:object w:dxaOrig="3915" w:dyaOrig="810" w14:anchorId="5E02B360">
-          <v:shape id="_x0000_i1026" type="#_x0000_t75" style="width:195.95pt;height:40.7pt" o:ole="">
-            <v:imagedata r:id="rId25" o:title=""/>
-          </v:shape>
-          <o:OLEObject Type="Embed" ProgID="Package" ShapeID="_x0000_i1026" DrawAspect="Content" ObjectID="_1643629507" r:id="rId26"/>
-        </w:object>
-      </w:r>
-    </w:p>
-    <w:p>
-      <w:pPr>
-        <w:spacing w:before="200"/>
-        <w:ind w:right="360" w:firstLine="720"/>
-        <w:jc w:val="both"/>
-        <w:rPr>
-          <w:i/>
-        </w:rPr>
-      </w:pPr>
-      <w:r>
-        <w:rPr>
-          <w:i/>
-        </w:rPr>
-        <w:t>Note:</w:t>
-      </w:r>
-      <w:r>
-        <w:rPr>
-          <w:i/>
-        </w:rPr>
-        <w:t xml:space="preserve"> Update allowed_origins</w:t>
-      </w:r>
-      <w:r>
-        <w:rPr>
-          <w:i/>
-        </w:rPr>
-        <w:t xml:space="preserve"> value in the above file with </w:t>
-      </w:r>
-      <w:r>
-        <w:rPr>
-          <w:i/>
-        </w:rPr>
-        <w:t xml:space="preserve">allowed </w:t>
-      </w:r>
-      <w:r>
-        <w:rPr>
-          <w:i/>
-        </w:rPr>
-        <w:t>origin ID.</w:t>
-      </w:r>
-    </w:p>
-    <w:p>
-      <w:pPr>
-        <w:spacing w:before="200"/>
-        <w:ind w:right="360"/>
-        <w:jc w:val="center"/>
-      </w:pPr>
-      <w:r>
-        <w:rPr>
-          <w:noProof/>
-          <w:lang w:val="en-IN"/>
-        </w:rPr>
-        <w:drawing>
-          <wp:inline distT="0" distB="0" distL="0" distR="0" wp14:anchorId="2AD1F776" wp14:editId="0FB96EA5">
+          <wp:inline distT="0" distB="0" distL="0" distR="0" wp14:anchorId="2563070C" wp14:editId="63122B34">
             <wp:extent cx="4686300" cy="2867025"/>
             <wp:effectExtent l="0" t="0" r="0" b="9525"/>
             <wp:docPr id="13" name="Picture 13"/>
@@ -9793,7 +8890,7 @@
                     <pic:cNvPicPr/>
                   </pic:nvPicPr>
                   <pic:blipFill>
-                    <a:blip r:embed="rId27"/>
+                    <a:blip r:embed="rId26"/>
                     <a:stretch>
                       <a:fillRect/>
                     </a:stretch>
@@ -9816,65 +8913,153 @@
     </w:p>
     <w:p>
       <w:pPr>
+        <w:pStyle w:val="ListParagraph"/>
+        <w:ind w:left="1286"/>
+      </w:pPr>
+    </w:p>
+    <w:p>
+      <w:pPr>
+        <w:pStyle w:val="body"/>
+        <w:numPr>
+          <w:ilvl w:val="0"/>
+          <w:numId w:val="21"/>
+        </w:numPr>
+        <w:ind w:left="851" w:hanging="283"/>
+        <w:jc w:val="both"/>
+        <w:rPr>
+          <w:rFonts w:ascii="Calibri" w:eastAsia="Calibri" w:hAnsi="Calibri" w:cs="Calibri"/>
+          <w:i/>
+          <w:iCs/>
+          <w:color w:val="auto"/>
+          <w:kern w:val="0"/>
+          <w:lang w:eastAsia="en-IN"/>
+        </w:rPr>
+      </w:pPr>
+      <w:r>
+        <w:rPr>
+          <w:rFonts w:ascii="Calibri" w:eastAsia="Calibri" w:hAnsi="Calibri" w:cs="Calibri"/>
+          <w:i/>
+          <w:iCs/>
+          <w:color w:val="auto"/>
+          <w:kern w:val="0"/>
+          <w:lang w:eastAsia="en-IN"/>
+        </w:rPr>
+        <w:t xml:space="preserve">Select Shop from the type dropdown, and </w:t>
+      </w:r>
+      <w:r>
+        <w:rPr>
+          <w:rFonts w:ascii="Calibri" w:eastAsia="Calibri" w:hAnsi="Calibri" w:cs="Calibri"/>
+          <w:i/>
+          <w:iCs/>
+          <w:color w:val="auto"/>
+          <w:kern w:val="0"/>
+          <w:lang w:eastAsia="en-IN"/>
+        </w:rPr>
+        <w:t xml:space="preserve">merge </w:t>
+      </w:r>
+      <w:r>
+        <w:rPr>
+          <w:rFonts w:ascii="Calibri" w:eastAsia="Calibri" w:hAnsi="Calibri" w:cs="Calibri"/>
+          <w:i/>
+          <w:iCs/>
+          <w:color w:val="auto"/>
+          <w:kern w:val="0"/>
+          <w:lang w:eastAsia="en-IN"/>
+        </w:rPr>
+        <w:t xml:space="preserve">the </w:t>
+      </w:r>
+      <w:r>
+        <w:rPr>
+          <w:rFonts w:ascii="Calibri" w:eastAsia="Calibri" w:hAnsi="Calibri" w:cs="Calibri"/>
+          <w:i/>
+          <w:iCs/>
+          <w:color w:val="auto"/>
+          <w:kern w:val="0"/>
+          <w:lang w:eastAsia="en-IN"/>
+        </w:rPr>
+        <w:t xml:space="preserve">below </w:t>
+      </w:r>
+      <w:r>
+        <w:rPr>
+          <w:rFonts w:ascii="Calibri" w:eastAsia="Calibri" w:hAnsi="Calibri" w:cs="Calibri"/>
+          <w:i/>
+          <w:iCs/>
+          <w:color w:val="auto"/>
+          <w:kern w:val="0"/>
+          <w:lang w:eastAsia="en-IN"/>
+        </w:rPr>
+        <w:t>data</w:t>
+      </w:r>
+      <w:r>
+        <w:rPr>
+          <w:rFonts w:ascii="Calibri" w:eastAsia="Calibri" w:hAnsi="Calibri" w:cs="Calibri"/>
+          <w:i/>
+          <w:iCs/>
+          <w:color w:val="auto"/>
+          <w:kern w:val="0"/>
+          <w:lang w:eastAsia="en-IN"/>
+        </w:rPr>
+        <w:t xml:space="preserve"> API details</w:t>
+      </w:r>
+      <w:r>
+        <w:rPr>
+          <w:rFonts w:ascii="Calibri" w:eastAsia="Calibri" w:hAnsi="Calibri" w:cs="Calibri"/>
+          <w:i/>
+          <w:iCs/>
+          <w:color w:val="auto"/>
+          <w:kern w:val="0"/>
+          <w:lang w:eastAsia="en-IN"/>
+        </w:rPr>
+        <w:t xml:space="preserve"> with existing OCAPI details</w:t>
+      </w:r>
+    </w:p>
+    <w:p>
+      <w:pPr>
+        <w:pStyle w:val="body"/>
         <w:spacing w:before="200"/>
-        <w:ind w:right="360"/>
-        <w:jc w:val="both"/>
-      </w:pPr>
-    </w:p>
-    <w:p>
-      <w:r>
-        <w:br w:type="page"/>
-      </w:r>
-    </w:p>
-    <w:p>
-      <w:pPr>
+        <w:ind w:left="851" w:right="360"/>
+        <w:jc w:val="both"/>
+        <w:rPr>
+          <w:i/>
+        </w:rPr>
+      </w:pPr>
+      <w:r>
+        <w:rPr>
+          <w:i/>
+        </w:rPr>
+        <w:t xml:space="preserve">For Data API: </w:t>
+      </w:r>
+    </w:p>
+    <w:p>
+      <w:pPr>
+        <w:pStyle w:val="ListParagraph"/>
         <w:spacing w:before="200"/>
-        <w:ind w:right="360"/>
-        <w:jc w:val="both"/>
-        <w:rPr>
-          <w:i/>
-        </w:rPr>
-      </w:pPr>
-      <w:r>
-        <w:rPr>
-          <w:i/>
-        </w:rPr>
-        <w:lastRenderedPageBreak/>
-        <w:t xml:space="preserve">For Data API: </w:t>
-      </w:r>
-    </w:p>
-    <w:p>
-      <w:pPr>
+        <w:ind w:left="1286" w:right="360"/>
+        <w:jc w:val="both"/>
+        <w:rPr>
+          <w:i/>
+        </w:rPr>
+      </w:pPr>
+      <w:r>
+        <w:rPr>
+          <w:i/>
+        </w:rPr>
+        <w:t xml:space="preserve">File: </w:t>
+      </w:r>
+      <w:r>
+        <w:object w:dxaOrig="3870" w:dyaOrig="810" w14:anchorId="3481BB03">
+          <v:shape id="_x0000_i1027" type="#_x0000_t75" style="width:193.45pt;height:40.7pt" o:ole="">
+            <v:imagedata r:id="rId27" o:title=""/>
+          </v:shape>
+          <o:OLEObject Type="Embed" ProgID="Package" ShapeID="_x0000_i1027" DrawAspect="Content" ObjectID="_1643791904" r:id="rId28"/>
+        </w:object>
+      </w:r>
+    </w:p>
+    <w:p>
+      <w:pPr>
+        <w:pStyle w:val="ListParagraph"/>
         <w:spacing w:before="200"/>
-        <w:ind w:right="360" w:firstLine="720"/>
-        <w:jc w:val="both"/>
-        <w:rPr>
-          <w:i/>
-        </w:rPr>
-      </w:pPr>
-      <w:r>
-        <w:rPr>
-          <w:i/>
-        </w:rPr>
-        <w:t xml:space="preserve">File: </w:t>
-      </w:r>
-      <w:r>
-        <w:rPr>
-          <w:i/>
-        </w:rPr>
-        <w:object w:dxaOrig="3870" w:dyaOrig="810" w14:anchorId="0A37A814">
-          <v:shape id="_x0000_i1027" type="#_x0000_t75" style="width:193.45pt;height:40.7pt" o:ole="">
-            <v:imagedata r:id="rId28" o:title=""/>
-          </v:shape>
-          <o:OLEObject Type="Embed" ProgID="Package" ShapeID="_x0000_i1027" DrawAspect="Content" ObjectID="_1643629508" r:id="rId29"/>
-        </w:object>
-      </w:r>
-    </w:p>
-    <w:p>
-      <w:pPr>
-        <w:spacing w:before="200"/>
-        <w:ind w:right="360"/>
-        <w:jc w:val="center"/>
+        <w:ind w:left="1286" w:right="360"/>
       </w:pPr>
       <w:r>
         <w:rPr>
@@ -9882,7 +9067,7 @@
           <w:lang w:val="en-IN"/>
         </w:rPr>
         <w:drawing>
-          <wp:inline distT="0" distB="0" distL="0" distR="0" wp14:anchorId="2AF1ABE5" wp14:editId="4D89821B">
+          <wp:inline distT="0" distB="0" distL="0" distR="0" wp14:anchorId="3207C0C2" wp14:editId="6E7AA306">
             <wp:extent cx="4743450" cy="2475865"/>
             <wp:effectExtent l="0" t="0" r="0" b="635"/>
             <wp:docPr id="10" name="Picture 10"/>
@@ -9897,7 +9082,7 @@
                     <pic:cNvPicPr/>
                   </pic:nvPicPr>
                   <pic:blipFill>
-                    <a:blip r:embed="rId30">
+                    <a:blip r:embed="rId29">
                       <a:extLst>
                         <a:ext uri="{28A0092B-C50C-407E-A947-70E740481C1C}">
                           <a14:useLocalDpi xmlns:a14="http://schemas.microsoft.com/office/drawing/2010/main" val="0"/>
@@ -9926,10 +9111,850 @@
     </w:p>
     <w:p>
       <w:pPr>
-        <w:spacing w:before="200"/>
-        <w:ind w:right="360"/>
+        <w:pStyle w:val="body"/>
+        <w:ind w:left="851"/>
+        <w:jc w:val="both"/>
+        <w:rPr>
+          <w:rFonts w:ascii="Calibri" w:eastAsia="Calibri" w:hAnsi="Calibri" w:cs="Calibri"/>
+          <w:i/>
+          <w:iCs/>
+          <w:color w:val="auto"/>
+          <w:kern w:val="0"/>
+          <w:lang w:eastAsia="en-IN"/>
+        </w:rPr>
+      </w:pPr>
+    </w:p>
+    <w:p>
+      <w:pPr>
+        <w:pStyle w:val="ListParagraph"/>
+        <w:spacing w:line="100" w:lineRule="atLeast"/>
+        <w:ind w:left="851"/>
+        <w:jc w:val="both"/>
+        <w:rPr>
+          <w:i/>
+          <w:iCs/>
+        </w:rPr>
+      </w:pPr>
+      <w:r>
+        <w:rPr>
+          <w:i/>
+          <w:iCs/>
+        </w:rPr>
+        <w:t>Note: Replace the “client_id” with the actual value and replace the “allowed_origins” with your sandbox(s) URL.</w:t>
+      </w:r>
+    </w:p>
+    <w:p>
+      <w:pPr>
+        <w:pStyle w:val="body"/>
+        <w:numPr>
+          <w:ilvl w:val="0"/>
+          <w:numId w:val="21"/>
+        </w:numPr>
+        <w:ind w:left="851" w:hanging="283"/>
+        <w:jc w:val="both"/>
+        <w:rPr>
+          <w:i/>
+          <w:iCs/>
+        </w:rPr>
+      </w:pPr>
+      <w:r>
+        <w:rPr>
+          <w:rFonts w:ascii="Calibri" w:eastAsia="Calibri" w:hAnsi="Calibri" w:cs="Calibri"/>
+          <w:i/>
+          <w:iCs/>
+          <w:color w:val="auto"/>
+          <w:kern w:val="0"/>
+          <w:lang w:eastAsia="en-IN"/>
+        </w:rPr>
+        <w:t>Save the data.</w:t>
+      </w:r>
+    </w:p>
+    <w:p>
+      <w:pPr>
+        <w:pStyle w:val="Heading2"/>
+        <w:jc w:val="both"/>
+        <w:rPr>
+          <w:color w:val="7B7B7B"/>
+        </w:rPr>
+      </w:pPr>
+      <w:bookmarkStart w:id="14" w:name="_Toc33179081"/>
+      <w:r>
+        <w:rPr>
+          <w:color w:val="7B7B7B"/>
+        </w:rPr>
+        <w:t>Custom Code</w:t>
+      </w:r>
+      <w:bookmarkEnd w:id="14"/>
+    </w:p>
+    <w:p>
+      <w:pPr>
+        <w:jc w:val="both"/>
+      </w:pPr>
+    </w:p>
+    <w:p>
+      <w:pPr>
+        <w:jc w:val="both"/>
+        <w:rPr>
+          <w:i/>
+        </w:rPr>
+      </w:pPr>
+      <w:r>
+        <w:rPr>
+          <w:i/>
+        </w:rPr>
+        <w:t>NA</w:t>
+      </w:r>
+    </w:p>
+    <w:p>
+      <w:pPr>
+        <w:jc w:val="both"/>
+      </w:pPr>
+    </w:p>
+    <w:p>
+      <w:pPr>
+        <w:pStyle w:val="Heading2"/>
+        <w:jc w:val="both"/>
+        <w:rPr>
+          <w:color w:val="7B7B7B"/>
+        </w:rPr>
+      </w:pPr>
+      <w:bookmarkStart w:id="15" w:name="_Toc33179082"/>
+      <w:r>
+        <w:rPr>
+          <w:color w:val="7B7B7B"/>
+        </w:rPr>
+        <w:t>External Interfaces</w:t>
+      </w:r>
+      <w:bookmarkEnd w:id="15"/>
+    </w:p>
+    <w:p>
+      <w:pPr>
+        <w:jc w:val="both"/>
+      </w:pPr>
+    </w:p>
+    <w:p>
+      <w:pPr>
+        <w:ind w:hanging="2"/>
+        <w:jc w:val="both"/>
+      </w:pPr>
+      <w:r>
+        <w:rPr>
+          <w:i/>
+        </w:rPr>
+        <w:t>NA</w:t>
+      </w:r>
+    </w:p>
+    <w:p>
+      <w:pPr>
+        <w:pStyle w:val="Heading2"/>
+        <w:jc w:val="both"/>
+        <w:rPr>
+          <w:color w:val="7B7B7B"/>
+        </w:rPr>
+      </w:pPr>
+      <w:bookmarkStart w:id="16" w:name="_Toc33179083"/>
+      <w:r>
+        <w:rPr>
+          <w:color w:val="7B7B7B"/>
+        </w:rPr>
+        <w:t>Firewall Requirements</w:t>
+      </w:r>
+      <w:bookmarkEnd w:id="16"/>
+    </w:p>
+    <w:p>
+      <w:pPr>
+        <w:jc w:val="both"/>
+      </w:pPr>
+    </w:p>
+    <w:p>
+      <w:pPr>
+        <w:jc w:val="both"/>
+        <w:rPr>
+          <w:i/>
+        </w:rPr>
+      </w:pPr>
+      <w:r>
+        <w:rPr>
+          <w:i/>
+        </w:rPr>
+        <w:t>NA</w:t>
+      </w:r>
+    </w:p>
+    <w:p>
+      <w:pPr>
+        <w:jc w:val="both"/>
+        <w:rPr>
+          <w:i/>
+        </w:rPr>
+      </w:pPr>
+      <w:r>
+        <w:rPr>
+          <w:i/>
+        </w:rPr>
+        <w:br w:type="page"/>
+      </w:r>
+    </w:p>
+    <w:p>
+      <w:pPr>
+        <w:pStyle w:val="Heading1"/>
+        <w:numPr>
+          <w:ilvl w:val="0"/>
+          <w:numId w:val="5"/>
+        </w:numPr>
+        <w:jc w:val="both"/>
+      </w:pPr>
+      <w:bookmarkStart w:id="17" w:name="_Toc33179084"/>
+      <w:r>
+        <w:lastRenderedPageBreak/>
+        <w:t>Testing</w:t>
+      </w:r>
+      <w:bookmarkEnd w:id="17"/>
+    </w:p>
+    <w:p>
+      <w:pPr>
+        <w:pStyle w:val="body"/>
+        <w:numPr>
+          <w:ilvl w:val="0"/>
+          <w:numId w:val="23"/>
+        </w:numPr>
+        <w:ind w:left="851" w:hanging="284"/>
+        <w:jc w:val="both"/>
+        <w:rPr>
+          <w:rFonts w:ascii="Calibri" w:eastAsia="Calibri" w:hAnsi="Calibri" w:cs="Calibri"/>
+          <w:i/>
+          <w:iCs/>
+          <w:color w:val="auto"/>
+          <w:kern w:val="0"/>
+          <w:lang w:eastAsia="en-IN"/>
+        </w:rPr>
+      </w:pPr>
+      <w:r>
+        <w:rPr>
+          <w:rFonts w:ascii="Calibri" w:eastAsia="Calibri" w:hAnsi="Calibri" w:cs="Calibri"/>
+          <w:i/>
+          <w:iCs/>
+          <w:color w:val="auto"/>
+          <w:kern w:val="0"/>
+          <w:lang w:eastAsia="en-IN"/>
+        </w:rPr>
+        <w:t xml:space="preserve">For testing </w:t>
+      </w:r>
+      <w:r>
+        <w:rPr>
+          <w:rFonts w:ascii="Calibri" w:eastAsia="Calibri" w:hAnsi="Calibri" w:cs="Calibri"/>
+          <w:i/>
+          <w:iCs/>
+          <w:color w:val="auto"/>
+          <w:kern w:val="0"/>
+          <w:lang w:eastAsia="en-IN"/>
+        </w:rPr>
+        <w:t>purposes,</w:t>
+      </w:r>
+      <w:r>
+        <w:rPr>
+          <w:rFonts w:ascii="Calibri" w:eastAsia="Calibri" w:hAnsi="Calibri" w:cs="Calibri"/>
+          <w:i/>
+          <w:iCs/>
+          <w:color w:val="auto"/>
+          <w:kern w:val="0"/>
+          <w:lang w:eastAsia="en-IN"/>
+        </w:rPr>
+        <w:t xml:space="preserve"> you can use a default Client ID as “aaaaaaaaaaaaaaaaaaaaaaaaaaaaaa”.</w:t>
+      </w:r>
+    </w:p>
+    <w:p>
+      <w:pPr>
+        <w:pStyle w:val="body"/>
+        <w:numPr>
+          <w:ilvl w:val="0"/>
+          <w:numId w:val="23"/>
+        </w:numPr>
+        <w:ind w:left="851" w:hanging="284"/>
+        <w:jc w:val="both"/>
+        <w:rPr>
+          <w:rFonts w:ascii="Calibri" w:eastAsia="Calibri" w:hAnsi="Calibri" w:cs="Calibri"/>
+          <w:i/>
+          <w:iCs/>
+          <w:color w:val="auto"/>
+          <w:kern w:val="0"/>
+          <w:lang w:eastAsia="en-IN"/>
+        </w:rPr>
+      </w:pPr>
+      <w:r>
+        <w:rPr>
+          <w:rFonts w:ascii="Calibri" w:eastAsia="Calibri" w:hAnsi="Calibri" w:cs="Calibri"/>
+          <w:i/>
+          <w:iCs/>
+          <w:color w:val="auto"/>
+          <w:kern w:val="0"/>
+          <w:lang w:eastAsia="en-IN"/>
+        </w:rPr>
+        <w:t>For checking response of the Open Commerce API’s outside of the Mobile A</w:t>
+      </w:r>
+      <w:r>
+        <w:rPr>
+          <w:rFonts w:ascii="Calibri" w:eastAsia="Calibri" w:hAnsi="Calibri" w:cs="Calibri"/>
+          <w:i/>
+          <w:iCs/>
+          <w:color w:val="auto"/>
+          <w:kern w:val="0"/>
+          <w:lang w:eastAsia="en-IN"/>
+        </w:rPr>
+        <w:t>pp</w:t>
+      </w:r>
+      <w:r>
+        <w:rPr>
+          <w:rFonts w:ascii="Calibri" w:eastAsia="Calibri" w:hAnsi="Calibri" w:cs="Calibri"/>
+          <w:i/>
+          <w:iCs/>
+          <w:color w:val="auto"/>
+          <w:kern w:val="0"/>
+          <w:lang w:eastAsia="en-IN"/>
+        </w:rPr>
+        <w:t>, we can use postman tool.</w:t>
+      </w:r>
+    </w:p>
+    <w:p>
+      <w:pPr>
+        <w:pStyle w:val="body"/>
+        <w:numPr>
+          <w:ilvl w:val="0"/>
+          <w:numId w:val="23"/>
+        </w:numPr>
+        <w:ind w:left="851" w:hanging="284"/>
+        <w:jc w:val="both"/>
+        <w:rPr>
+          <w:rFonts w:ascii="Calibri" w:eastAsia="Calibri" w:hAnsi="Calibri" w:cs="Calibri"/>
+          <w:i/>
+          <w:iCs/>
+          <w:color w:val="auto"/>
+          <w:kern w:val="0"/>
+          <w:lang w:eastAsia="en-IN"/>
+        </w:rPr>
+      </w:pPr>
+      <w:r>
+        <w:rPr>
+          <w:rFonts w:ascii="Calibri" w:eastAsia="Calibri" w:hAnsi="Calibri" w:cs="Calibri"/>
+          <w:i/>
+          <w:iCs/>
+          <w:color w:val="auto"/>
+          <w:kern w:val="0"/>
+          <w:lang w:eastAsia="en-IN"/>
+        </w:rPr>
+        <w:t>We can download the chrome extension for P</w:t>
+      </w:r>
+      <w:r>
+        <w:rPr>
+          <w:rFonts w:ascii="Calibri" w:eastAsia="Calibri" w:hAnsi="Calibri" w:cs="Calibri"/>
+          <w:i/>
+          <w:iCs/>
+          <w:color w:val="auto"/>
+          <w:kern w:val="0"/>
+          <w:lang w:eastAsia="en-IN"/>
+        </w:rPr>
+        <w:t>ostman</w:t>
+      </w:r>
+      <w:r>
+        <w:rPr>
+          <w:rFonts w:ascii="Calibri" w:eastAsia="Calibri" w:hAnsi="Calibri" w:cs="Calibri"/>
+          <w:i/>
+          <w:iCs/>
+          <w:color w:val="auto"/>
+          <w:kern w:val="0"/>
+          <w:lang w:eastAsia="en-IN"/>
+        </w:rPr>
+        <w:t xml:space="preserve">. </w:t>
+      </w:r>
+    </w:p>
+    <w:p>
+      <w:pPr>
+        <w:pStyle w:val="body"/>
+        <w:numPr>
+          <w:ilvl w:val="0"/>
+          <w:numId w:val="23"/>
+        </w:numPr>
+        <w:ind w:left="851" w:hanging="284"/>
+        <w:jc w:val="both"/>
+        <w:rPr>
+          <w:rFonts w:ascii="Calibri" w:eastAsia="Calibri" w:hAnsi="Calibri" w:cs="Calibri"/>
+          <w:i/>
+          <w:iCs/>
+          <w:color w:val="auto"/>
+          <w:kern w:val="0"/>
+          <w:lang w:eastAsia="en-IN"/>
+        </w:rPr>
+      </w:pPr>
+      <w:r>
+        <w:rPr>
+          <w:rFonts w:ascii="Calibri" w:eastAsia="Calibri" w:hAnsi="Calibri" w:cs="Calibri"/>
+          <w:i/>
+          <w:iCs/>
+          <w:color w:val="auto"/>
+          <w:kern w:val="0"/>
+          <w:lang w:eastAsia="en-IN"/>
+        </w:rPr>
+        <w:t>Further, create a new Tab and Add the URL along with its HTTP Method.</w:t>
+      </w:r>
+    </w:p>
+    <w:p>
+      <w:pPr>
+        <w:pStyle w:val="body"/>
+        <w:numPr>
+          <w:ilvl w:val="0"/>
+          <w:numId w:val="23"/>
+        </w:numPr>
+        <w:ind w:left="851" w:hanging="284"/>
+        <w:jc w:val="both"/>
+        <w:rPr>
+          <w:rFonts w:ascii="Calibri" w:eastAsia="Calibri" w:hAnsi="Calibri" w:cs="Calibri"/>
+          <w:i/>
+          <w:iCs/>
+          <w:color w:val="auto"/>
+          <w:kern w:val="0"/>
+          <w:lang w:eastAsia="en-IN"/>
+        </w:rPr>
+      </w:pPr>
+      <w:r>
+        <w:rPr>
+          <w:rFonts w:ascii="Calibri" w:eastAsia="Calibri" w:hAnsi="Calibri" w:cs="Calibri"/>
+          <w:i/>
+          <w:iCs/>
+          <w:color w:val="auto"/>
+          <w:kern w:val="0"/>
+          <w:lang w:eastAsia="en-IN"/>
+        </w:rPr>
+        <w:t>Further add the required Headers i.e. (Authorization, Origin and Content-Type).</w:t>
+      </w:r>
+    </w:p>
+    <w:p>
+      <w:pPr>
+        <w:pStyle w:val="body"/>
+        <w:numPr>
+          <w:ilvl w:val="0"/>
+          <w:numId w:val="23"/>
+        </w:numPr>
+        <w:ind w:left="851" w:hanging="284"/>
+        <w:jc w:val="both"/>
+        <w:rPr>
+          <w:rFonts w:ascii="Calibri" w:eastAsia="Calibri" w:hAnsi="Calibri" w:cs="Calibri"/>
+          <w:i/>
+          <w:iCs/>
+          <w:color w:val="auto"/>
+          <w:kern w:val="0"/>
+          <w:lang w:eastAsia="en-IN"/>
+        </w:rPr>
+      </w:pPr>
+      <w:r>
+        <w:rPr>
+          <w:rFonts w:ascii="Calibri" w:eastAsia="Calibri" w:hAnsi="Calibri" w:cs="Calibri"/>
+          <w:i/>
+          <w:iCs/>
+          <w:color w:val="auto"/>
+          <w:kern w:val="0"/>
+          <w:lang w:eastAsia="en-IN"/>
+        </w:rPr>
+        <w:t>If that URL requires a body, add that in the body by selecting raw (If it requires JSON input).</w:t>
+      </w:r>
+    </w:p>
+    <w:p>
+      <w:pPr>
+        <w:pStyle w:val="body"/>
+        <w:numPr>
+          <w:ilvl w:val="0"/>
+          <w:numId w:val="23"/>
+        </w:numPr>
+        <w:ind w:left="851" w:hanging="284"/>
+        <w:jc w:val="both"/>
+        <w:rPr>
+          <w:rFonts w:ascii="Calibri" w:eastAsia="Calibri" w:hAnsi="Calibri" w:cs="Calibri"/>
+          <w:i/>
+          <w:iCs/>
+          <w:color w:val="auto"/>
+          <w:kern w:val="0"/>
+          <w:lang w:eastAsia="en-IN"/>
+        </w:rPr>
+      </w:pPr>
+      <w:r>
+        <w:rPr>
+          <w:rFonts w:ascii="Calibri" w:eastAsia="Calibri" w:hAnsi="Calibri" w:cs="Calibri"/>
+          <w:i/>
+          <w:iCs/>
+          <w:color w:val="auto"/>
+          <w:kern w:val="0"/>
+          <w:lang w:eastAsia="en-IN"/>
+        </w:rPr>
+        <w:t xml:space="preserve">We can import/export Postman Collections having all the API details in JSON format. </w:t>
+      </w:r>
+    </w:p>
+    <w:p>
+      <w:pPr>
         <w:jc w:val="center"/>
       </w:pPr>
+      <w:r>
+        <w:rPr>
+          <w:noProof/>
+          <w:lang w:val="en-IN"/>
+        </w:rPr>
+        <w:drawing>
+          <wp:inline distT="0" distB="0" distL="0" distR="0" wp14:anchorId="7A09FA82" wp14:editId="7C809BD7">
+            <wp:extent cx="4933950" cy="2437130"/>
+            <wp:effectExtent l="0" t="0" r="0" b="1270"/>
+            <wp:docPr id="12" name="Picture 12"/>
+            <wp:cNvGraphicFramePr>
+              <a:graphicFrameLocks xmlns:a="http://schemas.openxmlformats.org/drawingml/2006/main" noChangeAspect="1"/>
+            </wp:cNvGraphicFramePr>
+            <a:graphic xmlns:a="http://schemas.openxmlformats.org/drawingml/2006/main">
+              <a:graphicData uri="http://schemas.openxmlformats.org/drawingml/2006/picture">
+                <pic:pic xmlns:pic="http://schemas.openxmlformats.org/drawingml/2006/picture">
+                  <pic:nvPicPr>
+                    <pic:cNvPr id="0" name=""/>
+                    <pic:cNvPicPr/>
+                  </pic:nvPicPr>
+                  <pic:blipFill>
+                    <a:blip r:embed="rId30"/>
+                    <a:stretch>
+                      <a:fillRect/>
+                    </a:stretch>
+                  </pic:blipFill>
+                  <pic:spPr>
+                    <a:xfrm>
+                      <a:off x="0" y="0"/>
+                      <a:ext cx="4933950" cy="2437130"/>
+                    </a:xfrm>
+                    <a:prstGeom prst="rect">
+                      <a:avLst/>
+                    </a:prstGeom>
+                  </pic:spPr>
+                </pic:pic>
+              </a:graphicData>
+            </a:graphic>
+          </wp:inline>
+        </w:drawing>
+      </w:r>
+    </w:p>
+    <w:p>
+      <w:pPr>
+        <w:jc w:val="both"/>
+      </w:pPr>
+      <w:r>
+        <w:br w:type="page"/>
+      </w:r>
+    </w:p>
+    <w:p>
+      <w:pPr>
+        <w:pStyle w:val="Heading1"/>
+        <w:numPr>
+          <w:ilvl w:val="0"/>
+          <w:numId w:val="5"/>
+        </w:numPr>
+        <w:jc w:val="both"/>
+      </w:pPr>
+      <w:bookmarkStart w:id="18" w:name="_Toc33179085"/>
+      <w:r>
+        <w:lastRenderedPageBreak/>
+        <w:t>Operations, Maintenance</w:t>
+      </w:r>
+      <w:bookmarkEnd w:id="18"/>
+    </w:p>
+    <w:p>
+      <w:pPr>
+        <w:jc w:val="both"/>
+      </w:pPr>
+    </w:p>
+    <w:p>
+      <w:pPr>
+        <w:pStyle w:val="Heading2"/>
+        <w:jc w:val="both"/>
+        <w:rPr>
+          <w:color w:val="7B7B7B"/>
+        </w:rPr>
+      </w:pPr>
+      <w:bookmarkStart w:id="19" w:name="_Toc33179086"/>
+      <w:r>
+        <w:rPr>
+          <w:color w:val="7B7B7B"/>
+        </w:rPr>
+        <w:t>Data Storage</w:t>
+      </w:r>
+      <w:bookmarkEnd w:id="19"/>
+    </w:p>
+    <w:p>
+      <w:pPr>
+        <w:jc w:val="both"/>
+      </w:pPr>
+    </w:p>
+    <w:p>
+      <w:pPr>
+        <w:jc w:val="both"/>
+        <w:rPr>
+          <w:i/>
+        </w:rPr>
+      </w:pPr>
+      <w:r>
+        <w:rPr>
+          <w:i/>
+        </w:rPr>
+        <w:t>Created global custom object for custom object type PriosNewsLetterSubscription to store email id for the customer and it woul</w:t>
+      </w:r>
+      <w:r>
+        <w:rPr>
+          <w:i/>
+        </w:rPr>
+        <w:t>d be used for email subscription.</w:t>
+      </w:r>
+    </w:p>
+    <w:p>
+      <w:pPr>
+        <w:jc w:val="both"/>
+      </w:pPr>
+    </w:p>
+    <w:p>
+      <w:pPr>
+        <w:pStyle w:val="Heading2"/>
+        <w:jc w:val="both"/>
+        <w:rPr>
+          <w:color w:val="7B7B7B"/>
+        </w:rPr>
+      </w:pPr>
+      <w:bookmarkStart w:id="20" w:name="_Toc33179087"/>
+      <w:r>
+        <w:rPr>
+          <w:color w:val="7B7B7B"/>
+        </w:rPr>
+        <w:t>Availability</w:t>
+      </w:r>
+      <w:bookmarkEnd w:id="20"/>
+    </w:p>
+    <w:p>
+      <w:pPr>
+        <w:jc w:val="both"/>
+      </w:pPr>
+    </w:p>
+    <w:p>
+      <w:pPr>
+        <w:jc w:val="both"/>
+        <w:rPr>
+          <w:i/>
+        </w:rPr>
+      </w:pPr>
+      <w:r>
+        <w:rPr>
+          <w:i/>
+        </w:rPr>
+        <w:t>Since this Integration is based on Open Commerce API and no External Service is being used so there will be continuous uptime</w:t>
+      </w:r>
+      <w:r>
+        <w:rPr>
+          <w:i/>
+        </w:rPr>
+        <w:t>.</w:t>
+      </w:r>
+    </w:p>
+    <w:p>
+      <w:pPr>
+        <w:jc w:val="both"/>
+        <w:rPr>
+          <w:i/>
+        </w:rPr>
+      </w:pPr>
+    </w:p>
+    <w:p>
+      <w:pPr>
+        <w:pStyle w:val="Heading2"/>
+        <w:jc w:val="both"/>
+      </w:pPr>
+      <w:bookmarkStart w:id="21" w:name="_Toc33179088"/>
+      <w:r>
+        <w:t>Failover/Recovery Process</w:t>
+      </w:r>
+      <w:bookmarkEnd w:id="21"/>
+    </w:p>
+    <w:p>
+      <w:pPr>
+        <w:jc w:val="both"/>
+      </w:pPr>
+    </w:p>
+    <w:p>
+      <w:pPr>
+        <w:pStyle w:val="ListParagraph"/>
+        <w:numPr>
+          <w:ilvl w:val="0"/>
+          <w:numId w:val="14"/>
+        </w:numPr>
+        <w:jc w:val="both"/>
+        <w:rPr>
+          <w:i/>
+        </w:rPr>
+      </w:pPr>
+      <w:r>
+        <w:rPr>
+          <w:i/>
+        </w:rPr>
+        <w:t>Check</w:t>
+      </w:r>
+      <w:r>
+        <w:rPr>
+          <w:i/>
+        </w:rPr>
+        <w:t xml:space="preserve"> all the BM configurations, cartridge upload onto server.</w:t>
+      </w:r>
+    </w:p>
+    <w:p>
+      <w:pPr>
+        <w:pStyle w:val="ListParagraph"/>
+        <w:numPr>
+          <w:ilvl w:val="0"/>
+          <w:numId w:val="14"/>
+        </w:numPr>
+        <w:jc w:val="both"/>
+      </w:pPr>
+      <w:r>
+        <w:rPr>
+          <w:i/>
+        </w:rPr>
+        <w:t>Check</w:t>
+      </w:r>
+      <w:r>
+        <w:rPr>
+          <w:i/>
+        </w:rPr>
+        <w:t xml:space="preserve"> if the B2C Commerce instance is up and running.</w:t>
+      </w:r>
+    </w:p>
+    <w:p>
+      <w:pPr>
+        <w:jc w:val="both"/>
+      </w:pPr>
+    </w:p>
+    <w:p>
+      <w:pPr>
+        <w:pStyle w:val="Heading2"/>
+        <w:jc w:val="both"/>
+        <w:rPr>
+          <w:color w:val="7B7B7B"/>
+        </w:rPr>
+      </w:pPr>
+      <w:bookmarkStart w:id="22" w:name="_Toc33179089"/>
+      <w:r>
+        <w:rPr>
+          <w:color w:val="7B7B7B"/>
+        </w:rPr>
+        <w:t>Support</w:t>
+      </w:r>
+      <w:bookmarkEnd w:id="22"/>
+    </w:p>
+    <w:p>
+      <w:pPr>
+        <w:jc w:val="both"/>
+      </w:pPr>
+    </w:p>
+    <w:p>
+      <w:pPr>
+        <w:jc w:val="both"/>
+        <w:rPr>
+          <w:i/>
+        </w:rPr>
+      </w:pPr>
+      <w:r>
+        <w:rPr>
+          <w:i/>
+        </w:rPr>
+        <w:t>For Support Purpose, please contact sfcc@aspiresys.com.</w:t>
+      </w:r>
+    </w:p>
+    <w:p>
+      <w:pPr>
+        <w:jc w:val="both"/>
+      </w:pPr>
+      <w:r>
+        <w:br w:type="page"/>
+      </w:r>
+    </w:p>
+    <w:p>
+      <w:pPr>
+        <w:pStyle w:val="Heading1"/>
+        <w:numPr>
+          <w:ilvl w:val="0"/>
+          <w:numId w:val="5"/>
+        </w:numPr>
+        <w:jc w:val="both"/>
+      </w:pPr>
+      <w:bookmarkStart w:id="23" w:name="_Toc33179090"/>
+      <w:r>
+        <w:lastRenderedPageBreak/>
+        <w:t>User Guide</w:t>
+      </w:r>
+      <w:bookmarkEnd w:id="23"/>
+    </w:p>
+    <w:p>
+      <w:pPr>
+        <w:pStyle w:val="Heading2"/>
+        <w:jc w:val="both"/>
+        <w:rPr>
+          <w:color w:val="7B7B7B"/>
+        </w:rPr>
+      </w:pPr>
+      <w:bookmarkStart w:id="24" w:name="_Toc33179091"/>
+      <w:r>
+        <w:rPr>
+          <w:color w:val="7B7B7B"/>
+        </w:rPr>
+        <w:t>Roles, Responsibilities</w:t>
+      </w:r>
+      <w:bookmarkEnd w:id="24"/>
+    </w:p>
+    <w:p>
+      <w:pPr>
+        <w:jc w:val="both"/>
+        <w:rPr>
+          <w:i/>
+        </w:rPr>
+      </w:pPr>
+    </w:p>
+    <w:p>
+      <w:pPr>
+        <w:jc w:val="both"/>
+        <w:rPr>
+          <w:i/>
+        </w:rPr>
+      </w:pPr>
+      <w:r>
+        <w:rPr>
+          <w:i/>
+        </w:rPr>
+        <w:t>Apart from the Cartridge Integration, no other recurring task is required.</w:t>
+      </w:r>
+      <w:r>
+        <w:rPr>
+          <w:i/>
+        </w:rPr>
+        <w:t xml:space="preserve"> </w:t>
+      </w:r>
+    </w:p>
+    <w:p>
+      <w:pPr>
+        <w:jc w:val="both"/>
+        <w:rPr>
+          <w:i/>
+        </w:rPr>
+      </w:pPr>
+    </w:p>
+    <w:p>
+      <w:pPr>
+        <w:pStyle w:val="Heading2"/>
+        <w:jc w:val="both"/>
+        <w:rPr>
+          <w:color w:val="7B7B7B"/>
+        </w:rPr>
+      </w:pPr>
+      <w:bookmarkStart w:id="25" w:name="_Toc33179092"/>
+      <w:r>
+        <w:rPr>
+          <w:color w:val="7B7B7B"/>
+        </w:rPr>
+        <w:t>Business Manager</w:t>
+      </w:r>
+      <w:bookmarkEnd w:id="25"/>
     </w:p>
     <w:p>
       <w:pPr>
@@ -10027,34 +10052,6 @@
     <w:p>
       <w:pPr>
         <w:spacing w:before="200"/>
-        <w:ind w:right="360"/>
-        <w:jc w:val="both"/>
-      </w:pPr>
-    </w:p>
-    <w:p>
-      <w:pPr>
-        <w:spacing w:before="200"/>
-        <w:ind w:right="360"/>
-        <w:jc w:val="both"/>
-      </w:pPr>
-    </w:p>
-    <w:p>
-      <w:pPr>
-        <w:spacing w:before="200"/>
-        <w:ind w:right="360"/>
-        <w:jc w:val="both"/>
-      </w:pPr>
-    </w:p>
-    <w:p>
-      <w:pPr>
-        <w:spacing w:before="200"/>
-        <w:ind w:right="360"/>
-        <w:jc w:val="both"/>
-      </w:pPr>
-    </w:p>
-    <w:p>
-      <w:pPr>
-        <w:spacing w:before="200"/>
         <w:ind w:right="360" w:firstLine="720"/>
         <w:jc w:val="both"/>
         <w:rPr>
@@ -10065,7 +10062,6 @@
         <w:rPr>
           <w:i/>
         </w:rPr>
-        <w:lastRenderedPageBreak/>
         <w:t>For Job Schedule and History Configurations:</w:t>
       </w:r>
     </w:p>
@@ -10289,6 +10285,7 @@
         <w:rPr>
           <w:i/>
         </w:rPr>
+        <w:lastRenderedPageBreak/>
         <w:t>This will lock the PriosNewsLetterSubscription Custom Object Type Definition resource while the job is running</w:t>
       </w:r>
     </w:p>
@@ -10710,14 +10707,14 @@
           <w:color w:val="7B7B7B"/>
         </w:rPr>
       </w:pPr>
-      <w:bookmarkStart w:id="27" w:name="_Toc32843088"/>
+      <w:bookmarkStart w:id="26" w:name="_Toc33179093"/>
       <w:r>
         <w:rPr>
           <w:color w:val="7B7B7B"/>
         </w:rPr>
         <w:t>Storefront Functionality</w:t>
       </w:r>
-      <w:bookmarkEnd w:id="27"/>
+      <w:bookmarkEnd w:id="26"/>
     </w:p>
     <w:p>
       <w:pPr>
@@ -10753,11 +10750,11 @@
         </w:numPr>
         <w:jc w:val="both"/>
       </w:pPr>
-      <w:bookmarkStart w:id="28" w:name="_Toc32843089"/>
+      <w:bookmarkStart w:id="27" w:name="_Toc33179094"/>
       <w:r>
         <w:t>Known Issues</w:t>
       </w:r>
-      <w:bookmarkEnd w:id="28"/>
+      <w:bookmarkEnd w:id="27"/>
     </w:p>
     <w:p>
       <w:pPr>
@@ -10795,11 +10792,11 @@
         </w:numPr>
         <w:jc w:val="both"/>
       </w:pPr>
-      <w:bookmarkStart w:id="29" w:name="_Toc32843090"/>
+      <w:bookmarkStart w:id="28" w:name="_Toc33179095"/>
       <w:r>
         <w:t>Release History</w:t>
       </w:r>
-      <w:bookmarkEnd w:id="29"/>
+      <w:bookmarkEnd w:id="28"/>
     </w:p>
     <w:p>
       <w:pPr>
@@ -11178,6 +11175,11 @@
       <w:pPr>
         <w:jc w:val="both"/>
       </w:pPr>
+      <w:r>
+        <w:softHyphen/>
+      </w:r>
+      <w:bookmarkStart w:id="29" w:name="_GoBack"/>
+      <w:bookmarkEnd w:id="29"/>
     </w:p>
     <w:sectPr>
       <w:headerReference w:type="even" r:id="rId37"/>
@@ -11346,7 +11348,7 @@
         <w:noProof/>
         <w:color w:val="000000"/>
       </w:rPr>
-      <w:t>9</w:t>
+      <w:t>19</w:t>
     </w:r>
     <w:r>
       <w:rPr>
@@ -12224,7 +12226,7 @@
   <w:abstractNum w:abstractNumId="6">
     <w:nsid w:val="0C401BCB"/>
     <w:multiLevelType w:val="hybridMultilevel"/>
-    <w:tmpl w:val="578266F8"/>
+    <w:tmpl w:val="49E4FE70"/>
     <w:lvl w:ilvl="0" w:tplc="FFFFFFFF">
       <w:start w:val="1"/>
       <w:numFmt w:val="decimal"/>
@@ -12512,6 +12514,92 @@
     </w:lvl>
   </w:abstractNum>
   <w:abstractNum w:abstractNumId="9">
+    <w:nsid w:val="0F031F16"/>
+    <w:multiLevelType w:val="hybridMultilevel"/>
+    <w:tmpl w:val="578266F8"/>
+    <w:lvl w:ilvl="0" w:tplc="FFFFFFFF">
+      <w:start w:val="1"/>
+      <w:numFmt w:val="decimal"/>
+      <w:lvlText w:val="%1."/>
+      <w:lvlJc w:val="left"/>
+      <w:pPr>
+        <w:ind w:left="1286" w:hanging="360"/>
+      </w:pPr>
+    </w:lvl>
+    <w:lvl w:ilvl="1" w:tplc="40090019" w:tentative="1">
+      <w:start w:val="1"/>
+      <w:numFmt w:val="lowerLetter"/>
+      <w:lvlText w:val="%2."/>
+      <w:lvlJc w:val="left"/>
+      <w:pPr>
+        <w:ind w:left="2006" w:hanging="360"/>
+      </w:pPr>
+    </w:lvl>
+    <w:lvl w:ilvl="2" w:tplc="4009001B" w:tentative="1">
+      <w:start w:val="1"/>
+      <w:numFmt w:val="lowerRoman"/>
+      <w:lvlText w:val="%3."/>
+      <w:lvlJc w:val="right"/>
+      <w:pPr>
+        <w:ind w:left="2726" w:hanging="180"/>
+      </w:pPr>
+    </w:lvl>
+    <w:lvl w:ilvl="3" w:tplc="4009000F" w:tentative="1">
+      <w:start w:val="1"/>
+      <w:numFmt w:val="decimal"/>
+      <w:lvlText w:val="%4."/>
+      <w:lvlJc w:val="left"/>
+      <w:pPr>
+        <w:ind w:left="3446" w:hanging="360"/>
+      </w:pPr>
+    </w:lvl>
+    <w:lvl w:ilvl="4" w:tplc="40090019" w:tentative="1">
+      <w:start w:val="1"/>
+      <w:numFmt w:val="lowerLetter"/>
+      <w:lvlText w:val="%5."/>
+      <w:lvlJc w:val="left"/>
+      <w:pPr>
+        <w:ind w:left="4166" w:hanging="360"/>
+      </w:pPr>
+    </w:lvl>
+    <w:lvl w:ilvl="5" w:tplc="4009001B" w:tentative="1">
+      <w:start w:val="1"/>
+      <w:numFmt w:val="lowerRoman"/>
+      <w:lvlText w:val="%6."/>
+      <w:lvlJc w:val="right"/>
+      <w:pPr>
+        <w:ind w:left="4886" w:hanging="180"/>
+      </w:pPr>
+    </w:lvl>
+    <w:lvl w:ilvl="6" w:tplc="4009000F" w:tentative="1">
+      <w:start w:val="1"/>
+      <w:numFmt w:val="decimal"/>
+      <w:lvlText w:val="%7."/>
+      <w:lvlJc w:val="left"/>
+      <w:pPr>
+        <w:ind w:left="5606" w:hanging="360"/>
+      </w:pPr>
+    </w:lvl>
+    <w:lvl w:ilvl="7" w:tplc="40090019" w:tentative="1">
+      <w:start w:val="1"/>
+      <w:numFmt w:val="lowerLetter"/>
+      <w:lvlText w:val="%8."/>
+      <w:lvlJc w:val="left"/>
+      <w:pPr>
+        <w:ind w:left="6326" w:hanging="360"/>
+      </w:pPr>
+    </w:lvl>
+    <w:lvl w:ilvl="8" w:tplc="4009001B" w:tentative="1">
+      <w:start w:val="1"/>
+      <w:numFmt w:val="lowerRoman"/>
+      <w:lvlText w:val="%9."/>
+      <w:lvlJc w:val="right"/>
+      <w:pPr>
+        <w:ind w:left="7046" w:hanging="180"/>
+      </w:pPr>
+    </w:lvl>
+  </w:abstractNum>
+  <w:abstractNum w:abstractNumId="10">
     <w:nsid w:val="241D1E7E"/>
     <w:multiLevelType w:val="multilevel"/>
     <w:tmpl w:val="7E9CC0F4"/>
@@ -12630,7 +12718,7 @@
       </w:pPr>
     </w:lvl>
   </w:abstractNum>
-  <w:abstractNum w:abstractNumId="10">
+  <w:abstractNum w:abstractNumId="11">
     <w:nsid w:val="244C3A2A"/>
     <w:multiLevelType w:val="hybridMultilevel"/>
     <w:tmpl w:val="2FA2CF98"/>
@@ -12716,7 +12804,7 @@
       </w:pPr>
     </w:lvl>
   </w:abstractNum>
-  <w:abstractNum w:abstractNumId="11">
+  <w:abstractNum w:abstractNumId="12">
     <w:nsid w:val="27326520"/>
     <w:multiLevelType w:val="hybridMultilevel"/>
     <w:tmpl w:val="08B42526"/>
@@ -12805,7 +12893,7 @@
       </w:pPr>
     </w:lvl>
   </w:abstractNum>
-  <w:abstractNum w:abstractNumId="12">
+  <w:abstractNum w:abstractNumId="13">
     <w:nsid w:val="28F61C12"/>
     <w:multiLevelType w:val="hybridMultilevel"/>
     <w:tmpl w:val="0BEA7E9A"/>
@@ -12894,7 +12982,7 @@
       </w:pPr>
     </w:lvl>
   </w:abstractNum>
-  <w:abstractNum w:abstractNumId="13">
+  <w:abstractNum w:abstractNumId="14">
     <w:nsid w:val="2A4C56B5"/>
     <w:multiLevelType w:val="hybridMultilevel"/>
     <w:tmpl w:val="27682EE4"/>
@@ -12980,7 +13068,7 @@
       </w:pPr>
     </w:lvl>
   </w:abstractNum>
-  <w:abstractNum w:abstractNumId="14">
+  <w:abstractNum w:abstractNumId="15">
     <w:nsid w:val="2AD97526"/>
     <w:multiLevelType w:val="hybridMultilevel"/>
     <w:tmpl w:val="05A260D6"/>
@@ -13093,7 +13181,7 @@
       </w:rPr>
     </w:lvl>
   </w:abstractNum>
-  <w:abstractNum w:abstractNumId="15">
+  <w:abstractNum w:abstractNumId="16">
     <w:nsid w:val="2EC32E9F"/>
     <w:multiLevelType w:val="hybridMultilevel"/>
     <w:tmpl w:val="27682EE4"/>
@@ -13179,7 +13267,7 @@
       </w:pPr>
     </w:lvl>
   </w:abstractNum>
-  <w:abstractNum w:abstractNumId="16">
+  <w:abstractNum w:abstractNumId="17">
     <w:nsid w:val="3ACB2BC7"/>
     <w:multiLevelType w:val="multilevel"/>
     <w:tmpl w:val="44F4DB12"/>
@@ -13265,7 +13353,7 @@
       </w:pPr>
     </w:lvl>
   </w:abstractNum>
-  <w:abstractNum w:abstractNumId="17">
+  <w:abstractNum w:abstractNumId="18">
     <w:nsid w:val="4E5F4765"/>
     <w:multiLevelType w:val="hybridMultilevel"/>
     <w:tmpl w:val="5FF49D68"/>
@@ -13354,7 +13442,7 @@
       </w:pPr>
     </w:lvl>
   </w:abstractNum>
-  <w:abstractNum w:abstractNumId="18">
+  <w:abstractNum w:abstractNumId="19">
     <w:nsid w:val="4F2916FA"/>
     <w:multiLevelType w:val="hybridMultilevel"/>
     <w:tmpl w:val="F6B2D080"/>
@@ -13440,7 +13528,7 @@
       </w:pPr>
     </w:lvl>
   </w:abstractNum>
-  <w:abstractNum w:abstractNumId="19">
+  <w:abstractNum w:abstractNumId="20">
     <w:nsid w:val="5BA768AE"/>
     <w:multiLevelType w:val="hybridMultilevel"/>
     <w:tmpl w:val="578266F8"/>
@@ -13526,7 +13614,7 @@
       </w:pPr>
     </w:lvl>
   </w:abstractNum>
-  <w:abstractNum w:abstractNumId="20">
+  <w:abstractNum w:abstractNumId="21">
     <w:nsid w:val="5C4B6579"/>
     <w:multiLevelType w:val="hybridMultilevel"/>
     <w:tmpl w:val="2ED4F3FC"/>
@@ -13612,7 +13700,7 @@
       </w:pPr>
     </w:lvl>
   </w:abstractNum>
-  <w:abstractNum w:abstractNumId="21">
+  <w:abstractNum w:abstractNumId="22">
     <w:nsid w:val="5DDB700E"/>
     <w:multiLevelType w:val="hybridMultilevel"/>
     <w:tmpl w:val="41E69A0C"/>
@@ -13698,7 +13786,7 @@
       </w:pPr>
     </w:lvl>
   </w:abstractNum>
-  <w:abstractNum w:abstractNumId="22">
+  <w:abstractNum w:abstractNumId="23">
     <w:nsid w:val="7FC44C9F"/>
     <w:multiLevelType w:val="hybridMultilevel"/>
     <w:tmpl w:val="27682EE4"/>
@@ -13788,16 +13876,16 @@
     <w:abstractNumId w:val="5"/>
   </w:num>
   <w:num w:numId="2">
-    <w:abstractNumId w:val="10"/>
+    <w:abstractNumId w:val="11"/>
   </w:num>
   <w:num w:numId="3">
     <w:abstractNumId w:val="7"/>
   </w:num>
   <w:num w:numId="4">
-    <w:abstractNumId w:val="20"/>
+    <w:abstractNumId w:val="21"/>
   </w:num>
   <w:num w:numId="5">
-    <w:abstractNumId w:val="16"/>
+    <w:abstractNumId w:val="17"/>
   </w:num>
   <w:num w:numId="6">
     <w:abstractNumId w:val="4"/>
@@ -13815,43 +13903,46 @@
     <w:abstractNumId w:val="0"/>
   </w:num>
   <w:num w:numId="11">
-    <w:abstractNumId w:val="9"/>
+    <w:abstractNumId w:val="10"/>
   </w:num>
   <w:num w:numId="12">
     <w:abstractNumId w:val="2"/>
   </w:num>
   <w:num w:numId="13">
+    <w:abstractNumId w:val="20"/>
+  </w:num>
+  <w:num w:numId="14">
+    <w:abstractNumId w:val="22"/>
+  </w:num>
+  <w:num w:numId="15">
     <w:abstractNumId w:val="19"/>
   </w:num>
-  <w:num w:numId="14">
-    <w:abstractNumId w:val="21"/>
+  <w:num w:numId="16">
+    <w:abstractNumId w:val="13"/>
   </w:num>
-  <w:num w:numId="15">
-    <w:abstractNumId w:val="18"/>
-  </w:num>
-  <w:num w:numId="16">
+  <w:num w:numId="17">
     <w:abstractNumId w:val="12"/>
   </w:num>
-  <w:num w:numId="17">
-    <w:abstractNumId w:val="11"/>
-  </w:num>
   <w:num w:numId="18">
-    <w:abstractNumId w:val="13"/>
+    <w:abstractNumId w:val="14"/>
   </w:num>
   <w:num w:numId="19">
-    <w:abstractNumId w:val="22"/>
+    <w:abstractNumId w:val="23"/>
   </w:num>
   <w:num w:numId="20">
-    <w:abstractNumId w:val="15"/>
+    <w:abstractNumId w:val="16"/>
   </w:num>
   <w:num w:numId="21">
     <w:abstractNumId w:val="6"/>
   </w:num>
   <w:num w:numId="22">
-    <w:abstractNumId w:val="14"/>
+    <w:abstractNumId w:val="15"/>
   </w:num>
   <w:num w:numId="23">
-    <w:abstractNumId w:val="17"/>
+    <w:abstractNumId w:val="18"/>
+  </w:num>
+  <w:num w:numId="24">
+    <w:abstractNumId w:val="9"/>
   </w:num>
 </w:numbering>
 </file>
@@ -15684,7 +15775,7 @@
   <a:extraClrSchemeLst/>
   <a:extLst>
     <a:ext uri="{05A4C25C-085E-4340-85A3-A5531E510DB2}">
-      <thm15:themeFamily xmlns="" xmlns:thm15="http://schemas.microsoft.com/office/thememl/2012/main" name="Office Theme" id="{62F939B6-93AF-4DB8-9C6B-D6C7DFDC589F}" vid="{4A3C46E8-61CC-4603-A589-7422A47A8E4A}"/>
+      <thm15:themeFamily xmlns:thm15="http://schemas.microsoft.com/office/thememl/2012/main" xmlns="" name="Office Theme" id="{62F939B6-93AF-4DB8-9C6B-D6C7DFDC589F}" vid="{4A3C46E8-61CC-4603-A589-7422A47A8E4A}"/>
     </a:ext>
   </a:extLst>
 </a:theme>
@@ -15710,7 +15801,7 @@
 </file>
 
 <file path=customXml/itemProps2.xml><?xml version="1.0" encoding="utf-8"?>
-<ds:datastoreItem xmlns:ds="http://schemas.openxmlformats.org/officeDocument/2006/customXml" ds:itemID="{CFAC3EF0-1A8E-41D2-839C-BB900167DC3A}">
+<ds:datastoreItem xmlns:ds="http://schemas.openxmlformats.org/officeDocument/2006/customXml" ds:itemID="{DEAE1120-4A75-44D4-83C3-D828F0405036}">
   <ds:schemaRefs>
     <ds:schemaRef ds:uri="http://schemas.openxmlformats.org/officeDocument/2006/bibliography"/>
   </ds:schemaRefs>

</xml_diff>

<commit_message>
Update B2C Commerce - PRIOS INTEGRATION.docx
Updated changes in the integration document on 03-04-2020
</commit_message>
<xml_diff>
--- a/documentation/B2C Commerce - PRIOS INTEGRATION.docx
+++ b/documentation/B2C Commerce - PRIOS INTEGRATION.docx
@@ -5969,22 +5969,14 @@
               <w:rPr>
                 <w:i/>
               </w:rPr>
-              <w:t>least one instance in the database</w:t>
-            </w:r>
-            <w:proofErr w:type="gramStart"/>
+              <w:t>least one instance in the database.</w:t>
+            </w:r>
             <w:r>
               <w:rPr>
                 <w:i/>
               </w:rPr>
               <w:t>.</w:t>
             </w:r>
-            <w:r>
-              <w:rPr>
-                <w:i/>
-              </w:rPr>
-              <w:t>.</w:t>
-            </w:r>
-            <w:proofErr w:type="gramEnd"/>
           </w:p>
         </w:tc>
       </w:tr>
@@ -6393,7 +6385,7 @@
           <v:shape id="_x0000_i1025" type="#_x0000_t75" style="width:76.4pt;height:49.45pt" o:ole="">
             <v:imagedata r:id="rId19" o:title=""/>
           </v:shape>
-          <o:OLEObject Type="Embed" ProgID="Excel.Sheet.12" ShapeID="_x0000_i1025" DrawAspect="Icon" ObjectID="_1643791902" r:id="rId20"/>
+          <o:OLEObject Type="Embed" ProgID="Excel.Sheet.12" ShapeID="_x0000_i1025" DrawAspect="Icon" ObjectID="_1647439756" r:id="rId20"/>
         </w:object>
       </w:r>
     </w:p>
@@ -7028,14 +7020,6 @@
     </w:p>
     <w:p>
       <w:pPr>
-        <w:jc w:val="both"/>
-        <w:rPr>
-          <w:i/>
-        </w:rPr>
-      </w:pPr>
-    </w:p>
-    <w:p>
-      <w:pPr>
         <w:spacing w:line="100" w:lineRule="atLeast"/>
         <w:ind w:left="284" w:hanging="77"/>
         <w:jc w:val="both"/>
@@ -7153,7 +7137,7 @@
           <w:color w:val="auto"/>
           <w:lang w:eastAsia="en-IN"/>
         </w:rPr>
-        <w:t>add: int</w:t>
+        <w:t xml:space="preserve">add </w:t>
       </w:r>
       <w:r>
         <w:rPr>
@@ -7163,7 +7147,77 @@
           <w:color w:val="auto"/>
           <w:lang w:eastAsia="en-IN"/>
         </w:rPr>
-        <w:t>_aspiresystems (note the colon) to the cartridge path</w:t>
+        <w:t>int</w:t>
+      </w:r>
+      <w:r>
+        <w:rPr>
+          <w:rFonts w:ascii="Calibri" w:eastAsia="Calibri" w:hAnsi="Calibri" w:cs="Calibri"/>
+          <w:i/>
+          <w:iCs/>
+          <w:color w:val="auto"/>
+          <w:lang w:eastAsia="en-IN"/>
+        </w:rPr>
+        <w:t xml:space="preserve">_aspiresystems </w:t>
+      </w:r>
+      <w:r>
+        <w:rPr>
+          <w:rFonts w:ascii="Calibri" w:eastAsia="Calibri" w:hAnsi="Calibri" w:cs="Calibri"/>
+          <w:i/>
+          <w:iCs/>
+          <w:color w:val="auto"/>
+          <w:lang w:eastAsia="en-IN"/>
+        </w:rPr>
+        <w:t>at</w:t>
+      </w:r>
+      <w:r>
+        <w:rPr>
+          <w:rFonts w:ascii="Calibri" w:eastAsia="Calibri" w:hAnsi="Calibri" w:cs="Calibri"/>
+          <w:i/>
+          <w:iCs/>
+          <w:color w:val="auto"/>
+          <w:lang w:eastAsia="en-IN"/>
+        </w:rPr>
+        <w:t xml:space="preserve"> the </w:t>
+      </w:r>
+      <w:r>
+        <w:rPr>
+          <w:rFonts w:ascii="Calibri" w:eastAsia="Calibri" w:hAnsi="Calibri" w:cs="Calibri"/>
+          <w:i/>
+          <w:iCs/>
+          <w:color w:val="auto"/>
+          <w:lang w:eastAsia="en-IN"/>
+        </w:rPr>
+        <w:t xml:space="preserve">beginning of the </w:t>
+      </w:r>
+      <w:r>
+        <w:rPr>
+          <w:rFonts w:ascii="Calibri" w:eastAsia="Calibri" w:hAnsi="Calibri" w:cs="Calibri"/>
+          <w:i/>
+          <w:iCs/>
+          <w:color w:val="auto"/>
+          <w:lang w:eastAsia="en-IN"/>
+        </w:rPr>
+        <w:t>c</w:t>
+      </w:r>
+      <w:r>
+        <w:rPr>
+          <w:rFonts w:ascii="Calibri" w:eastAsia="Calibri" w:hAnsi="Calibri" w:cs="Calibri"/>
+          <w:i/>
+          <w:iCs/>
+          <w:color w:val="auto"/>
+          <w:lang w:eastAsia="en-IN"/>
+        </w:rPr>
+        <w:t>artridge path separated by colo</w:t>
+      </w:r>
+      <w:r>
+        <w:rPr>
+          <w:rFonts w:ascii="Calibri" w:eastAsia="Calibri" w:hAnsi="Calibri" w:cs="Calibri"/>
+          <w:i/>
+          <w:iCs/>
+          <w:color w:val="auto"/>
+          <w:lang w:eastAsia="en-IN"/>
+        </w:rPr>
+        <w:t>n</w:t>
       </w:r>
     </w:p>
     <w:p>
@@ -7388,7 +7442,7 @@
           <w:color w:val="auto"/>
           <w:lang w:eastAsia="en-IN"/>
         </w:rPr>
-        <w:t xml:space="preserve">Click the Settings tab and add: </w:t>
+        <w:t>Click the Settings tab and add</w:t>
       </w:r>
       <w:r>
         <w:rPr>
@@ -7398,7 +7452,7 @@
           <w:color w:val="auto"/>
           <w:lang w:eastAsia="en-IN"/>
         </w:rPr>
-        <w:t>int_aspiresystems</w:t>
+        <w:t xml:space="preserve"> </w:t>
       </w:r>
       <w:r>
         <w:rPr>
@@ -7408,7 +7462,27 @@
           <w:color w:val="auto"/>
           <w:lang w:eastAsia="en-IN"/>
         </w:rPr>
-        <w:t xml:space="preserve"> (note the colon) to the cartridge path</w:t>
+        <w:t xml:space="preserve">int_aspiresystems </w:t>
+      </w:r>
+      <w:r>
+        <w:rPr>
+          <w:rFonts w:ascii="Calibri" w:eastAsia="Calibri" w:hAnsi="Calibri" w:cs="Calibri"/>
+          <w:i/>
+          <w:iCs/>
+          <w:color w:val="auto"/>
+          <w:lang w:eastAsia="en-IN"/>
+        </w:rPr>
+        <w:t>at the beginning of the cartridge path separated by colo</w:t>
+      </w:r>
+      <w:r>
+        <w:rPr>
+          <w:rFonts w:ascii="Calibri" w:eastAsia="Calibri" w:hAnsi="Calibri" w:cs="Calibri"/>
+          <w:i/>
+          <w:iCs/>
+          <w:color w:val="auto"/>
+          <w:lang w:eastAsia="en-IN"/>
+        </w:rPr>
+        <w:t>n</w:t>
       </w:r>
     </w:p>
     <w:p>
@@ -8648,6 +8722,9 @@
       <w:r>
         <w:t>Add the Open Commerce API settings in Business Manager</w:t>
       </w:r>
+      <w:r>
+        <w:t xml:space="preserve"> on Global &amp; Site level</w:t>
+      </w:r>
     </w:p>
     <w:p>
       <w:pPr>
@@ -8843,7 +8920,7 @@
           <v:shape id="_x0000_i1026" type="#_x0000_t75" style="width:195.95pt;height:40.7pt" o:ole="">
             <v:imagedata r:id="rId24" o:title=""/>
           </v:shape>
-          <o:OLEObject Type="Embed" ProgID="Package" ShapeID="_x0000_i1026" DrawAspect="Content" ObjectID="_1643791903" r:id="rId25"/>
+          <o:OLEObject Type="Embed" ProgID="Package" ShapeID="_x0000_i1026" DrawAspect="Content" ObjectID="_1647439757" r:id="rId25"/>
         </w:object>
       </w:r>
     </w:p>
@@ -9051,7 +9128,7 @@
           <v:shape id="_x0000_i1027" type="#_x0000_t75" style="width:193.45pt;height:40.7pt" o:ole="">
             <v:imagedata r:id="rId27" o:title=""/>
           </v:shape>
-          <o:OLEObject Type="Embed" ProgID="Package" ShapeID="_x0000_i1027" DrawAspect="Content" ObjectID="_1643791904" r:id="rId28"/>
+          <o:OLEObject Type="Embed" ProgID="Package" ShapeID="_x0000_i1027" DrawAspect="Content" ObjectID="_1647439758" r:id="rId28"/>
         </w:object>
       </w:r>
     </w:p>
@@ -9790,13 +9867,13 @@
         <w:rPr>
           <w:i/>
         </w:rPr>
-        <w:t>Check</w:t>
-      </w:r>
-      <w:r>
-        <w:rPr>
-          <w:i/>
-        </w:rPr>
-        <w:t xml:space="preserve"> all the BM configurations, cartridge upload onto server.</w:t>
+        <w:t>Check if the B2C Commerce instance is up and running</w:t>
+      </w:r>
+      <w:r>
+        <w:rPr>
+          <w:i/>
+        </w:rPr>
+        <w:t>.</w:t>
       </w:r>
     </w:p>
     <w:p>
@@ -9807,6 +9884,9 @@
           <w:numId w:val="14"/>
         </w:numPr>
         <w:jc w:val="both"/>
+        <w:rPr>
+          <w:i/>
+        </w:rPr>
       </w:pPr>
       <w:r>
         <w:rPr>
@@ -9818,7 +9898,7 @@
         <w:rPr>
           <w:i/>
         </w:rPr>
-        <w:t xml:space="preserve"> if the B2C Commerce instance is up and running.</w:t>
+        <w:t xml:space="preserve"> all the BM configurations, cartridge upload onto server.</w:t>
       </w:r>
     </w:p>
     <w:p>
@@ -11122,8 +11202,10 @@
               <w:rPr>
                 <w:i/>
               </w:rPr>
-              <w:t>Feb 17</w:t>
-            </w:r>
+              <w:t>Apr 03</w:t>
+            </w:r>
+            <w:bookmarkStart w:id="29" w:name="_GoBack"/>
+            <w:bookmarkEnd w:id="29"/>
             <w:r>
               <w:rPr>
                 <w:i/>
@@ -11178,8 +11260,6 @@
       <w:r>
         <w:softHyphen/>
       </w:r>
-      <w:bookmarkStart w:id="29" w:name="_GoBack"/>
-      <w:bookmarkEnd w:id="29"/>
     </w:p>
     <w:sectPr>
       <w:headerReference w:type="even" r:id="rId37"/>
@@ -15775,7 +15855,7 @@
   <a:extraClrSchemeLst/>
   <a:extLst>
     <a:ext uri="{05A4C25C-085E-4340-85A3-A5531E510DB2}">
-      <thm15:themeFamily xmlns:thm15="http://schemas.microsoft.com/office/thememl/2012/main" xmlns="" name="Office Theme" id="{62F939B6-93AF-4DB8-9C6B-D6C7DFDC589F}" vid="{4A3C46E8-61CC-4603-A589-7422A47A8E4A}"/>
+      <thm15:themeFamily xmlns="" xmlns:thm15="http://schemas.microsoft.com/office/thememl/2012/main" name="Office Theme" id="{62F939B6-93AF-4DB8-9C6B-D6C7DFDC589F}" vid="{4A3C46E8-61CC-4603-A589-7422A47A8E4A}"/>
     </a:ext>
   </a:extLst>
 </a:theme>
@@ -15801,7 +15881,7 @@
 </file>
 
 <file path=customXml/itemProps2.xml><?xml version="1.0" encoding="utf-8"?>
-<ds:datastoreItem xmlns:ds="http://schemas.openxmlformats.org/officeDocument/2006/customXml" ds:itemID="{DEAE1120-4A75-44D4-83C3-D828F0405036}">
+<ds:datastoreItem xmlns:ds="http://schemas.openxmlformats.org/officeDocument/2006/customXml" ds:itemID="{9778CB1D-4230-466F-9543-C89D58FDD722}">
   <ds:schemaRefs>
     <ds:schemaRef ds:uri="http://schemas.openxmlformats.org/officeDocument/2006/bibliography"/>
   </ds:schemaRefs>

</xml_diff>

<commit_message>
Updates as per recommendation
Updated package.json, .eslintrc.json, and integration document with supported locale content.
</commit_message>
<xml_diff>
--- a/documentation/B2C Commerce - PRIOS INTEGRATION.docx
+++ b/documentation/B2C Commerce - PRIOS INTEGRATION.docx
@@ -219,7 +219,7 @@
           <w:color w:val="3C78D8"/>
           <w:sz w:val="36"/>
           <w:szCs w:val="36"/>
-          <w:lang w:val="en-IN"/>
+          <w:lang w:eastAsia="en-US"/>
         </w:rPr>
         <w:drawing>
           <wp:inline distT="0" distB="0" distL="114300" distR="114300" wp14:anchorId="5C691357" wp14:editId="07777777">
@@ -2955,7 +2955,7 @@
               <w:rPr>
                 <w:i/>
                 <w:noProof/>
-                <w:lang w:val="en-IN"/>
+                <w:lang w:eastAsia="en-US"/>
               </w:rPr>
               <w:drawing>
                 <wp:inline distT="0" distB="0" distL="0" distR="0" wp14:anchorId="15D7337E" wp14:editId="17C58FC0">
@@ -3051,7 +3051,7 @@
               <w:rPr>
                 <w:i/>
                 <w:noProof/>
-                <w:lang w:val="en-IN"/>
+                <w:lang w:eastAsia="en-US"/>
               </w:rPr>
               <w:lastRenderedPageBreak/>
               <w:drawing>
@@ -3150,7 +3150,7 @@
               <w:rPr>
                 <w:i/>
                 <w:noProof/>
-                <w:lang w:val="en-IN"/>
+                <w:lang w:eastAsia="en-US"/>
               </w:rPr>
               <w:lastRenderedPageBreak/>
               <w:drawing>
@@ -3256,7 +3256,7 @@
               <w:rPr>
                 <w:i/>
                 <w:noProof/>
-                <w:lang w:val="en-IN"/>
+                <w:lang w:eastAsia="en-US"/>
               </w:rPr>
               <w:drawing>
                 <wp:inline distT="0" distB="0" distL="0" distR="0" wp14:anchorId="61907390" wp14:editId="7B5FD935">
@@ -3354,7 +3354,7 @@
               <w:rPr>
                 <w:i/>
                 <w:noProof/>
-                <w:lang w:val="en-IN"/>
+                <w:lang w:eastAsia="en-US"/>
               </w:rPr>
               <w:drawing>
                 <wp:inline distT="0" distB="0" distL="0" distR="0" wp14:anchorId="2219C9BC" wp14:editId="525CF7A7">
@@ -3450,7 +3450,7 @@
               <w:rPr>
                 <w:i/>
                 <w:noProof/>
-                <w:lang w:val="en-IN"/>
+                <w:lang w:eastAsia="en-US"/>
               </w:rPr>
               <w:lastRenderedPageBreak/>
               <w:drawing>
@@ -3549,7 +3549,7 @@
               <w:rPr>
                 <w:i/>
                 <w:noProof/>
-                <w:lang w:val="en-IN"/>
+                <w:lang w:eastAsia="en-US"/>
               </w:rPr>
               <w:lastRenderedPageBreak/>
               <w:drawing>
@@ -3637,7 +3637,7 @@
               <w:rPr>
                 <w:i/>
                 <w:noProof/>
-                <w:lang w:val="en-IN"/>
+                <w:lang w:eastAsia="en-US"/>
               </w:rPr>
               <w:drawing>
                 <wp:inline distT="0" distB="0" distL="0" distR="0" wp14:anchorId="5E9B04BB" wp14:editId="7C116680">
@@ -6385,7 +6385,7 @@
           <v:shape id="_x0000_i1025" type="#_x0000_t75" style="width:76.4pt;height:49.45pt" o:ole="">
             <v:imagedata r:id="rId19" o:title=""/>
           </v:shape>
-          <o:OLEObject Type="Embed" ProgID="Excel.Sheet.12" ShapeID="_x0000_i1025" DrawAspect="Icon" ObjectID="_1647439756" r:id="rId20"/>
+          <o:OLEObject Type="Embed" ProgID="Excel.Sheet.12" ShapeID="_x0000_i1025" DrawAspect="Icon" ObjectID="_1654604583" r:id="rId20"/>
         </w:object>
       </w:r>
     </w:p>
@@ -6646,6 +6646,21 @@
         <w:t xml:space="preserve"> 19.10</w:t>
       </w:r>
     </w:p>
+    <w:p>
+      <w:pPr>
+        <w:rPr>
+          <w:i/>
+        </w:rPr>
+      </w:pPr>
+      <w:r>
+        <w:rPr>
+          <w:i/>
+        </w:rPr>
+        <w:t>Supported Locales : en_US</w:t>
+      </w:r>
+      <w:bookmarkStart w:id="8" w:name="_GoBack"/>
+      <w:bookmarkEnd w:id="8"/>
+    </w:p>
     <w:p/>
     <w:p>
       <w:pPr>
@@ -6655,14 +6670,14 @@
           <w:color w:val="7B7B7B"/>
         </w:rPr>
       </w:pPr>
-      <w:bookmarkStart w:id="8" w:name="_Toc33179077"/>
+      <w:bookmarkStart w:id="9" w:name="_Toc33179077"/>
       <w:r>
         <w:rPr>
           <w:color w:val="7B7B7B"/>
         </w:rPr>
         <w:t>Privacy, Payment</w:t>
       </w:r>
-      <w:bookmarkEnd w:id="8"/>
+      <w:bookmarkEnd w:id="9"/>
     </w:p>
     <w:p>
       <w:pPr>
@@ -6698,12 +6713,12 @@
         </w:numPr>
         <w:jc w:val="both"/>
       </w:pPr>
-      <w:bookmarkStart w:id="9" w:name="_Toc33179078"/>
+      <w:bookmarkStart w:id="10" w:name="_Toc33179078"/>
       <w:r>
         <w:lastRenderedPageBreak/>
         <w:t>Implementation Guide</w:t>
       </w:r>
-      <w:bookmarkEnd w:id="9"/>
+      <w:bookmarkEnd w:id="10"/>
     </w:p>
     <w:p>
       <w:pPr>
@@ -6718,14 +6733,14 @@
           <w:color w:val="7B7B7B"/>
         </w:rPr>
       </w:pPr>
-      <w:bookmarkStart w:id="10" w:name="_Toc33179079"/>
+      <w:bookmarkStart w:id="11" w:name="_Toc33179079"/>
       <w:r>
         <w:rPr>
           <w:color w:val="7B7B7B"/>
         </w:rPr>
         <w:t>Setup of Business Manager</w:t>
       </w:r>
-      <w:bookmarkEnd w:id="10"/>
+      <w:bookmarkEnd w:id="11"/>
     </w:p>
     <w:p>
       <w:pPr>
@@ -7033,8 +7048,8 @@
         </w:rPr>
         <w:t>Add the cartridge to your site cartridge path in Business Manager</w:t>
       </w:r>
-      <w:bookmarkStart w:id="11" w:name="Bookmark"/>
-      <w:bookmarkEnd w:id="11"/>
+      <w:bookmarkStart w:id="12" w:name="Bookmark"/>
+      <w:bookmarkEnd w:id="12"/>
     </w:p>
     <w:p>
       <w:pPr>
@@ -7577,8 +7592,8 @@
           <w:iCs/>
         </w:rPr>
       </w:pPr>
-      <w:bookmarkStart w:id="12" w:name="_heading=h.2s8eyo1" w:colFirst="0" w:colLast="0"/>
-      <w:bookmarkEnd w:id="12"/>
+      <w:bookmarkStart w:id="13" w:name="_heading=h.2s8eyo1" w:colFirst="0" w:colLast="0"/>
+      <w:bookmarkEnd w:id="13"/>
       <w:r>
         <w:rPr>
           <w:i/>
@@ -7833,7 +7848,7 @@
           <w:iCs/>
           <w:noProof/>
           <w:color w:val="auto"/>
-          <w:lang w:val="en-IN" w:eastAsia="en-IN"/>
+          <w:lang w:eastAsia="en-US"/>
         </w:rPr>
         <w:drawing>
           <wp:inline distT="0" distB="0" distL="0" distR="0" wp14:anchorId="7A840C02" wp14:editId="6A886A3F">
@@ -8699,14 +8714,14 @@
           <w:color w:val="7B7B7B"/>
         </w:rPr>
       </w:pPr>
-      <w:bookmarkStart w:id="13" w:name="_Toc33179080"/>
+      <w:bookmarkStart w:id="14" w:name="_Toc33179080"/>
       <w:r>
         <w:rPr>
           <w:color w:val="7B7B7B"/>
         </w:rPr>
         <w:t>Configuration</w:t>
       </w:r>
-      <w:bookmarkEnd w:id="13"/>
+      <w:bookmarkEnd w:id="14"/>
     </w:p>
     <w:p>
       <w:pPr>
@@ -8920,7 +8935,7 @@
           <v:shape id="_x0000_i1026" type="#_x0000_t75" style="width:195.95pt;height:40.7pt" o:ole="">
             <v:imagedata r:id="rId24" o:title=""/>
           </v:shape>
-          <o:OLEObject Type="Embed" ProgID="Package" ShapeID="_x0000_i1026" DrawAspect="Content" ObjectID="_1647439757" r:id="rId25"/>
+          <o:OLEObject Type="Embed" ProgID="Package" ShapeID="_x0000_i1026" DrawAspect="Content" ObjectID="_1654604584" r:id="rId25"/>
         </w:object>
       </w:r>
     </w:p>
@@ -8949,7 +8964,7 @@
       <w:r>
         <w:rPr>
           <w:noProof/>
-          <w:lang w:val="en-IN"/>
+          <w:lang w:eastAsia="en-US"/>
         </w:rPr>
         <w:drawing>
           <wp:inline distT="0" distB="0" distL="0" distR="0" wp14:anchorId="2563070C" wp14:editId="63122B34">
@@ -9128,7 +9143,7 @@
           <v:shape id="_x0000_i1027" type="#_x0000_t75" style="width:193.45pt;height:40.7pt" o:ole="">
             <v:imagedata r:id="rId27" o:title=""/>
           </v:shape>
-          <o:OLEObject Type="Embed" ProgID="Package" ShapeID="_x0000_i1027" DrawAspect="Content" ObjectID="_1647439758" r:id="rId28"/>
+          <o:OLEObject Type="Embed" ProgID="Package" ShapeID="_x0000_i1027" DrawAspect="Content" ObjectID="_1654604585" r:id="rId28"/>
         </w:object>
       </w:r>
     </w:p>
@@ -9141,7 +9156,7 @@
       <w:r>
         <w:rPr>
           <w:noProof/>
-          <w:lang w:val="en-IN"/>
+          <w:lang w:eastAsia="en-US"/>
         </w:rPr>
         <w:drawing>
           <wp:inline distT="0" distB="0" distL="0" distR="0" wp14:anchorId="3207C0C2" wp14:editId="6E7AA306">
@@ -9254,14 +9269,14 @@
           <w:color w:val="7B7B7B"/>
         </w:rPr>
       </w:pPr>
-      <w:bookmarkStart w:id="14" w:name="_Toc33179081"/>
+      <w:bookmarkStart w:id="15" w:name="_Toc33179081"/>
       <w:r>
         <w:rPr>
           <w:color w:val="7B7B7B"/>
         </w:rPr>
         <w:t>Custom Code</w:t>
       </w:r>
-      <w:bookmarkEnd w:id="14"/>
+      <w:bookmarkEnd w:id="15"/>
     </w:p>
     <w:p>
       <w:pPr>
@@ -9295,14 +9310,14 @@
           <w:color w:val="7B7B7B"/>
         </w:rPr>
       </w:pPr>
-      <w:bookmarkStart w:id="15" w:name="_Toc33179082"/>
+      <w:bookmarkStart w:id="16" w:name="_Toc33179082"/>
       <w:r>
         <w:rPr>
           <w:color w:val="7B7B7B"/>
         </w:rPr>
         <w:t>External Interfaces</w:t>
       </w:r>
-      <w:bookmarkEnd w:id="15"/>
+      <w:bookmarkEnd w:id="16"/>
     </w:p>
     <w:p>
       <w:pPr>
@@ -9329,14 +9344,14 @@
           <w:color w:val="7B7B7B"/>
         </w:rPr>
       </w:pPr>
-      <w:bookmarkStart w:id="16" w:name="_Toc33179083"/>
+      <w:bookmarkStart w:id="17" w:name="_Toc33179083"/>
       <w:r>
         <w:rPr>
           <w:color w:val="7B7B7B"/>
         </w:rPr>
         <w:t>Firewall Requirements</w:t>
       </w:r>
-      <w:bookmarkEnd w:id="16"/>
+      <w:bookmarkEnd w:id="17"/>
     </w:p>
     <w:p>
       <w:pPr>
@@ -9380,12 +9395,12 @@
         </w:numPr>
         <w:jc w:val="both"/>
       </w:pPr>
-      <w:bookmarkStart w:id="17" w:name="_Toc33179084"/>
+      <w:bookmarkStart w:id="18" w:name="_Toc33179084"/>
       <w:r>
         <w:lastRenderedPageBreak/>
         <w:t>Testing</w:t>
       </w:r>
-      <w:bookmarkEnd w:id="17"/>
+      <w:bookmarkEnd w:id="18"/>
     </w:p>
     <w:p>
       <w:pPr>
@@ -9670,7 +9685,7 @@
       <w:r>
         <w:rPr>
           <w:noProof/>
-          <w:lang w:val="en-IN"/>
+          <w:lang w:eastAsia="en-US"/>
         </w:rPr>
         <w:drawing>
           <wp:inline distT="0" distB="0" distL="0" distR="0" wp14:anchorId="7A09FA82" wp14:editId="7C809BD7">
@@ -9726,12 +9741,12 @@
         </w:numPr>
         <w:jc w:val="both"/>
       </w:pPr>
-      <w:bookmarkStart w:id="18" w:name="_Toc33179085"/>
+      <w:bookmarkStart w:id="19" w:name="_Toc33179085"/>
       <w:r>
         <w:lastRenderedPageBreak/>
         <w:t>Operations, Maintenance</w:t>
       </w:r>
-      <w:bookmarkEnd w:id="18"/>
+      <w:bookmarkEnd w:id="19"/>
     </w:p>
     <w:p>
       <w:pPr>
@@ -9746,14 +9761,14 @@
           <w:color w:val="7B7B7B"/>
         </w:rPr>
       </w:pPr>
-      <w:bookmarkStart w:id="19" w:name="_Toc33179086"/>
+      <w:bookmarkStart w:id="20" w:name="_Toc33179086"/>
       <w:r>
         <w:rPr>
           <w:color w:val="7B7B7B"/>
         </w:rPr>
         <w:t>Data Storage</w:t>
       </w:r>
-      <w:bookmarkEnd w:id="19"/>
+      <w:bookmarkEnd w:id="20"/>
     </w:p>
     <w:p>
       <w:pPr>
@@ -9793,14 +9808,14 @@
           <w:color w:val="7B7B7B"/>
         </w:rPr>
       </w:pPr>
-      <w:bookmarkStart w:id="20" w:name="_Toc33179087"/>
+      <w:bookmarkStart w:id="21" w:name="_Toc33179087"/>
       <w:r>
         <w:rPr>
           <w:color w:val="7B7B7B"/>
         </w:rPr>
         <w:t>Availability</w:t>
       </w:r>
-      <w:bookmarkEnd w:id="20"/>
+      <w:bookmarkEnd w:id="21"/>
     </w:p>
     <w:p>
       <w:pPr>
@@ -9840,11 +9855,11 @@
         <w:pStyle w:val="Heading2"/>
         <w:jc w:val="both"/>
       </w:pPr>
-      <w:bookmarkStart w:id="21" w:name="_Toc33179088"/>
+      <w:bookmarkStart w:id="22" w:name="_Toc33179088"/>
       <w:r>
         <w:t>Failover/Recovery Process</w:t>
       </w:r>
-      <w:bookmarkEnd w:id="21"/>
+      <w:bookmarkEnd w:id="22"/>
     </w:p>
     <w:p>
       <w:pPr>
@@ -9914,14 +9929,14 @@
           <w:color w:val="7B7B7B"/>
         </w:rPr>
       </w:pPr>
-      <w:bookmarkStart w:id="22" w:name="_Toc33179089"/>
+      <w:bookmarkStart w:id="23" w:name="_Toc33179089"/>
       <w:r>
         <w:rPr>
           <w:color w:val="7B7B7B"/>
         </w:rPr>
         <w:t>Support</w:t>
       </w:r>
-      <w:bookmarkEnd w:id="22"/>
+      <w:bookmarkEnd w:id="23"/>
     </w:p>
     <w:p>
       <w:pPr>
@@ -9959,12 +9974,12 @@
         </w:numPr>
         <w:jc w:val="both"/>
       </w:pPr>
-      <w:bookmarkStart w:id="23" w:name="_Toc33179090"/>
+      <w:bookmarkStart w:id="24" w:name="_Toc33179090"/>
       <w:r>
         <w:lastRenderedPageBreak/>
         <w:t>User Guide</w:t>
       </w:r>
-      <w:bookmarkEnd w:id="23"/>
+      <w:bookmarkEnd w:id="24"/>
     </w:p>
     <w:p>
       <w:pPr>
@@ -9974,14 +9989,14 @@
           <w:color w:val="7B7B7B"/>
         </w:rPr>
       </w:pPr>
-      <w:bookmarkStart w:id="24" w:name="_Toc33179091"/>
+      <w:bookmarkStart w:id="25" w:name="_Toc33179091"/>
       <w:r>
         <w:rPr>
           <w:color w:val="7B7B7B"/>
         </w:rPr>
         <w:t>Roles, Responsibilities</w:t>
       </w:r>
-      <w:bookmarkEnd w:id="24"/>
+      <w:bookmarkEnd w:id="25"/>
     </w:p>
     <w:p>
       <w:pPr>
@@ -10027,14 +10042,14 @@
           <w:color w:val="7B7B7B"/>
         </w:rPr>
       </w:pPr>
-      <w:bookmarkStart w:id="25" w:name="_Toc33179092"/>
+      <w:bookmarkStart w:id="26" w:name="_Toc33179092"/>
       <w:r>
         <w:rPr>
           <w:color w:val="7B7B7B"/>
         </w:rPr>
         <w:t>Business Manager</w:t>
       </w:r>
-      <w:bookmarkEnd w:id="25"/>
+      <w:bookmarkEnd w:id="26"/>
     </w:p>
     <w:p>
       <w:pPr>
@@ -10077,7 +10092,7 @@
       <w:r>
         <w:rPr>
           <w:noProof/>
-          <w:lang w:val="en-IN"/>
+          <w:lang w:eastAsia="en-US"/>
         </w:rPr>
         <w:drawing>
           <wp:inline distT="0" distB="0" distL="0" distR="0" wp14:anchorId="75D9192D" wp14:editId="134145CE">
@@ -10154,7 +10169,7 @@
       <w:r>
         <w:rPr>
           <w:noProof/>
-          <w:lang w:val="en-IN"/>
+          <w:lang w:eastAsia="en-US"/>
         </w:rPr>
         <w:drawing>
           <wp:inline distT="0" distB="0" distL="0" distR="0" wp14:anchorId="107D77BB" wp14:editId="782BE9A1">
@@ -10389,7 +10404,7 @@
       <w:r>
         <w:rPr>
           <w:noProof/>
-          <w:lang w:val="en-IN"/>
+          <w:lang w:eastAsia="en-US"/>
         </w:rPr>
         <w:drawing>
           <wp:inline distT="0" distB="0" distL="0" distR="0" wp14:anchorId="77DA456C" wp14:editId="57646CBC">
@@ -10499,7 +10514,7 @@
       <w:r>
         <w:rPr>
           <w:noProof/>
-          <w:lang w:val="en-IN"/>
+          <w:lang w:eastAsia="en-US"/>
         </w:rPr>
         <w:drawing>
           <wp:inline distT="0" distB="0" distL="0" distR="0" wp14:anchorId="7B19A309" wp14:editId="5FA7355D">
@@ -10603,7 +10618,7 @@
           <w:i/>
           <w:iCs/>
           <w:noProof/>
-          <w:lang w:val="en-IN"/>
+          <w:lang w:eastAsia="en-US"/>
         </w:rPr>
         <w:drawing>
           <wp:inline distT="0" distB="0" distL="0" distR="0" wp14:anchorId="16C7074D" wp14:editId="0ABD117F">
@@ -10716,7 +10731,7 @@
           <w:i/>
           <w:iCs/>
           <w:noProof/>
-          <w:lang w:val="en-IN"/>
+          <w:lang w:eastAsia="en-US"/>
         </w:rPr>
         <w:drawing>
           <wp:inline distT="0" distB="0" distL="0" distR="0" wp14:anchorId="11720049" wp14:editId="4EACB002">
@@ -10787,14 +10802,14 @@
           <w:color w:val="7B7B7B"/>
         </w:rPr>
       </w:pPr>
-      <w:bookmarkStart w:id="26" w:name="_Toc33179093"/>
+      <w:bookmarkStart w:id="27" w:name="_Toc33179093"/>
       <w:r>
         <w:rPr>
           <w:color w:val="7B7B7B"/>
         </w:rPr>
         <w:t>Storefront Functionality</w:t>
       </w:r>
-      <w:bookmarkEnd w:id="26"/>
+      <w:bookmarkEnd w:id="27"/>
     </w:p>
     <w:p>
       <w:pPr>
@@ -10830,11 +10845,11 @@
         </w:numPr>
         <w:jc w:val="both"/>
       </w:pPr>
-      <w:bookmarkStart w:id="27" w:name="_Toc33179094"/>
+      <w:bookmarkStart w:id="28" w:name="_Toc33179094"/>
       <w:r>
         <w:t>Known Issues</w:t>
       </w:r>
-      <w:bookmarkEnd w:id="27"/>
+      <w:bookmarkEnd w:id="28"/>
     </w:p>
     <w:p>
       <w:pPr>
@@ -10872,11 +10887,11 @@
         </w:numPr>
         <w:jc w:val="both"/>
       </w:pPr>
-      <w:bookmarkStart w:id="28" w:name="_Toc33179095"/>
+      <w:bookmarkStart w:id="29" w:name="_Toc33179095"/>
       <w:r>
         <w:t>Release History</w:t>
       </w:r>
-      <w:bookmarkEnd w:id="28"/>
+      <w:bookmarkEnd w:id="29"/>
     </w:p>
     <w:p>
       <w:pPr>
@@ -11204,8 +11219,6 @@
               </w:rPr>
               <w:t>Apr 03</w:t>
             </w:r>
-            <w:bookmarkStart w:id="29" w:name="_GoBack"/>
-            <w:bookmarkEnd w:id="29"/>
             <w:r>
               <w:rPr>
                 <w:i/>
@@ -11428,7 +11441,7 @@
         <w:noProof/>
         <w:color w:val="000000"/>
       </w:rPr>
-      <w:t>19</w:t>
+      <w:t>9</w:t>
     </w:r>
     <w:r>
       <w:rPr>
@@ -15855,7 +15868,7 @@
   <a:extraClrSchemeLst/>
   <a:extLst>
     <a:ext uri="{05A4C25C-085E-4340-85A3-A5531E510DB2}">
-      <thm15:themeFamily xmlns="" xmlns:thm15="http://schemas.microsoft.com/office/thememl/2012/main" name="Office Theme" id="{62F939B6-93AF-4DB8-9C6B-D6C7DFDC589F}" vid="{4A3C46E8-61CC-4603-A589-7422A47A8E4A}"/>
+      <thm15:themeFamily xmlns:thm15="http://schemas.microsoft.com/office/thememl/2012/main" xmlns="" name="Office Theme" id="{62F939B6-93AF-4DB8-9C6B-D6C7DFDC589F}" vid="{4A3C46E8-61CC-4603-A589-7422A47A8E4A}"/>
     </a:ext>
   </a:extLst>
 </a:theme>
@@ -15881,7 +15894,7 @@
 </file>
 
 <file path=customXml/itemProps2.xml><?xml version="1.0" encoding="utf-8"?>
-<ds:datastoreItem xmlns:ds="http://schemas.openxmlformats.org/officeDocument/2006/customXml" ds:itemID="{9778CB1D-4230-466F-9543-C89D58FDD722}">
+<ds:datastoreItem xmlns:ds="http://schemas.openxmlformats.org/officeDocument/2006/customXml" ds:itemID="{DD38F199-7B8E-4F62-A659-51D543742E3F}">
   <ds:schemaRefs>
     <ds:schemaRef ds:uri="http://schemas.openxmlformats.org/officeDocument/2006/bibliography"/>
   </ds:schemaRefs>

</xml_diff>

<commit_message>
Metadata file update and integration guide update
Updated integration guide.

Combined metadata into a single zip file.
</commit_message>
<xml_diff>
--- a/documentation/B2C Commerce - PRIOS INTEGRATION.docx
+++ b/documentation/B2C Commerce - PRIOS INTEGRATION.docx
@@ -307,6 +307,8 @@
       </w:sdtPr>
       <w:sdtEndPr/>
       <w:sdtContent>
+        <w:bookmarkStart w:id="0" w:name="_GoBack" w:displacedByCustomXml="prev"/>
+        <w:bookmarkEnd w:id="0" w:displacedByCustomXml="prev"/>
         <w:p>
           <w:pPr>
             <w:pStyle w:val="TOC1"/>
@@ -321,7 +323,7 @@
               <w:noProof/>
               <w:sz w:val="22"/>
               <w:szCs w:val="22"/>
-              <w:lang w:val="en-IN"/>
+              <w:lang w:eastAsia="en-US"/>
             </w:rPr>
           </w:pPr>
           <w:r>
@@ -333,7 +335,7 @@
           <w:r>
             <w:fldChar w:fldCharType="separate"/>
           </w:r>
-          <w:hyperlink w:anchor="_Toc33179070" w:history="1">
+          <w:hyperlink w:anchor="_Toc44428781" w:history="1">
             <w:r>
               <w:rPr>
                 <w:rStyle w:val="Hyperlink"/>
@@ -349,7 +351,7 @@
                 <w:noProof/>
                 <w:sz w:val="22"/>
                 <w:szCs w:val="22"/>
-                <w:lang w:val="en-IN"/>
+                <w:lang w:eastAsia="en-US"/>
               </w:rPr>
               <w:tab/>
             </w:r>
@@ -379,7 +381,7 @@
                 <w:noProof/>
                 <w:webHidden/>
               </w:rPr>
-              <w:instrText xml:space="preserve"> PAGEREF _Toc33179070 \h </w:instrText>
+              <w:instrText xml:space="preserve"> PAGEREF _Toc44428781 \h </w:instrText>
             </w:r>
             <w:r>
               <w:rPr>
@@ -424,10 +426,10 @@
               <w:noProof/>
               <w:sz w:val="22"/>
               <w:szCs w:val="22"/>
-              <w:lang w:val="en-IN"/>
+              <w:lang w:eastAsia="en-US"/>
             </w:rPr>
           </w:pPr>
-          <w:hyperlink w:anchor="_Toc33179071" w:history="1">
+          <w:hyperlink w:anchor="_Toc44428782" w:history="1">
             <w:r>
               <w:rPr>
                 <w:rStyle w:val="Hyperlink"/>
@@ -443,7 +445,7 @@
                 <w:noProof/>
                 <w:sz w:val="22"/>
                 <w:szCs w:val="22"/>
-                <w:lang w:val="en-IN"/>
+                <w:lang w:eastAsia="en-US"/>
               </w:rPr>
               <w:tab/>
             </w:r>
@@ -473,7 +475,7 @@
                 <w:noProof/>
                 <w:webHidden/>
               </w:rPr>
-              <w:instrText xml:space="preserve"> PAGEREF _Toc33179071 \h </w:instrText>
+              <w:instrText xml:space="preserve"> PAGEREF _Toc44428782 \h </w:instrText>
             </w:r>
             <w:r>
               <w:rPr>
@@ -517,10 +519,10 @@
               <w:noProof/>
               <w:sz w:val="22"/>
               <w:szCs w:val="22"/>
-              <w:lang w:val="en-IN"/>
+              <w:lang w:eastAsia="en-US"/>
             </w:rPr>
           </w:pPr>
-          <w:hyperlink w:anchor="_Toc33179072" w:history="1">
+          <w:hyperlink w:anchor="_Toc44428783" w:history="1">
             <w:r>
               <w:rPr>
                 <w:rStyle w:val="Hyperlink"/>
@@ -547,7 +549,7 @@
                 <w:noProof/>
                 <w:webHidden/>
               </w:rPr>
-              <w:instrText xml:space="preserve"> PAGEREF _Toc33179072 \h </w:instrText>
+              <w:instrText xml:space="preserve"> PAGEREF _Toc44428783 \h </w:instrText>
             </w:r>
             <w:r>
               <w:rPr>
@@ -591,10 +593,10 @@
               <w:noProof/>
               <w:sz w:val="22"/>
               <w:szCs w:val="22"/>
-              <w:lang w:val="en-IN"/>
+              <w:lang w:eastAsia="en-US"/>
             </w:rPr>
           </w:pPr>
-          <w:hyperlink w:anchor="_Toc33179073" w:history="1">
+          <w:hyperlink w:anchor="_Toc44428784" w:history="1">
             <w:r>
               <w:rPr>
                 <w:rStyle w:val="Hyperlink"/>
@@ -621,7 +623,7 @@
                 <w:noProof/>
                 <w:webHidden/>
               </w:rPr>
-              <w:instrText xml:space="preserve"> PAGEREF _Toc33179073 \h </w:instrText>
+              <w:instrText xml:space="preserve"> PAGEREF _Toc44428784 \h </w:instrText>
             </w:r>
             <w:r>
               <w:rPr>
@@ -665,10 +667,10 @@
               <w:noProof/>
               <w:sz w:val="22"/>
               <w:szCs w:val="22"/>
-              <w:lang w:val="en-IN"/>
+              <w:lang w:eastAsia="en-US"/>
             </w:rPr>
           </w:pPr>
-          <w:hyperlink w:anchor="_Toc33179074" w:history="1">
+          <w:hyperlink w:anchor="_Toc44428785" w:history="1">
             <w:r>
               <w:rPr>
                 <w:rStyle w:val="Hyperlink"/>
@@ -695,7 +697,7 @@
                 <w:noProof/>
                 <w:webHidden/>
               </w:rPr>
-              <w:instrText xml:space="preserve"> PAGEREF _Toc33179074 \h </w:instrText>
+              <w:instrText xml:space="preserve"> PAGEREF _Toc44428785 \h </w:instrText>
             </w:r>
             <w:r>
               <w:rPr>
@@ -739,10 +741,10 @@
               <w:noProof/>
               <w:sz w:val="22"/>
               <w:szCs w:val="22"/>
-              <w:lang w:val="en-IN"/>
+              <w:lang w:eastAsia="en-US"/>
             </w:rPr>
           </w:pPr>
-          <w:hyperlink w:anchor="_Toc33179075" w:history="1">
+          <w:hyperlink w:anchor="_Toc44428786" w:history="1">
             <w:r>
               <w:rPr>
                 <w:rStyle w:val="Hyperlink"/>
@@ -769,7 +771,7 @@
                 <w:noProof/>
                 <w:webHidden/>
               </w:rPr>
-              <w:instrText xml:space="preserve"> PAGEREF _Toc33179075 \h </w:instrText>
+              <w:instrText xml:space="preserve"> PAGEREF _Toc44428786 \h </w:instrText>
             </w:r>
             <w:r>
               <w:rPr>
@@ -811,10 +813,10 @@
               <w:noProof/>
               <w:sz w:val="22"/>
               <w:szCs w:val="22"/>
-              <w:lang w:val="en-IN"/>
+              <w:lang w:eastAsia="en-US"/>
             </w:rPr>
           </w:pPr>
-          <w:hyperlink w:anchor="_Toc33179076" w:history="1">
+          <w:hyperlink w:anchor="_Toc44428787" w:history="1">
             <w:r>
               <w:rPr>
                 <w:rStyle w:val="Hyperlink"/>
@@ -842,7 +844,7 @@
                 <w:noProof/>
                 <w:webHidden/>
               </w:rPr>
-              <w:instrText xml:space="preserve"> PAGEREF _Toc33179076 \h </w:instrText>
+              <w:instrText xml:space="preserve"> PAGEREF _Toc44428787 \h </w:instrText>
             </w:r>
             <w:r>
               <w:rPr>
@@ -886,10 +888,10 @@
               <w:noProof/>
               <w:sz w:val="22"/>
               <w:szCs w:val="22"/>
-              <w:lang w:val="en-IN"/>
+              <w:lang w:eastAsia="en-US"/>
             </w:rPr>
           </w:pPr>
-          <w:hyperlink w:anchor="_Toc33179077" w:history="1">
+          <w:hyperlink w:anchor="_Toc44428788" w:history="1">
             <w:r>
               <w:rPr>
                 <w:rStyle w:val="Hyperlink"/>
@@ -916,7 +918,7 @@
                 <w:noProof/>
                 <w:webHidden/>
               </w:rPr>
-              <w:instrText xml:space="preserve"> PAGEREF _Toc33179077 \h </w:instrText>
+              <w:instrText xml:space="preserve"> PAGEREF _Toc44428788 \h </w:instrText>
             </w:r>
             <w:r>
               <w:rPr>
@@ -961,10 +963,10 @@
               <w:noProof/>
               <w:sz w:val="22"/>
               <w:szCs w:val="22"/>
-              <w:lang w:val="en-IN"/>
+              <w:lang w:eastAsia="en-US"/>
             </w:rPr>
           </w:pPr>
-          <w:hyperlink w:anchor="_Toc33179078" w:history="1">
+          <w:hyperlink w:anchor="_Toc44428789" w:history="1">
             <w:r>
               <w:rPr>
                 <w:rStyle w:val="Hyperlink"/>
@@ -980,7 +982,7 @@
                 <w:noProof/>
                 <w:sz w:val="22"/>
                 <w:szCs w:val="22"/>
-                <w:lang w:val="en-IN"/>
+                <w:lang w:eastAsia="en-US"/>
               </w:rPr>
               <w:tab/>
             </w:r>
@@ -1010,7 +1012,7 @@
                 <w:noProof/>
                 <w:webHidden/>
               </w:rPr>
-              <w:instrText xml:space="preserve"> PAGEREF _Toc33179078 \h </w:instrText>
+              <w:instrText xml:space="preserve"> PAGEREF _Toc44428789 \h </w:instrText>
             </w:r>
             <w:r>
               <w:rPr>
@@ -1054,10 +1056,10 @@
               <w:noProof/>
               <w:sz w:val="22"/>
               <w:szCs w:val="22"/>
-              <w:lang w:val="en-IN"/>
+              <w:lang w:eastAsia="en-US"/>
             </w:rPr>
           </w:pPr>
-          <w:hyperlink w:anchor="_Toc33179079" w:history="1">
+          <w:hyperlink w:anchor="_Toc44428790" w:history="1">
             <w:r>
               <w:rPr>
                 <w:rStyle w:val="Hyperlink"/>
@@ -1084,7 +1086,7 @@
                 <w:noProof/>
                 <w:webHidden/>
               </w:rPr>
-              <w:instrText xml:space="preserve"> PAGEREF _Toc33179079 \h </w:instrText>
+              <w:instrText xml:space="preserve"> PAGEREF _Toc44428790 \h </w:instrText>
             </w:r>
             <w:r>
               <w:rPr>
@@ -1128,10 +1130,10 @@
               <w:noProof/>
               <w:sz w:val="22"/>
               <w:szCs w:val="22"/>
-              <w:lang w:val="en-IN"/>
+              <w:lang w:eastAsia="en-US"/>
             </w:rPr>
           </w:pPr>
-          <w:hyperlink w:anchor="_Toc33179080" w:history="1">
+          <w:hyperlink w:anchor="_Toc44428791" w:history="1">
             <w:r>
               <w:rPr>
                 <w:rStyle w:val="Hyperlink"/>
@@ -1158,7 +1160,7 @@
                 <w:noProof/>
                 <w:webHidden/>
               </w:rPr>
-              <w:instrText xml:space="preserve"> PAGEREF _Toc33179080 \h </w:instrText>
+              <w:instrText xml:space="preserve"> PAGEREF _Toc44428791 \h </w:instrText>
             </w:r>
             <w:r>
               <w:rPr>
@@ -1202,10 +1204,10 @@
               <w:noProof/>
               <w:sz w:val="22"/>
               <w:szCs w:val="22"/>
-              <w:lang w:val="en-IN"/>
+              <w:lang w:eastAsia="en-US"/>
             </w:rPr>
           </w:pPr>
-          <w:hyperlink w:anchor="_Toc33179081" w:history="1">
+          <w:hyperlink w:anchor="_Toc44428792" w:history="1">
             <w:r>
               <w:rPr>
                 <w:rStyle w:val="Hyperlink"/>
@@ -1232,7 +1234,7 @@
                 <w:noProof/>
                 <w:webHidden/>
               </w:rPr>
-              <w:instrText xml:space="preserve"> PAGEREF _Toc33179081 \h </w:instrText>
+              <w:instrText xml:space="preserve"> PAGEREF _Toc44428792 \h </w:instrText>
             </w:r>
             <w:r>
               <w:rPr>
@@ -1276,10 +1278,10 @@
               <w:noProof/>
               <w:sz w:val="22"/>
               <w:szCs w:val="22"/>
-              <w:lang w:val="en-IN"/>
+              <w:lang w:eastAsia="en-US"/>
             </w:rPr>
           </w:pPr>
-          <w:hyperlink w:anchor="_Toc33179082" w:history="1">
+          <w:hyperlink w:anchor="_Toc44428793" w:history="1">
             <w:r>
               <w:rPr>
                 <w:rStyle w:val="Hyperlink"/>
@@ -1306,7 +1308,7 @@
                 <w:noProof/>
                 <w:webHidden/>
               </w:rPr>
-              <w:instrText xml:space="preserve"> PAGEREF _Toc33179082 \h </w:instrText>
+              <w:instrText xml:space="preserve"> PAGEREF _Toc44428793 \h </w:instrText>
             </w:r>
             <w:r>
               <w:rPr>
@@ -1350,10 +1352,10 @@
               <w:noProof/>
               <w:sz w:val="22"/>
               <w:szCs w:val="22"/>
-              <w:lang w:val="en-IN"/>
+              <w:lang w:eastAsia="en-US"/>
             </w:rPr>
           </w:pPr>
-          <w:hyperlink w:anchor="_Toc33179083" w:history="1">
+          <w:hyperlink w:anchor="_Toc44428794" w:history="1">
             <w:r>
               <w:rPr>
                 <w:rStyle w:val="Hyperlink"/>
@@ -1380,7 +1382,7 @@
                 <w:noProof/>
                 <w:webHidden/>
               </w:rPr>
-              <w:instrText xml:space="preserve"> PAGEREF _Toc33179083 \h </w:instrText>
+              <w:instrText xml:space="preserve"> PAGEREF _Toc44428794 \h </w:instrText>
             </w:r>
             <w:r>
               <w:rPr>
@@ -1425,10 +1427,10 @@
               <w:noProof/>
               <w:sz w:val="22"/>
               <w:szCs w:val="22"/>
-              <w:lang w:val="en-IN"/>
+              <w:lang w:eastAsia="en-US"/>
             </w:rPr>
           </w:pPr>
-          <w:hyperlink w:anchor="_Toc33179084" w:history="1">
+          <w:hyperlink w:anchor="_Toc44428795" w:history="1">
             <w:r>
               <w:rPr>
                 <w:rStyle w:val="Hyperlink"/>
@@ -1444,7 +1446,7 @@
                 <w:noProof/>
                 <w:sz w:val="22"/>
                 <w:szCs w:val="22"/>
-                <w:lang w:val="en-IN"/>
+                <w:lang w:eastAsia="en-US"/>
               </w:rPr>
               <w:tab/>
             </w:r>
@@ -1474,7 +1476,7 @@
                 <w:noProof/>
                 <w:webHidden/>
               </w:rPr>
-              <w:instrText xml:space="preserve"> PAGEREF _Toc33179084 \h </w:instrText>
+              <w:instrText xml:space="preserve"> PAGEREF _Toc44428795 \h </w:instrText>
             </w:r>
             <w:r>
               <w:rPr>
@@ -1519,10 +1521,10 @@
               <w:noProof/>
               <w:sz w:val="22"/>
               <w:szCs w:val="22"/>
-              <w:lang w:val="en-IN"/>
+              <w:lang w:eastAsia="en-US"/>
             </w:rPr>
           </w:pPr>
-          <w:hyperlink w:anchor="_Toc33179085" w:history="1">
+          <w:hyperlink w:anchor="_Toc44428796" w:history="1">
             <w:r>
               <w:rPr>
                 <w:rStyle w:val="Hyperlink"/>
@@ -1538,7 +1540,7 @@
                 <w:noProof/>
                 <w:sz w:val="22"/>
                 <w:szCs w:val="22"/>
-                <w:lang w:val="en-IN"/>
+                <w:lang w:eastAsia="en-US"/>
               </w:rPr>
               <w:tab/>
             </w:r>
@@ -1568,7 +1570,7 @@
                 <w:noProof/>
                 <w:webHidden/>
               </w:rPr>
-              <w:instrText xml:space="preserve"> PAGEREF _Toc33179085 \h </w:instrText>
+              <w:instrText xml:space="preserve"> PAGEREF _Toc44428796 \h </w:instrText>
             </w:r>
             <w:r>
               <w:rPr>
@@ -1612,10 +1614,10 @@
               <w:noProof/>
               <w:sz w:val="22"/>
               <w:szCs w:val="22"/>
-              <w:lang w:val="en-IN"/>
+              <w:lang w:eastAsia="en-US"/>
             </w:rPr>
           </w:pPr>
-          <w:hyperlink w:anchor="_Toc33179086" w:history="1">
+          <w:hyperlink w:anchor="_Toc44428797" w:history="1">
             <w:r>
               <w:rPr>
                 <w:rStyle w:val="Hyperlink"/>
@@ -1642,7 +1644,7 @@
                 <w:noProof/>
                 <w:webHidden/>
               </w:rPr>
-              <w:instrText xml:space="preserve"> PAGEREF _Toc33179086 \h </w:instrText>
+              <w:instrText xml:space="preserve"> PAGEREF _Toc44428797 \h </w:instrText>
             </w:r>
             <w:r>
               <w:rPr>
@@ -1686,10 +1688,10 @@
               <w:noProof/>
               <w:sz w:val="22"/>
               <w:szCs w:val="22"/>
-              <w:lang w:val="en-IN"/>
+              <w:lang w:eastAsia="en-US"/>
             </w:rPr>
           </w:pPr>
-          <w:hyperlink w:anchor="_Toc33179087" w:history="1">
+          <w:hyperlink w:anchor="_Toc44428798" w:history="1">
             <w:r>
               <w:rPr>
                 <w:rStyle w:val="Hyperlink"/>
@@ -1716,7 +1718,7 @@
                 <w:noProof/>
                 <w:webHidden/>
               </w:rPr>
-              <w:instrText xml:space="preserve"> PAGEREF _Toc33179087 \h </w:instrText>
+              <w:instrText xml:space="preserve"> PAGEREF _Toc44428798 \h </w:instrText>
             </w:r>
             <w:r>
               <w:rPr>
@@ -1760,10 +1762,10 @@
               <w:noProof/>
               <w:sz w:val="22"/>
               <w:szCs w:val="22"/>
-              <w:lang w:val="en-IN"/>
+              <w:lang w:eastAsia="en-US"/>
             </w:rPr>
           </w:pPr>
-          <w:hyperlink w:anchor="_Toc33179088" w:history="1">
+          <w:hyperlink w:anchor="_Toc44428799" w:history="1">
             <w:r>
               <w:rPr>
                 <w:rStyle w:val="Hyperlink"/>
@@ -1790,7 +1792,7 @@
                 <w:noProof/>
                 <w:webHidden/>
               </w:rPr>
-              <w:instrText xml:space="preserve"> PAGEREF _Toc33179088 \h </w:instrText>
+              <w:instrText xml:space="preserve"> PAGEREF _Toc44428799 \h </w:instrText>
             </w:r>
             <w:r>
               <w:rPr>
@@ -1834,10 +1836,10 @@
               <w:noProof/>
               <w:sz w:val="22"/>
               <w:szCs w:val="22"/>
-              <w:lang w:val="en-IN"/>
+              <w:lang w:eastAsia="en-US"/>
             </w:rPr>
           </w:pPr>
-          <w:hyperlink w:anchor="_Toc33179089" w:history="1">
+          <w:hyperlink w:anchor="_Toc44428800" w:history="1">
             <w:r>
               <w:rPr>
                 <w:rStyle w:val="Hyperlink"/>
@@ -1864,7 +1866,7 @@
                 <w:noProof/>
                 <w:webHidden/>
               </w:rPr>
-              <w:instrText xml:space="preserve"> PAGEREF _Toc33179089 \h </w:instrText>
+              <w:instrText xml:space="preserve"> PAGEREF _Toc44428800 \h </w:instrText>
             </w:r>
             <w:r>
               <w:rPr>
@@ -1909,10 +1911,10 @@
               <w:noProof/>
               <w:sz w:val="22"/>
               <w:szCs w:val="22"/>
-              <w:lang w:val="en-IN"/>
+              <w:lang w:eastAsia="en-US"/>
             </w:rPr>
           </w:pPr>
-          <w:hyperlink w:anchor="_Toc33179090" w:history="1">
+          <w:hyperlink w:anchor="_Toc44428801" w:history="1">
             <w:r>
               <w:rPr>
                 <w:rStyle w:val="Hyperlink"/>
@@ -1928,7 +1930,7 @@
                 <w:noProof/>
                 <w:sz w:val="22"/>
                 <w:szCs w:val="22"/>
-                <w:lang w:val="en-IN"/>
+                <w:lang w:eastAsia="en-US"/>
               </w:rPr>
               <w:tab/>
             </w:r>
@@ -1958,7 +1960,7 @@
                 <w:noProof/>
                 <w:webHidden/>
               </w:rPr>
-              <w:instrText xml:space="preserve"> PAGEREF _Toc33179090 \h </w:instrText>
+              <w:instrText xml:space="preserve"> PAGEREF _Toc44428801 \h </w:instrText>
             </w:r>
             <w:r>
               <w:rPr>
@@ -2002,10 +2004,10 @@
               <w:noProof/>
               <w:sz w:val="22"/>
               <w:szCs w:val="22"/>
-              <w:lang w:val="en-IN"/>
+              <w:lang w:eastAsia="en-US"/>
             </w:rPr>
           </w:pPr>
-          <w:hyperlink w:anchor="_Toc33179091" w:history="1">
+          <w:hyperlink w:anchor="_Toc44428802" w:history="1">
             <w:r>
               <w:rPr>
                 <w:rStyle w:val="Hyperlink"/>
@@ -2032,7 +2034,7 @@
                 <w:noProof/>
                 <w:webHidden/>
               </w:rPr>
-              <w:instrText xml:space="preserve"> PAGEREF _Toc33179091 \h </w:instrText>
+              <w:instrText xml:space="preserve"> PAGEREF _Toc44428802 \h </w:instrText>
             </w:r>
             <w:r>
               <w:rPr>
@@ -2076,10 +2078,10 @@
               <w:noProof/>
               <w:sz w:val="22"/>
               <w:szCs w:val="22"/>
-              <w:lang w:val="en-IN"/>
+              <w:lang w:eastAsia="en-US"/>
             </w:rPr>
           </w:pPr>
-          <w:hyperlink w:anchor="_Toc33179092" w:history="1">
+          <w:hyperlink w:anchor="_Toc44428803" w:history="1">
             <w:r>
               <w:rPr>
                 <w:rStyle w:val="Hyperlink"/>
@@ -2106,7 +2108,7 @@
                 <w:noProof/>
                 <w:webHidden/>
               </w:rPr>
-              <w:instrText xml:space="preserve"> PAGEREF _Toc33179092 \h </w:instrText>
+              <w:instrText xml:space="preserve"> PAGEREF _Toc44428803 \h </w:instrText>
             </w:r>
             <w:r>
               <w:rPr>
@@ -2150,10 +2152,10 @@
               <w:noProof/>
               <w:sz w:val="22"/>
               <w:szCs w:val="22"/>
-              <w:lang w:val="en-IN"/>
+              <w:lang w:eastAsia="en-US"/>
             </w:rPr>
           </w:pPr>
-          <w:hyperlink w:anchor="_Toc33179093" w:history="1">
+          <w:hyperlink w:anchor="_Toc44428804" w:history="1">
             <w:r>
               <w:rPr>
                 <w:rStyle w:val="Hyperlink"/>
@@ -2180,7 +2182,7 @@
                 <w:noProof/>
                 <w:webHidden/>
               </w:rPr>
-              <w:instrText xml:space="preserve"> PAGEREF _Toc33179093 \h </w:instrText>
+              <w:instrText xml:space="preserve"> PAGEREF _Toc44428804 \h </w:instrText>
             </w:r>
             <w:r>
               <w:rPr>
@@ -2225,10 +2227,10 @@
               <w:noProof/>
               <w:sz w:val="22"/>
               <w:szCs w:val="22"/>
-              <w:lang w:val="en-IN"/>
+              <w:lang w:eastAsia="en-US"/>
             </w:rPr>
           </w:pPr>
-          <w:hyperlink w:anchor="_Toc33179094" w:history="1">
+          <w:hyperlink w:anchor="_Toc44428805" w:history="1">
             <w:r>
               <w:rPr>
                 <w:rStyle w:val="Hyperlink"/>
@@ -2244,7 +2246,7 @@
                 <w:noProof/>
                 <w:sz w:val="22"/>
                 <w:szCs w:val="22"/>
-                <w:lang w:val="en-IN"/>
+                <w:lang w:eastAsia="en-US"/>
               </w:rPr>
               <w:tab/>
             </w:r>
@@ -2274,7 +2276,7 @@
                 <w:noProof/>
                 <w:webHidden/>
               </w:rPr>
-              <w:instrText xml:space="preserve"> PAGEREF _Toc33179094 \h </w:instrText>
+              <w:instrText xml:space="preserve"> PAGEREF _Toc44428805 \h </w:instrText>
             </w:r>
             <w:r>
               <w:rPr>
@@ -2319,10 +2321,10 @@
               <w:noProof/>
               <w:sz w:val="22"/>
               <w:szCs w:val="22"/>
-              <w:lang w:val="en-IN"/>
+              <w:lang w:eastAsia="en-US"/>
             </w:rPr>
           </w:pPr>
-          <w:hyperlink w:anchor="_Toc33179095" w:history="1">
+          <w:hyperlink w:anchor="_Toc44428806" w:history="1">
             <w:r>
               <w:rPr>
                 <w:rStyle w:val="Hyperlink"/>
@@ -2338,7 +2340,7 @@
                 <w:noProof/>
                 <w:sz w:val="22"/>
                 <w:szCs w:val="22"/>
-                <w:lang w:val="en-IN"/>
+                <w:lang w:eastAsia="en-US"/>
               </w:rPr>
               <w:tab/>
             </w:r>
@@ -2368,7 +2370,7 @@
                 <w:noProof/>
                 <w:webHidden/>
               </w:rPr>
-              <w:instrText xml:space="preserve"> PAGEREF _Toc33179095 \h </w:instrText>
+              <w:instrText xml:space="preserve"> PAGEREF _Toc44428806 \h </w:instrText>
             </w:r>
             <w:r>
               <w:rPr>
@@ -2446,12 +2448,12 @@
         </w:numPr>
         <w:jc w:val="both"/>
       </w:pPr>
-      <w:bookmarkStart w:id="0" w:name="_Toc33179070"/>
+      <w:bookmarkStart w:id="1" w:name="_Toc44428781"/>
       <w:r>
         <w:lastRenderedPageBreak/>
         <w:t>Summary</w:t>
       </w:r>
-      <w:bookmarkEnd w:id="0"/>
+      <w:bookmarkEnd w:id="1"/>
     </w:p>
     <w:p>
       <w:pPr>
@@ -2602,7 +2604,7 @@
           <w:b/>
         </w:rPr>
       </w:pPr>
-      <w:bookmarkStart w:id="1" w:name="_Toc33179071"/>
+      <w:bookmarkStart w:id="2" w:name="_Toc44428782"/>
       <w:r>
         <w:rPr>
           <w:b/>
@@ -2610,7 +2612,7 @@
         <w:lastRenderedPageBreak/>
         <w:t>Component Overview</w:t>
       </w:r>
-      <w:bookmarkEnd w:id="1"/>
+      <w:bookmarkEnd w:id="2"/>
     </w:p>
     <w:p>
       <w:pPr>
@@ -2625,14 +2627,14 @@
           <w:color w:val="7B7B7B"/>
         </w:rPr>
       </w:pPr>
-      <w:bookmarkStart w:id="2" w:name="_Toc33179072"/>
+      <w:bookmarkStart w:id="3" w:name="_Toc44428783"/>
       <w:r>
         <w:rPr>
           <w:color w:val="7B7B7B"/>
         </w:rPr>
         <w:t>Functional Overview</w:t>
       </w:r>
-      <w:bookmarkEnd w:id="2"/>
+      <w:bookmarkEnd w:id="3"/>
     </w:p>
     <w:p>
       <w:pPr>
@@ -3717,14 +3719,14 @@
           <w:color w:val="7B7B7B"/>
         </w:rPr>
       </w:pPr>
-      <w:bookmarkStart w:id="3" w:name="_Toc33179073"/>
+      <w:bookmarkStart w:id="4" w:name="_Toc44428784"/>
       <w:r>
         <w:rPr>
           <w:color w:val="7B7B7B"/>
         </w:rPr>
         <w:t>Use Cases</w:t>
       </w:r>
-      <w:bookmarkEnd w:id="3"/>
+      <w:bookmarkEnd w:id="4"/>
     </w:p>
     <w:p>
       <w:pPr>
@@ -5817,7 +5819,21 @@
               <w:rPr>
                 <w:i/>
               </w:rPr>
-              <w:t xml:space="preserve"> "ExportPriosNewsLetterSubscribers" by passing file name, folder name and CustomObject Type name as parameters for job step.</w:t>
+              <w:t xml:space="preserve"> "ExportPriosNewsLetterSubscribers" by passing file name, folder name and </w:t>
+            </w:r>
+            <w:proofErr w:type="spellStart"/>
+            <w:r>
+              <w:rPr>
+                <w:i/>
+              </w:rPr>
+              <w:t>CustomObject</w:t>
+            </w:r>
+            <w:proofErr w:type="spellEnd"/>
+            <w:r>
+              <w:rPr>
+                <w:i/>
+              </w:rPr>
+              <w:t xml:space="preserve"> Type name as parameters for job step.</w:t>
             </w:r>
             <w:r>
               <w:rPr>
@@ -5829,7 +5845,21 @@
               <w:rPr>
                 <w:i/>
               </w:rPr>
-              <w:t>Job is executed with status "OK" and an xml file is created in the given folder in IMPEX directory with the instances of given CustomObjectType.</w:t>
+              <w:t xml:space="preserve">Job is executed with status "OK" and an xml file is created in the given folder in IMPEX directory with the instances of given </w:t>
+            </w:r>
+            <w:proofErr w:type="spellStart"/>
+            <w:r>
+              <w:rPr>
+                <w:i/>
+              </w:rPr>
+              <w:t>CustomObjectType</w:t>
+            </w:r>
+            <w:proofErr w:type="spellEnd"/>
+            <w:r>
+              <w:rPr>
+                <w:i/>
+              </w:rPr>
+              <w:t>.</w:t>
             </w:r>
           </w:p>
         </w:tc>
@@ -5969,14 +5999,22 @@
               <w:rPr>
                 <w:i/>
               </w:rPr>
-              <w:t>least one instance in the database.</w:t>
-            </w:r>
+              <w:t>least one instance in the database</w:t>
+            </w:r>
+            <w:proofErr w:type="gramStart"/>
             <w:r>
               <w:rPr>
                 <w:i/>
               </w:rPr>
               <w:t>.</w:t>
             </w:r>
+            <w:r>
+              <w:rPr>
+                <w:i/>
+              </w:rPr>
+              <w:t>.</w:t>
+            </w:r>
+            <w:proofErr w:type="gramEnd"/>
           </w:p>
         </w:tc>
       </w:tr>
@@ -6029,7 +6067,21 @@
               <w:rPr>
                 <w:i/>
               </w:rPr>
-              <w:t>Job should be executed with status "OK" and an xml file should be created in the given folder in IMPEX directory with the instances of given CustomObjectType.</w:t>
+              <w:t xml:space="preserve">Job should be executed with status "OK" and an xml file should be created in the given folder in IMPEX directory with the instances of given </w:t>
+            </w:r>
+            <w:proofErr w:type="spellStart"/>
+            <w:r>
+              <w:rPr>
+                <w:i/>
+              </w:rPr>
+              <w:t>CustomObjectType</w:t>
+            </w:r>
+            <w:proofErr w:type="spellEnd"/>
+            <w:r>
+              <w:rPr>
+                <w:i/>
+              </w:rPr>
+              <w:t>.</w:t>
             </w:r>
           </w:p>
         </w:tc>
@@ -6273,7 +6325,21 @@
               <w:rPr>
                 <w:i/>
               </w:rPr>
-              <w:t xml:space="preserve"> "ExportPriosNewsLetterSubscribers" by passing file name, folder name and CustomObject Type name as parameters for job step.</w:t>
+              <w:t xml:space="preserve"> "ExportPriosNewsLetterSubscribers" by passing file name, folder name and </w:t>
+            </w:r>
+            <w:proofErr w:type="spellStart"/>
+            <w:r>
+              <w:rPr>
+                <w:i/>
+              </w:rPr>
+              <w:t>CustomObject</w:t>
+            </w:r>
+            <w:proofErr w:type="spellEnd"/>
+            <w:r>
+              <w:rPr>
+                <w:i/>
+              </w:rPr>
+              <w:t xml:space="preserve"> Type name as parameters for job step.</w:t>
             </w:r>
             <w:r>
               <w:rPr>
@@ -6285,7 +6351,21 @@
               <w:rPr>
                 <w:i/>
               </w:rPr>
-              <w:t>Job is executed with status "OK" and an xml file is created in the given folder in IMPEX directory with the instances of given CustomObjectType.</w:t>
+              <w:t xml:space="preserve">Job is executed with status "OK" and an xml file is created in the given folder in IMPEX directory with the instances of given </w:t>
+            </w:r>
+            <w:proofErr w:type="spellStart"/>
+            <w:r>
+              <w:rPr>
+                <w:i/>
+              </w:rPr>
+              <w:t>CustomObjectType</w:t>
+            </w:r>
+            <w:proofErr w:type="spellEnd"/>
+            <w:r>
+              <w:rPr>
+                <w:i/>
+              </w:rPr>
+              <w:t>.</w:t>
             </w:r>
           </w:p>
         </w:tc>
@@ -6349,8 +6429,8 @@
         </w:rPr>
       </w:pPr>
     </w:p>
-    <w:bookmarkStart w:id="4" w:name="_MON_1643455432"/>
-    <w:bookmarkEnd w:id="4"/>
+    <w:bookmarkStart w:id="5" w:name="_MON_1643455432"/>
+    <w:bookmarkEnd w:id="5"/>
     <w:p>
       <w:pPr>
         <w:jc w:val="center"/>
@@ -6385,7 +6465,7 @@
           <v:shape id="_x0000_i1025" type="#_x0000_t75" style="width:76.4pt;height:49.45pt" o:ole="">
             <v:imagedata r:id="rId19" o:title=""/>
           </v:shape>
-          <o:OLEObject Type="Embed" ProgID="Excel.Sheet.12" ShapeID="_x0000_i1025" DrawAspect="Icon" ObjectID="_1654604583" r:id="rId20"/>
+          <o:OLEObject Type="Embed" ProgID="Excel.Sheet.12" ShapeID="_x0000_i1025" DrawAspect="Icon" ObjectID="_1655041535" r:id="rId20"/>
         </w:object>
       </w:r>
     </w:p>
@@ -6413,7 +6493,7 @@
           <w:color w:val="7B7B7B"/>
         </w:rPr>
       </w:pPr>
-      <w:bookmarkStart w:id="5" w:name="_Toc33179074"/>
+      <w:bookmarkStart w:id="6" w:name="_Toc44428785"/>
       <w:r>
         <w:rPr>
           <w:color w:val="7B7B7B"/>
@@ -6421,7 +6501,7 @@
         <w:lastRenderedPageBreak/>
         <w:t>Limitations, Constraints</w:t>
       </w:r>
-      <w:bookmarkEnd w:id="5"/>
+      <w:bookmarkEnd w:id="6"/>
     </w:p>
     <w:p>
       <w:pPr>
@@ -6485,14 +6565,14 @@
           <w:color w:val="7B7B7B"/>
         </w:rPr>
       </w:pPr>
-      <w:bookmarkStart w:id="6" w:name="_Toc33179075"/>
+      <w:bookmarkStart w:id="7" w:name="_Toc44428786"/>
       <w:r>
         <w:rPr>
           <w:color w:val="7B7B7B"/>
         </w:rPr>
         <w:t>Compatibility</w:t>
       </w:r>
-      <w:bookmarkEnd w:id="6"/>
+      <w:bookmarkEnd w:id="7"/>
     </w:p>
     <w:p>
       <w:pPr>
@@ -6526,7 +6606,7 @@
           <w:szCs w:val="20"/>
         </w:rPr>
       </w:pPr>
-      <w:bookmarkStart w:id="7" w:name="_Toc33179076"/>
+      <w:bookmarkStart w:id="8" w:name="_Toc44428787"/>
       <w:r>
         <w:rPr>
           <w:b w:val="0"/>
@@ -6534,7 +6614,27 @@
           <w:sz w:val="20"/>
           <w:szCs w:val="20"/>
         </w:rPr>
-        <w:t xml:space="preserve">Cartridge developed in SiteGenesis </w:t>
+        <w:t xml:space="preserve">Cartridge developed in </w:t>
+      </w:r>
+      <w:proofErr w:type="spellStart"/>
+      <w:r>
+        <w:rPr>
+          <w:b w:val="0"/>
+          <w:i/>
+          <w:sz w:val="20"/>
+          <w:szCs w:val="20"/>
+        </w:rPr>
+        <w:t>SiteGenesis</w:t>
+      </w:r>
+      <w:proofErr w:type="spellEnd"/>
+      <w:r>
+        <w:rPr>
+          <w:b w:val="0"/>
+          <w:i/>
+          <w:sz w:val="20"/>
+          <w:szCs w:val="20"/>
+        </w:rPr>
+        <w:t xml:space="preserve"> </w:t>
       </w:r>
       <w:hyperlink r:id="rId21" w:history="1">
         <w:r>
@@ -6584,7 +6684,7 @@
           </w:rPr>
           <w:t>v4.4.1</w:t>
         </w:r>
-        <w:bookmarkEnd w:id="7"/>
+        <w:bookmarkEnd w:id="8"/>
       </w:hyperlink>
       <w:r>
         <w:rPr>
@@ -6656,10 +6756,30 @@
         <w:rPr>
           <w:i/>
         </w:rPr>
-        <w:t>Supported Locales : en_US</w:t>
-      </w:r>
-      <w:bookmarkStart w:id="8" w:name="_GoBack"/>
-      <w:bookmarkEnd w:id="8"/>
+        <w:t xml:space="preserve">Supported </w:t>
+      </w:r>
+      <w:proofErr w:type="gramStart"/>
+      <w:r>
+        <w:rPr>
+          <w:i/>
+        </w:rPr>
+        <w:t>Locales :</w:t>
+      </w:r>
+      <w:proofErr w:type="gramEnd"/>
+      <w:r>
+        <w:rPr>
+          <w:i/>
+        </w:rPr>
+        <w:t xml:space="preserve"> </w:t>
+      </w:r>
+      <w:proofErr w:type="spellStart"/>
+      <w:r>
+        <w:rPr>
+          <w:i/>
+        </w:rPr>
+        <w:t>en_US</w:t>
+      </w:r>
+      <w:proofErr w:type="spellEnd"/>
     </w:p>
     <w:p/>
     <w:p>
@@ -6670,7 +6790,7 @@
           <w:color w:val="7B7B7B"/>
         </w:rPr>
       </w:pPr>
-      <w:bookmarkStart w:id="9" w:name="_Toc33179077"/>
+      <w:bookmarkStart w:id="9" w:name="_Toc44428788"/>
       <w:r>
         <w:rPr>
           <w:color w:val="7B7B7B"/>
@@ -6713,7 +6833,7 @@
         </w:numPr>
         <w:jc w:val="both"/>
       </w:pPr>
-      <w:bookmarkStart w:id="10" w:name="_Toc33179078"/>
+      <w:bookmarkStart w:id="10" w:name="_Toc44428789"/>
       <w:r>
         <w:lastRenderedPageBreak/>
         <w:t>Implementation Guide</w:t>
@@ -6733,7 +6853,7 @@
           <w:color w:val="7B7B7B"/>
         </w:rPr>
       </w:pPr>
-      <w:bookmarkStart w:id="11" w:name="_Toc33179079"/>
+      <w:bookmarkStart w:id="11" w:name="_Toc44428790"/>
       <w:r>
         <w:rPr>
           <w:color w:val="7B7B7B"/>
@@ -6760,7 +6880,23 @@
           <w:i/>
           <w:iCs/>
         </w:rPr>
-        <w:t>This integration provides a cartridge int_aspiresystems.</w:t>
+        <w:t xml:space="preserve">This integration provides a cartridge </w:t>
+      </w:r>
+      <w:proofErr w:type="spellStart"/>
+      <w:r>
+        <w:rPr>
+          <w:i/>
+          <w:iCs/>
+        </w:rPr>
+        <w:t>int_aspiresystems</w:t>
+      </w:r>
+      <w:proofErr w:type="spellEnd"/>
+      <w:r>
+        <w:rPr>
+          <w:i/>
+          <w:iCs/>
+        </w:rPr>
+        <w:t>.</w:t>
       </w:r>
       <w:r>
         <w:rPr>
@@ -6854,7 +6990,21 @@
         <w:rPr>
           <w:i/>
         </w:rPr>
-        <w:t xml:space="preserve">Add the int_aspiresystems cartridge in your </w:t>
+        <w:t xml:space="preserve">Add the </w:t>
+      </w:r>
+      <w:proofErr w:type="spellStart"/>
+      <w:r>
+        <w:rPr>
+          <w:i/>
+        </w:rPr>
+        <w:t>int_aspiresystems</w:t>
+      </w:r>
+      <w:proofErr w:type="spellEnd"/>
+      <w:r>
+        <w:rPr>
+          <w:i/>
+        </w:rPr>
+        <w:t xml:space="preserve"> cartridge in your </w:t>
       </w:r>
       <w:r>
         <w:rPr>
@@ -6962,7 +7112,29 @@
           <w:color w:val="auto"/>
           <w:lang w:eastAsia="en-IN"/>
         </w:rPr>
-        <w:t xml:space="preserve">orkspace, and browse to the int_aspiresystems </w:t>
+        <w:t xml:space="preserve">orkspace, and browse to the </w:t>
+      </w:r>
+      <w:proofErr w:type="spellStart"/>
+      <w:r>
+        <w:rPr>
+          <w:rFonts w:ascii="Calibri" w:eastAsia="Calibri" w:hAnsi="Calibri" w:cs="Calibri"/>
+          <w:i/>
+          <w:iCs/>
+          <w:color w:val="auto"/>
+          <w:lang w:eastAsia="en-IN"/>
+        </w:rPr>
+        <w:t>int_aspiresystems</w:t>
+      </w:r>
+      <w:proofErr w:type="spellEnd"/>
+      <w:r>
+        <w:rPr>
+          <w:rFonts w:ascii="Calibri" w:eastAsia="Calibri" w:hAnsi="Calibri" w:cs="Calibri"/>
+          <w:i/>
+          <w:iCs/>
+          <w:color w:val="auto"/>
+          <w:lang w:eastAsia="en-IN"/>
+        </w:rPr>
+        <w:t xml:space="preserve"> </w:t>
       </w:r>
       <w:r>
         <w:rPr>
@@ -7154,6 +7326,7 @@
         </w:rPr>
         <w:t xml:space="preserve">add </w:t>
       </w:r>
+      <w:proofErr w:type="spellStart"/>
       <w:r>
         <w:rPr>
           <w:rFonts w:ascii="Calibri" w:eastAsia="Calibri" w:hAnsi="Calibri" w:cs="Calibri"/>
@@ -7172,7 +7345,18 @@
           <w:color w:val="auto"/>
           <w:lang w:eastAsia="en-IN"/>
         </w:rPr>
-        <w:t xml:space="preserve">_aspiresystems </w:t>
+        <w:t>_aspiresystems</w:t>
+      </w:r>
+      <w:proofErr w:type="spellEnd"/>
+      <w:r>
+        <w:rPr>
+          <w:rFonts w:ascii="Calibri" w:eastAsia="Calibri" w:hAnsi="Calibri" w:cs="Calibri"/>
+          <w:i/>
+          <w:iCs/>
+          <w:color w:val="auto"/>
+          <w:lang w:eastAsia="en-IN"/>
+        </w:rPr>
+        <w:t xml:space="preserve"> </w:t>
       </w:r>
       <w:r>
         <w:rPr>
@@ -7288,7 +7472,29 @@
           <w:color w:val="auto"/>
           <w:lang w:eastAsia="en-IN"/>
         </w:rPr>
-        <w:t>Confirm that int_aspiresystems is listed in the “Effective Cartridge Path”</w:t>
+        <w:t xml:space="preserve">Confirm that </w:t>
+      </w:r>
+      <w:proofErr w:type="spellStart"/>
+      <w:r>
+        <w:rPr>
+          <w:rFonts w:ascii="Calibri" w:eastAsia="Calibri" w:hAnsi="Calibri" w:cs="Calibri"/>
+          <w:i/>
+          <w:iCs/>
+          <w:color w:val="auto"/>
+          <w:lang w:eastAsia="en-IN"/>
+        </w:rPr>
+        <w:t>int_aspiresystems</w:t>
+      </w:r>
+      <w:proofErr w:type="spellEnd"/>
+      <w:r>
+        <w:rPr>
+          <w:rFonts w:ascii="Calibri" w:eastAsia="Calibri" w:hAnsi="Calibri" w:cs="Calibri"/>
+          <w:i/>
+          <w:iCs/>
+          <w:color w:val="auto"/>
+          <w:lang w:eastAsia="en-IN"/>
+        </w:rPr>
+        <w:t xml:space="preserve"> is listed in the “Effective Cartridge Path”</w:t>
       </w:r>
     </w:p>
     <w:p>
@@ -7469,6 +7675,7 @@
         </w:rPr>
         <w:t xml:space="preserve"> </w:t>
       </w:r>
+      <w:proofErr w:type="spellStart"/>
       <w:r>
         <w:rPr>
           <w:rFonts w:ascii="Calibri" w:eastAsia="Calibri" w:hAnsi="Calibri" w:cs="Calibri"/>
@@ -7477,7 +7684,18 @@
           <w:color w:val="auto"/>
           <w:lang w:eastAsia="en-IN"/>
         </w:rPr>
-        <w:t xml:space="preserve">int_aspiresystems </w:t>
+        <w:t>int_aspiresystems</w:t>
+      </w:r>
+      <w:proofErr w:type="spellEnd"/>
+      <w:r>
+        <w:rPr>
+          <w:rFonts w:ascii="Calibri" w:eastAsia="Calibri" w:hAnsi="Calibri" w:cs="Calibri"/>
+          <w:i/>
+          <w:iCs/>
+          <w:color w:val="auto"/>
+          <w:lang w:eastAsia="en-IN"/>
+        </w:rPr>
+        <w:t xml:space="preserve"> </w:t>
       </w:r>
       <w:r>
         <w:rPr>
@@ -7563,7 +7781,29 @@
           <w:color w:val="auto"/>
           <w:lang w:eastAsia="en-IN"/>
         </w:rPr>
-        <w:t>Confirm that int_aspiresystems is listed in the “Effective Cartridge Path”</w:t>
+        <w:t xml:space="preserve">Confirm that </w:t>
+      </w:r>
+      <w:proofErr w:type="spellStart"/>
+      <w:r>
+        <w:rPr>
+          <w:rFonts w:ascii="Calibri" w:eastAsia="Calibri" w:hAnsi="Calibri" w:cs="Calibri"/>
+          <w:i/>
+          <w:iCs/>
+          <w:color w:val="auto"/>
+          <w:lang w:eastAsia="en-IN"/>
+        </w:rPr>
+        <w:t>int_aspiresystems</w:t>
+      </w:r>
+      <w:proofErr w:type="spellEnd"/>
+      <w:r>
+        <w:rPr>
+          <w:rFonts w:ascii="Calibri" w:eastAsia="Calibri" w:hAnsi="Calibri" w:cs="Calibri"/>
+          <w:i/>
+          <w:iCs/>
+          <w:color w:val="auto"/>
+          <w:lang w:eastAsia="en-IN"/>
+        </w:rPr>
+        <w:t xml:space="preserve"> is listed in the “Effective Cartridge Path”</w:t>
       </w:r>
     </w:p>
     <w:p>
@@ -7694,6 +7934,7 @@
         </w:rPr>
         <w:t xml:space="preserve">Under Custom Log Filters, enter </w:t>
       </w:r>
+      <w:proofErr w:type="spellStart"/>
       <w:r>
         <w:rPr>
           <w:rFonts w:ascii="Calibri" w:eastAsia="Calibri" w:hAnsi="Calibri" w:cs="Calibri"/>
@@ -7704,7 +7945,20 @@
           <w:color w:val="auto"/>
           <w:lang w:eastAsia="en-IN"/>
         </w:rPr>
-        <w:t xml:space="preserve">prios </w:t>
+        <w:t>prios</w:t>
+      </w:r>
+      <w:proofErr w:type="spellEnd"/>
+      <w:r>
+        <w:rPr>
+          <w:rFonts w:ascii="Calibri" w:eastAsia="Calibri" w:hAnsi="Calibri" w:cs="Calibri"/>
+          <w:b/>
+          <w:bCs/>
+          <w:i/>
+          <w:iCs/>
+          <w:color w:val="auto"/>
+          <w:lang w:eastAsia="en-IN"/>
+        </w:rPr>
+        <w:t xml:space="preserve"> </w:t>
       </w:r>
       <w:r>
         <w:rPr>
@@ -7941,452 +8195,31 @@
     </w:p>
     <w:p>
       <w:pPr>
-        <w:ind w:firstLine="360"/>
-        <w:jc w:val="both"/>
-        <w:rPr>
-          <w:i/>
-          <w:iCs/>
-        </w:rPr>
-      </w:pPr>
-      <w:r>
-        <w:rPr>
-          <w:i/>
-          <w:iCs/>
-        </w:rPr>
-        <w:t xml:space="preserve">Importing </w:t>
-      </w:r>
-      <w:r>
-        <w:rPr>
-          <w:i/>
-          <w:iCs/>
-        </w:rPr>
-        <w:t xml:space="preserve">Custom </w:t>
-      </w:r>
-      <w:r>
-        <w:rPr>
-          <w:i/>
-          <w:iCs/>
-        </w:rPr>
-        <w:t>Object:</w:t>
-      </w:r>
-      <w:r>
-        <w:rPr>
-          <w:i/>
-          <w:iCs/>
-        </w:rPr>
-        <w:t xml:space="preserve"> PriosNewsLetterSubscription</w:t>
-      </w:r>
-    </w:p>
-    <w:p>
-      <w:pPr>
-        <w:jc w:val="both"/>
-        <w:rPr>
-          <w:i/>
-          <w:iCs/>
-        </w:rPr>
-      </w:pPr>
-    </w:p>
-    <w:p>
-      <w:pPr>
-        <w:pStyle w:val="body"/>
-        <w:numPr>
-          <w:ilvl w:val="0"/>
-          <w:numId w:val="4"/>
-        </w:numPr>
-        <w:ind w:left="851" w:hanging="284"/>
-        <w:jc w:val="both"/>
-        <w:rPr>
-          <w:rFonts w:ascii="Calibri" w:eastAsia="Calibri" w:hAnsi="Calibri" w:cs="Calibri"/>
-          <w:i/>
-          <w:iCs/>
-          <w:color w:val="auto"/>
-          <w:lang w:eastAsia="en-IN"/>
-        </w:rPr>
-      </w:pPr>
-      <w:r>
-        <w:rPr>
-          <w:rFonts w:ascii="Calibri" w:eastAsia="Calibri" w:hAnsi="Calibri" w:cs="Calibri"/>
-          <w:i/>
-          <w:iCs/>
-          <w:color w:val="auto"/>
-          <w:lang w:eastAsia="en-IN"/>
-        </w:rPr>
-        <w:t>Log in to Business Manager</w:t>
-      </w:r>
-    </w:p>
-    <w:p>
-      <w:pPr>
-        <w:pStyle w:val="body"/>
-        <w:numPr>
-          <w:ilvl w:val="0"/>
-          <w:numId w:val="4"/>
-        </w:numPr>
-        <w:ind w:left="851" w:hanging="284"/>
-        <w:jc w:val="both"/>
-        <w:rPr>
-          <w:rFonts w:ascii="Calibri" w:eastAsia="Calibri" w:hAnsi="Calibri" w:cs="Calibri"/>
-          <w:i/>
-          <w:iCs/>
-          <w:color w:val="auto"/>
-          <w:lang w:eastAsia="en-IN"/>
-        </w:rPr>
-      </w:pPr>
-      <w:r>
-        <w:rPr>
-          <w:rFonts w:ascii="Calibri" w:eastAsia="Calibri" w:hAnsi="Calibri" w:cs="Calibri"/>
-          <w:i/>
-          <w:iCs/>
-          <w:color w:val="auto"/>
-          <w:lang w:eastAsia="en-IN"/>
-        </w:rPr>
-        <w:t>Browse to Administration &gt; Site Development &gt; Import &amp; E</w:t>
-      </w:r>
-      <w:r>
-        <w:rPr>
-          <w:rFonts w:ascii="Calibri" w:eastAsia="Calibri" w:hAnsi="Calibri" w:cs="Calibri"/>
-          <w:i/>
-          <w:iCs/>
-          <w:color w:val="auto"/>
-          <w:lang w:eastAsia="en-IN"/>
-        </w:rPr>
-        <w:t>xport</w:t>
-      </w:r>
-    </w:p>
-    <w:p>
-      <w:pPr>
-        <w:pStyle w:val="body"/>
-        <w:numPr>
-          <w:ilvl w:val="0"/>
-          <w:numId w:val="4"/>
-        </w:numPr>
-        <w:ind w:left="851" w:hanging="284"/>
-        <w:jc w:val="both"/>
-        <w:rPr>
-          <w:rFonts w:ascii="Calibri" w:eastAsia="Calibri" w:hAnsi="Calibri" w:cs="Calibri"/>
-          <w:i/>
-          <w:iCs/>
-          <w:color w:val="auto"/>
-          <w:lang w:eastAsia="en-IN"/>
-        </w:rPr>
-      </w:pPr>
-      <w:r>
-        <w:rPr>
-          <w:rFonts w:ascii="Calibri" w:eastAsia="Calibri" w:hAnsi="Calibri" w:cs="Calibri"/>
-          <w:i/>
-          <w:iCs/>
-          <w:color w:val="auto"/>
-          <w:lang w:eastAsia="en-IN"/>
-        </w:rPr>
-        <w:t>Select Upload under Import &amp; Export Files section</w:t>
-      </w:r>
-    </w:p>
-    <w:p>
-      <w:pPr>
-        <w:pStyle w:val="body"/>
-        <w:numPr>
-          <w:ilvl w:val="0"/>
-          <w:numId w:val="4"/>
-        </w:numPr>
-        <w:ind w:left="851" w:hanging="284"/>
-        <w:jc w:val="both"/>
-        <w:rPr>
-          <w:rFonts w:ascii="Calibri" w:eastAsia="Calibri" w:hAnsi="Calibri" w:cs="Calibri"/>
-          <w:i/>
-          <w:iCs/>
-          <w:color w:val="auto"/>
-          <w:lang w:eastAsia="en-IN"/>
-        </w:rPr>
-      </w:pPr>
-      <w:r>
-        <w:rPr>
-          <w:rFonts w:ascii="Calibri" w:eastAsia="Calibri" w:hAnsi="Calibri" w:cs="Calibri"/>
-          <w:i/>
-          <w:iCs/>
-          <w:color w:val="auto"/>
-          <w:lang w:eastAsia="en-IN"/>
-        </w:rPr>
-        <w:t xml:space="preserve">Select Choose File under Upload Import Files section, browse to </w:t>
-      </w:r>
-      <w:r>
-        <w:rPr>
-          <w:rFonts w:ascii="Calibri" w:eastAsia="Calibri" w:hAnsi="Calibri" w:cs="Calibri"/>
-          <w:i/>
-          <w:iCs/>
-          <w:color w:val="auto"/>
-          <w:lang w:eastAsia="en-IN"/>
-        </w:rPr>
-        <w:t>priosnewsletter_co_meta.zip</w:t>
-      </w:r>
-      <w:r>
-        <w:rPr>
-          <w:rFonts w:ascii="Calibri" w:eastAsia="Calibri" w:hAnsi="Calibri" w:cs="Calibri"/>
-          <w:i/>
-          <w:iCs/>
-          <w:color w:val="auto"/>
-          <w:lang w:eastAsia="en-IN"/>
-        </w:rPr>
-        <w:t xml:space="preserve"> file </w:t>
-      </w:r>
-      <w:r>
-        <w:rPr>
-          <w:rFonts w:ascii="Calibri" w:eastAsia="Calibri" w:hAnsi="Calibri" w:cs="Calibri"/>
-          <w:i/>
-          <w:iCs/>
-          <w:color w:val="auto"/>
-          <w:lang w:eastAsia="en-IN"/>
-        </w:rPr>
-        <w:t xml:space="preserve">under metadata folder available in the repository </w:t>
-      </w:r>
-      <w:r>
-        <w:rPr>
-          <w:rFonts w:ascii="Calibri" w:eastAsia="Calibri" w:hAnsi="Calibri" w:cs="Calibri"/>
-          <w:i/>
-          <w:iCs/>
-          <w:color w:val="auto"/>
-          <w:lang w:eastAsia="en-IN"/>
-        </w:rPr>
-        <w:t xml:space="preserve">and </w:t>
-      </w:r>
-      <w:r>
-        <w:rPr>
-          <w:rFonts w:ascii="Calibri" w:eastAsia="Calibri" w:hAnsi="Calibri" w:cs="Calibri"/>
-          <w:i/>
-          <w:iCs/>
-          <w:color w:val="auto"/>
-          <w:lang w:eastAsia="en-IN"/>
-        </w:rPr>
-        <w:t>click on Upload button</w:t>
-      </w:r>
-    </w:p>
-    <w:p>
-      <w:pPr>
-        <w:pStyle w:val="body"/>
-        <w:numPr>
-          <w:ilvl w:val="0"/>
-          <w:numId w:val="4"/>
-        </w:numPr>
-        <w:ind w:left="851" w:hanging="284"/>
-        <w:jc w:val="both"/>
-        <w:rPr>
-          <w:i/>
-          <w:iCs/>
-          <w:color w:val="auto"/>
-          <w:lang w:eastAsia="en-IN"/>
-        </w:rPr>
-      </w:pPr>
-      <w:r>
-        <w:rPr>
-          <w:rFonts w:ascii="Calibri" w:eastAsia="Calibri" w:hAnsi="Calibri" w:cs="Calibri"/>
-          <w:i/>
-          <w:iCs/>
-          <w:color w:val="auto"/>
-          <w:lang w:eastAsia="en-IN"/>
-        </w:rPr>
-        <w:t>Check if the file is listed under Manage Import Files section</w:t>
-      </w:r>
-    </w:p>
-    <w:p>
-      <w:pPr>
-        <w:pStyle w:val="body"/>
-        <w:numPr>
-          <w:ilvl w:val="0"/>
-          <w:numId w:val="4"/>
-        </w:numPr>
-        <w:ind w:left="851" w:hanging="284"/>
-        <w:jc w:val="both"/>
-        <w:rPr>
-          <w:i/>
-          <w:iCs/>
-          <w:color w:val="auto"/>
-          <w:lang w:eastAsia="en-IN"/>
-        </w:rPr>
-      </w:pPr>
-      <w:r>
-        <w:rPr>
-          <w:rFonts w:ascii="Calibri" w:eastAsia="Calibri" w:hAnsi="Calibri" w:cs="Calibri"/>
-          <w:i/>
-          <w:iCs/>
-          <w:color w:val="auto"/>
-          <w:lang w:eastAsia="en-IN"/>
-        </w:rPr>
-        <w:t xml:space="preserve">Navigate back to Import &amp; Export and </w:t>
-      </w:r>
-      <w:r>
-        <w:rPr>
-          <w:rFonts w:ascii="Calibri" w:eastAsia="Calibri" w:hAnsi="Calibri" w:cs="Calibri"/>
-          <w:i/>
-          <w:iCs/>
-          <w:color w:val="auto"/>
-          <w:lang w:eastAsia="en-IN"/>
-        </w:rPr>
-        <w:t>select</w:t>
-      </w:r>
-      <w:r>
-        <w:rPr>
-          <w:rFonts w:ascii="Calibri" w:eastAsia="Calibri" w:hAnsi="Calibri" w:cs="Calibri"/>
-          <w:i/>
-          <w:iCs/>
-          <w:color w:val="auto"/>
-          <w:lang w:eastAsia="en-IN"/>
-        </w:rPr>
-        <w:t xml:space="preserve"> Import under Meta Data section</w:t>
-      </w:r>
-    </w:p>
-    <w:p>
-      <w:pPr>
-        <w:pStyle w:val="body"/>
-        <w:numPr>
-          <w:ilvl w:val="0"/>
-          <w:numId w:val="4"/>
-        </w:numPr>
-        <w:ind w:left="851" w:hanging="284"/>
-        <w:jc w:val="both"/>
-        <w:rPr>
-          <w:rFonts w:ascii="Calibri" w:eastAsia="Calibri" w:hAnsi="Calibri" w:cs="Calibri"/>
-          <w:i/>
-          <w:iCs/>
-          <w:color w:val="auto"/>
-          <w:lang w:eastAsia="en-IN"/>
-        </w:rPr>
-      </w:pPr>
-      <w:r>
-        <w:rPr>
-          <w:rFonts w:ascii="Calibri" w:eastAsia="Calibri" w:hAnsi="Calibri" w:cs="Calibri"/>
-          <w:i/>
-          <w:iCs/>
-          <w:color w:val="auto"/>
-          <w:lang w:eastAsia="en-IN"/>
-        </w:rPr>
-        <w:t>Select priosnewsletter_co_meta.xml in the given list and click Next</w:t>
-      </w:r>
-    </w:p>
-    <w:p>
-      <w:pPr>
-        <w:pStyle w:val="body"/>
-        <w:numPr>
-          <w:ilvl w:val="0"/>
-          <w:numId w:val="4"/>
-        </w:numPr>
-        <w:ind w:left="851" w:hanging="284"/>
-        <w:jc w:val="both"/>
-        <w:rPr>
-          <w:i/>
-          <w:iCs/>
-          <w:color w:val="auto"/>
-          <w:lang w:eastAsia="en-IN"/>
-        </w:rPr>
-      </w:pPr>
-      <w:r>
-        <w:rPr>
-          <w:rFonts w:ascii="Calibri" w:eastAsia="Calibri" w:hAnsi="Calibri" w:cs="Calibri"/>
-          <w:i/>
-          <w:iCs/>
-          <w:color w:val="auto"/>
-          <w:lang w:eastAsia="en-IN"/>
-        </w:rPr>
-        <w:t>In the next page, click on Import</w:t>
-      </w:r>
-    </w:p>
-    <w:p>
-      <w:pPr>
-        <w:pStyle w:val="body"/>
-        <w:numPr>
-          <w:ilvl w:val="0"/>
-          <w:numId w:val="4"/>
-        </w:numPr>
-        <w:ind w:left="851" w:hanging="284"/>
-        <w:jc w:val="both"/>
-        <w:rPr>
-          <w:i/>
-          <w:iCs/>
-          <w:color w:val="auto"/>
-          <w:lang w:eastAsia="en-IN"/>
-        </w:rPr>
-      </w:pPr>
-      <w:r>
-        <w:rPr>
-          <w:rFonts w:ascii="Calibri" w:eastAsia="Calibri" w:hAnsi="Calibri" w:cs="Calibri"/>
-          <w:i/>
-          <w:iCs/>
-          <w:color w:val="auto"/>
-          <w:lang w:eastAsia="en-IN"/>
-        </w:rPr>
-        <w:t>Under Status section, check if the file is imported successfully</w:t>
-      </w:r>
-    </w:p>
-    <w:p>
-      <w:pPr>
-        <w:pStyle w:val="body"/>
-        <w:numPr>
-          <w:ilvl w:val="0"/>
-          <w:numId w:val="4"/>
-        </w:numPr>
-        <w:ind w:left="851" w:hanging="284"/>
-        <w:jc w:val="both"/>
-        <w:rPr>
-          <w:rFonts w:ascii="Calibri" w:eastAsia="Calibri" w:hAnsi="Calibri" w:cs="Calibri"/>
-          <w:i/>
-          <w:iCs/>
-          <w:color w:val="auto"/>
-          <w:lang w:eastAsia="en-IN"/>
-        </w:rPr>
-      </w:pPr>
-      <w:r>
-        <w:rPr>
-          <w:rFonts w:ascii="Calibri" w:eastAsia="Calibri" w:hAnsi="Calibri" w:cs="Calibri"/>
-          <w:i/>
-          <w:iCs/>
-          <w:color w:val="auto"/>
-          <w:lang w:eastAsia="en-IN"/>
-        </w:rPr>
-        <w:t xml:space="preserve">Browse to Administration &gt; Site Development &gt; Custom Object Types and verify if the imported custom object </w:t>
-      </w:r>
-      <w:r>
-        <w:rPr>
-          <w:rFonts w:ascii="Calibri" w:eastAsia="Calibri" w:hAnsi="Calibri" w:cs="Calibri"/>
-          <w:i/>
-          <w:iCs/>
-          <w:color w:val="auto"/>
-          <w:lang w:eastAsia="en-IN"/>
-        </w:rPr>
-        <w:t xml:space="preserve">type </w:t>
-      </w:r>
-      <w:r>
-        <w:rPr>
-          <w:rFonts w:ascii="Calibri" w:eastAsia="Calibri" w:hAnsi="Calibri" w:cs="Calibri"/>
-          <w:i/>
-          <w:iCs/>
-          <w:color w:val="auto"/>
-          <w:lang w:eastAsia="en-IN"/>
-        </w:rPr>
-        <w:t xml:space="preserve">is listed in </w:t>
-      </w:r>
-      <w:r>
-        <w:rPr>
-          <w:rFonts w:ascii="Calibri" w:eastAsia="Calibri" w:hAnsi="Calibri" w:cs="Calibri"/>
-          <w:i/>
-          <w:iCs/>
-          <w:color w:val="auto"/>
-          <w:lang w:eastAsia="en-IN"/>
-        </w:rPr>
-        <w:t>Custom Object Type List</w:t>
-      </w:r>
-    </w:p>
-    <w:p>
-      <w:pPr>
-        <w:ind w:firstLine="360"/>
-        <w:jc w:val="both"/>
-        <w:rPr>
-          <w:i/>
-          <w:iCs/>
-        </w:rPr>
-      </w:pPr>
-      <w:r>
-        <w:rPr>
-          <w:i/>
-          <w:iCs/>
-        </w:rPr>
-        <w:lastRenderedPageBreak/>
+        <w:ind w:left="540"/>
+        <w:rPr>
+          <w:i/>
+          <w:iCs/>
+        </w:rPr>
+      </w:pPr>
+      <w:r>
+        <w:rPr>
+          <w:i/>
+          <w:iCs/>
+        </w:rPr>
+        <w:t>Importing Custom Object: PriosNewsLetterSubscription</w:t>
+      </w:r>
+      <w:r>
+        <w:rPr>
+          <w:i/>
+          <w:iCs/>
+        </w:rPr>
+        <w:t xml:space="preserve"> &amp; </w:t>
+      </w:r>
+      <w:r>
+        <w:rPr>
+          <w:i/>
+          <w:iCs/>
+        </w:rPr>
         <w:t>Importing Job Definition: ExportPriosNewsLetterSubscribers</w:t>
       </w:r>
     </w:p>
@@ -8509,7 +8342,18 @@
           <w:kern w:val="0"/>
           <w:lang w:eastAsia="en-IN"/>
         </w:rPr>
-        <w:t xml:space="preserve">priosNewsLetterJobDefinition.zip </w:t>
+        <w:t>P</w:t>
+      </w:r>
+      <w:r>
+        <w:rPr>
+          <w:rFonts w:ascii="Calibri" w:eastAsia="Calibri" w:hAnsi="Calibri" w:cs="Calibri"/>
+          <w:i/>
+          <w:iCs/>
+          <w:color w:val="auto"/>
+          <w:kern w:val="0"/>
+          <w:lang w:eastAsia="en-IN"/>
+        </w:rPr>
+        <w:t xml:space="preserve">riosNewsLetterJobDefinition.zip </w:t>
       </w:r>
       <w:r>
         <w:rPr>
@@ -8632,7 +8476,62 @@
           <w:kern w:val="0"/>
           <w:lang w:eastAsia="en-IN"/>
         </w:rPr>
-        <w:t>Check the status of the Import under Status section</w:t>
+        <w:t xml:space="preserve">Select </w:t>
+      </w:r>
+      <w:r>
+        <w:rPr>
+          <w:rFonts w:ascii="Calibri" w:eastAsia="Calibri" w:hAnsi="Calibri" w:cs="Calibri"/>
+          <w:i/>
+          <w:iCs/>
+          <w:color w:val="auto"/>
+          <w:kern w:val="0"/>
+          <w:lang w:eastAsia="en-IN"/>
+        </w:rPr>
+        <w:t>OK</w:t>
+      </w:r>
+      <w:r>
+        <w:rPr>
+          <w:rFonts w:ascii="Calibri" w:eastAsia="Calibri" w:hAnsi="Calibri" w:cs="Calibri"/>
+          <w:i/>
+          <w:iCs/>
+          <w:color w:val="auto"/>
+          <w:kern w:val="0"/>
+          <w:lang w:eastAsia="en-IN"/>
+        </w:rPr>
+        <w:t xml:space="preserve"> on the prompt “Are you sure you want to import </w:t>
+      </w:r>
+      <w:r>
+        <w:rPr>
+          <w:rFonts w:ascii="Calibri" w:eastAsia="Calibri" w:hAnsi="Calibri" w:cs="Calibri"/>
+          <w:i/>
+          <w:iCs/>
+          <w:color w:val="auto"/>
+          <w:kern w:val="0"/>
+          <w:lang w:eastAsia="en-IN"/>
+        </w:rPr>
+        <w:t>the selected archive</w:t>
+      </w:r>
+      <w:r>
+        <w:rPr>
+          <w:rFonts w:ascii="Calibri" w:eastAsia="Calibri" w:hAnsi="Calibri" w:cs="Calibri"/>
+          <w:i/>
+          <w:iCs/>
+          <w:color w:val="auto"/>
+          <w:kern w:val="0"/>
+          <w:lang w:eastAsia="en-IN"/>
+        </w:rPr>
+        <w:t>?</w:t>
+      </w:r>
+      <w:r>
+        <w:rPr>
+          <w:rFonts w:ascii="Calibri" w:eastAsia="Calibri" w:hAnsi="Calibri" w:cs="Calibri"/>
+          <w:i/>
+          <w:iCs/>
+          <w:color w:val="auto"/>
+          <w:kern w:val="0"/>
+          <w:lang w:eastAsia="en-IN"/>
+        </w:rPr>
+        <w:t>?”</w:t>
       </w:r>
     </w:p>
     <w:p>
@@ -8662,7 +8561,7 @@
           <w:kern w:val="0"/>
           <w:lang w:eastAsia="en-IN"/>
         </w:rPr>
-        <w:t>Confirm that the file is imported without any error</w:t>
+        <w:t>Check the status of the Import under Status section</w:t>
       </w:r>
     </w:p>
     <w:p>
@@ -8692,9 +8591,46 @@
           <w:kern w:val="0"/>
           <w:lang w:eastAsia="en-IN"/>
         </w:rPr>
-        <w:t xml:space="preserve">Browse to Administration &gt; Operations &gt; Jobs and verify if the imported job is </w:t>
-      </w:r>
-      <w:r>
+        <w:t>Confirm that the file is imported without any error</w:t>
+      </w:r>
+    </w:p>
+    <w:p>
+      <w:pPr>
+        <w:pStyle w:val="body"/>
+        <w:numPr>
+          <w:ilvl w:val="0"/>
+          <w:numId w:val="13"/>
+        </w:numPr>
+        <w:ind w:left="900"/>
+        <w:jc w:val="both"/>
+        <w:rPr>
+          <w:rFonts w:ascii="Calibri" w:eastAsia="Calibri" w:hAnsi="Calibri" w:cs="Calibri"/>
+          <w:i/>
+          <w:iCs/>
+          <w:color w:val="auto"/>
+          <w:lang w:eastAsia="en-IN"/>
+        </w:rPr>
+      </w:pPr>
+      <w:r>
+        <w:rPr>
+          <w:rFonts w:ascii="Calibri" w:eastAsia="Calibri" w:hAnsi="Calibri" w:cs="Calibri"/>
+          <w:i/>
+          <w:iCs/>
+          <w:color w:val="auto"/>
+          <w:lang w:eastAsia="en-IN"/>
+        </w:rPr>
+        <w:t>Browse to Administration &gt; Site Development &gt; Custom Object Types and verify if the imported custom object type is listed in Custom Object Type List</w:t>
+      </w:r>
+    </w:p>
+    <w:p>
+      <w:pPr>
+        <w:pStyle w:val="body"/>
+        <w:numPr>
+          <w:ilvl w:val="0"/>
+          <w:numId w:val="13"/>
+        </w:numPr>
+        <w:ind w:left="851" w:hanging="283"/>
+        <w:jc w:val="both"/>
         <w:rPr>
           <w:rFonts w:ascii="Calibri" w:eastAsia="Calibri" w:hAnsi="Calibri" w:cs="Calibri"/>
           <w:i/>
@@ -8703,6 +8639,27 @@
           <w:kern w:val="0"/>
           <w:lang w:eastAsia="en-IN"/>
         </w:rPr>
+      </w:pPr>
+      <w:r>
+        <w:rPr>
+          <w:rFonts w:ascii="Calibri" w:eastAsia="Calibri" w:hAnsi="Calibri" w:cs="Calibri"/>
+          <w:i/>
+          <w:iCs/>
+          <w:color w:val="auto"/>
+          <w:kern w:val="0"/>
+          <w:lang w:eastAsia="en-IN"/>
+        </w:rPr>
+        <w:t xml:space="preserve">Browse to Administration &gt; Operations &gt; Jobs and verify if the imported job is </w:t>
+      </w:r>
+      <w:r>
+        <w:rPr>
+          <w:rFonts w:ascii="Calibri" w:eastAsia="Calibri" w:hAnsi="Calibri" w:cs="Calibri"/>
+          <w:i/>
+          <w:iCs/>
+          <w:color w:val="auto"/>
+          <w:kern w:val="0"/>
+          <w:lang w:eastAsia="en-IN"/>
+        </w:rPr>
         <w:t>listed in the Jobs List</w:t>
       </w:r>
     </w:p>
@@ -8714,11 +8671,12 @@
           <w:color w:val="7B7B7B"/>
         </w:rPr>
       </w:pPr>
-      <w:bookmarkStart w:id="14" w:name="_Toc33179080"/>
+      <w:bookmarkStart w:id="14" w:name="_Toc44428791"/>
       <w:r>
         <w:rPr>
           <w:color w:val="7B7B7B"/>
         </w:rPr>
+        <w:lastRenderedPageBreak/>
         <w:t>Configuration</w:t>
       </w:r>
       <w:bookmarkEnd w:id="14"/>
@@ -8935,7 +8893,7 @@
           <v:shape id="_x0000_i1026" type="#_x0000_t75" style="width:195.95pt;height:40.7pt" o:ole="">
             <v:imagedata r:id="rId24" o:title=""/>
           </v:shape>
-          <o:OLEObject Type="Embed" ProgID="Package" ShapeID="_x0000_i1026" DrawAspect="Content" ObjectID="_1654604584" r:id="rId25"/>
+          <o:OLEObject Type="Embed" ProgID="Package" ShapeID="_x0000_i1026" DrawAspect="Content" ObjectID="_1655041536" r:id="rId25"/>
         </w:object>
       </w:r>
     </w:p>
@@ -8952,7 +8910,21 @@
         <w:rPr>
           <w:i/>
         </w:rPr>
-        <w:t>Note: Update allowed_origins value in the above file with allowed origin ID.</w:t>
+        <w:t xml:space="preserve">Note: Update </w:t>
+      </w:r>
+      <w:proofErr w:type="spellStart"/>
+      <w:r>
+        <w:rPr>
+          <w:i/>
+        </w:rPr>
+        <w:t>allowed_origins</w:t>
+      </w:r>
+      <w:proofErr w:type="spellEnd"/>
+      <w:r>
+        <w:rPr>
+          <w:i/>
+        </w:rPr>
+        <w:t xml:space="preserve"> value in the above file with allowed origin ID.</w:t>
       </w:r>
     </w:p>
     <w:p>
@@ -9143,7 +9115,7 @@
           <v:shape id="_x0000_i1027" type="#_x0000_t75" style="width:193.45pt;height:40.7pt" o:ole="">
             <v:imagedata r:id="rId27" o:title=""/>
           </v:shape>
-          <o:OLEObject Type="Embed" ProgID="Package" ShapeID="_x0000_i1027" DrawAspect="Content" ObjectID="_1654604585" r:id="rId28"/>
+          <o:OLEObject Type="Embed" ProgID="Package" ShapeID="_x0000_i1027" DrawAspect="Content" ObjectID="_1655041537" r:id="rId28"/>
         </w:object>
       </w:r>
     </w:p>
@@ -9158,6 +9130,7 @@
           <w:noProof/>
           <w:lang w:eastAsia="en-US"/>
         </w:rPr>
+        <w:lastRenderedPageBreak/>
         <w:drawing>
           <wp:inline distT="0" distB="0" distL="0" distR="0" wp14:anchorId="3207C0C2" wp14:editId="6E7AA306">
             <wp:extent cx="4743450" cy="2475865"/>
@@ -9232,7 +9205,39 @@
           <w:i/>
           <w:iCs/>
         </w:rPr>
-        <w:t>Note: Replace the “client_id” with the actual value and replace the “allowed_origins” with your sandbox(s) URL.</w:t>
+        <w:t>Note: Replace the “</w:t>
+      </w:r>
+      <w:proofErr w:type="spellStart"/>
+      <w:r>
+        <w:rPr>
+          <w:i/>
+          <w:iCs/>
+        </w:rPr>
+        <w:t>client_id</w:t>
+      </w:r>
+      <w:proofErr w:type="spellEnd"/>
+      <w:r>
+        <w:rPr>
+          <w:i/>
+          <w:iCs/>
+        </w:rPr>
+        <w:t>” with the actual value and replace the “</w:t>
+      </w:r>
+      <w:proofErr w:type="spellStart"/>
+      <w:r>
+        <w:rPr>
+          <w:i/>
+          <w:iCs/>
+        </w:rPr>
+        <w:t>allowed_origins</w:t>
+      </w:r>
+      <w:proofErr w:type="spellEnd"/>
+      <w:r>
+        <w:rPr>
+          <w:i/>
+          <w:iCs/>
+        </w:rPr>
+        <w:t>” with your sandbox(s) URL.</w:t>
       </w:r>
     </w:p>
     <w:p>
@@ -9269,7 +9274,7 @@
           <w:color w:val="7B7B7B"/>
         </w:rPr>
       </w:pPr>
-      <w:bookmarkStart w:id="15" w:name="_Toc33179081"/>
+      <w:bookmarkStart w:id="15" w:name="_Toc44428792"/>
       <w:r>
         <w:rPr>
           <w:color w:val="7B7B7B"/>
@@ -9310,7 +9315,7 @@
           <w:color w:val="7B7B7B"/>
         </w:rPr>
       </w:pPr>
-      <w:bookmarkStart w:id="16" w:name="_Toc33179082"/>
+      <w:bookmarkStart w:id="16" w:name="_Toc44428793"/>
       <w:r>
         <w:rPr>
           <w:color w:val="7B7B7B"/>
@@ -9344,7 +9349,7 @@
           <w:color w:val="7B7B7B"/>
         </w:rPr>
       </w:pPr>
-      <w:bookmarkStart w:id="17" w:name="_Toc33179083"/>
+      <w:bookmarkStart w:id="17" w:name="_Toc44428794"/>
       <w:r>
         <w:rPr>
           <w:color w:val="7B7B7B"/>
@@ -9395,7 +9400,7 @@
         </w:numPr>
         <w:jc w:val="both"/>
       </w:pPr>
-      <w:bookmarkStart w:id="18" w:name="_Toc33179084"/>
+      <w:bookmarkStart w:id="18" w:name="_Toc44428795"/>
       <w:r>
         <w:lastRenderedPageBreak/>
         <w:t>Testing</w:t>
@@ -9451,7 +9456,31 @@
           <w:kern w:val="0"/>
           <w:lang w:eastAsia="en-IN"/>
         </w:rPr>
-        <w:t xml:space="preserve"> you can use a default Client ID as “aaaaaaaaaaaaaaaaaaaaaaaaaaaaaa”.</w:t>
+        <w:t xml:space="preserve"> you can use a default Client ID as “</w:t>
+      </w:r>
+      <w:proofErr w:type="spellStart"/>
+      <w:r>
+        <w:rPr>
+          <w:rFonts w:ascii="Calibri" w:eastAsia="Calibri" w:hAnsi="Calibri" w:cs="Calibri"/>
+          <w:i/>
+          <w:iCs/>
+          <w:color w:val="auto"/>
+          <w:kern w:val="0"/>
+          <w:lang w:eastAsia="en-IN"/>
+        </w:rPr>
+        <w:t>aaaaaaaaaaaaaaaaaaaaaaaaaaaaaa</w:t>
+      </w:r>
+      <w:proofErr w:type="spellEnd"/>
+      <w:r>
+        <w:rPr>
+          <w:rFonts w:ascii="Calibri" w:eastAsia="Calibri" w:hAnsi="Calibri" w:cs="Calibri"/>
+          <w:i/>
+          <w:iCs/>
+          <w:color w:val="auto"/>
+          <w:kern w:val="0"/>
+          <w:lang w:eastAsia="en-IN"/>
+        </w:rPr>
+        <w:t>”.</w:t>
       </w:r>
     </w:p>
     <w:p>
@@ -9741,7 +9770,7 @@
         </w:numPr>
         <w:jc w:val="both"/>
       </w:pPr>
-      <w:bookmarkStart w:id="19" w:name="_Toc33179085"/>
+      <w:bookmarkStart w:id="19" w:name="_Toc44428796"/>
       <w:r>
         <w:lastRenderedPageBreak/>
         <w:t>Operations, Maintenance</w:t>
@@ -9761,7 +9790,7 @@
           <w:color w:val="7B7B7B"/>
         </w:rPr>
       </w:pPr>
-      <w:bookmarkStart w:id="20" w:name="_Toc33179086"/>
+      <w:bookmarkStart w:id="20" w:name="_Toc44428797"/>
       <w:r>
         <w:rPr>
           <w:color w:val="7B7B7B"/>
@@ -9808,7 +9837,7 @@
           <w:color w:val="7B7B7B"/>
         </w:rPr>
       </w:pPr>
-      <w:bookmarkStart w:id="21" w:name="_Toc33179087"/>
+      <w:bookmarkStart w:id="21" w:name="_Toc44428798"/>
       <w:r>
         <w:rPr>
           <w:color w:val="7B7B7B"/>
@@ -9855,7 +9884,7 @@
         <w:pStyle w:val="Heading2"/>
         <w:jc w:val="both"/>
       </w:pPr>
-      <w:bookmarkStart w:id="22" w:name="_Toc33179088"/>
+      <w:bookmarkStart w:id="22" w:name="_Toc44428799"/>
       <w:r>
         <w:t>Failover/Recovery Process</w:t>
       </w:r>
@@ -9929,7 +9958,7 @@
           <w:color w:val="7B7B7B"/>
         </w:rPr>
       </w:pPr>
-      <w:bookmarkStart w:id="23" w:name="_Toc33179089"/>
+      <w:bookmarkStart w:id="23" w:name="_Toc44428800"/>
       <w:r>
         <w:rPr>
           <w:color w:val="7B7B7B"/>
@@ -9974,7 +10003,7 @@
         </w:numPr>
         <w:jc w:val="both"/>
       </w:pPr>
-      <w:bookmarkStart w:id="24" w:name="_Toc33179090"/>
+      <w:bookmarkStart w:id="24" w:name="_Toc44428801"/>
       <w:r>
         <w:lastRenderedPageBreak/>
         <w:t>User Guide</w:t>
@@ -9989,7 +10018,7 @@
           <w:color w:val="7B7B7B"/>
         </w:rPr>
       </w:pPr>
-      <w:bookmarkStart w:id="25" w:name="_Toc33179091"/>
+      <w:bookmarkStart w:id="25" w:name="_Toc44428802"/>
       <w:r>
         <w:rPr>
           <w:color w:val="7B7B7B"/>
@@ -10042,7 +10071,7 @@
           <w:color w:val="7B7B7B"/>
         </w:rPr>
       </w:pPr>
-      <w:bookmarkStart w:id="26" w:name="_Toc33179092"/>
+      <w:bookmarkStart w:id="26" w:name="_Toc44428803"/>
       <w:r>
         <w:rPr>
           <w:color w:val="7B7B7B"/>
@@ -10702,7 +10731,23 @@
           <w:i/>
           <w:iCs/>
         </w:rPr>
-        <w:t>Configure From and To email address fields with the required email addresses</w:t>
+        <w:t xml:space="preserve">Configure From and </w:t>
+      </w:r>
+      <w:proofErr w:type="gramStart"/>
+      <w:r>
+        <w:rPr>
+          <w:i/>
+          <w:iCs/>
+        </w:rPr>
+        <w:t>To</w:t>
+      </w:r>
+      <w:proofErr w:type="gramEnd"/>
+      <w:r>
+        <w:rPr>
+          <w:i/>
+          <w:iCs/>
+        </w:rPr>
+        <w:t xml:space="preserve"> email address fields with the required email addresses</w:t>
       </w:r>
     </w:p>
     <w:p>
@@ -10802,7 +10847,7 @@
           <w:color w:val="7B7B7B"/>
         </w:rPr>
       </w:pPr>
-      <w:bookmarkStart w:id="27" w:name="_Toc33179093"/>
+      <w:bookmarkStart w:id="27" w:name="_Toc44428804"/>
       <w:r>
         <w:rPr>
           <w:color w:val="7B7B7B"/>
@@ -10845,7 +10890,7 @@
         </w:numPr>
         <w:jc w:val="both"/>
       </w:pPr>
-      <w:bookmarkStart w:id="28" w:name="_Toc33179094"/>
+      <w:bookmarkStart w:id="28" w:name="_Toc44428805"/>
       <w:r>
         <w:t>Known Issues</w:t>
       </w:r>
@@ -10887,7 +10932,7 @@
         </w:numPr>
         <w:jc w:val="both"/>
       </w:pPr>
-      <w:bookmarkStart w:id="29" w:name="_Toc33179095"/>
+      <w:bookmarkStart w:id="29" w:name="_Toc44428806"/>
       <w:r>
         <w:t>Release History</w:t>
       </w:r>
@@ -11441,7 +11486,7 @@
         <w:noProof/>
         <w:color w:val="000000"/>
       </w:rPr>
-      <w:t>9</w:t>
+      <w:t>2</w:t>
     </w:r>
     <w:r>
       <w:rPr>
@@ -15868,7 +15913,7 @@
   <a:extraClrSchemeLst/>
   <a:extLst>
     <a:ext uri="{05A4C25C-085E-4340-85A3-A5531E510DB2}">
-      <thm15:themeFamily xmlns:thm15="http://schemas.microsoft.com/office/thememl/2012/main" xmlns="" name="Office Theme" id="{62F939B6-93AF-4DB8-9C6B-D6C7DFDC589F}" vid="{4A3C46E8-61CC-4603-A589-7422A47A8E4A}"/>
+      <thm15:themeFamily xmlns="" xmlns:thm15="http://schemas.microsoft.com/office/thememl/2012/main" name="Office Theme" id="{62F939B6-93AF-4DB8-9C6B-D6C7DFDC589F}" vid="{4A3C46E8-61CC-4603-A589-7422A47A8E4A}"/>
     </a:ext>
   </a:extLst>
 </a:theme>
@@ -15894,7 +15939,7 @@
 </file>
 
 <file path=customXml/itemProps2.xml><?xml version="1.0" encoding="utf-8"?>
-<ds:datastoreItem xmlns:ds="http://schemas.openxmlformats.org/officeDocument/2006/customXml" ds:itemID="{DD38F199-7B8E-4F62-A659-51D543742E3F}">
+<ds:datastoreItem xmlns:ds="http://schemas.openxmlformats.org/officeDocument/2006/customXml" ds:itemID="{531DB12B-B6E5-42C6-A1E8-7620ACC504A0}">
   <ds:schemaRefs>
     <ds:schemaRef ds:uri="http://schemas.openxmlformats.org/officeDocument/2006/bibliography"/>
   </ds:schemaRefs>

</xml_diff>